<commit_message>
TS 3.1 Padam edit incl BIT - 21/08/2022
</commit_message>
<xml_diff>
--- a/TS-Padam/TS-3.2/TS 3.2 Sanskrit Pada Paatam Corrections.docx
+++ b/TS-Padam/TS-3.2/TS 3.2 Sanskrit Pada Paatam Corrections.docx
@@ -1,6 +1,6 @@
 
 <file path=word/document.xml><?xml version="1.0" encoding="utf-8"?>
-<w:document xmlns:wpc="http://schemas.microsoft.com/office/word/2010/wordprocessingCanvas" xmlns:cx="http://schemas.microsoft.com/office/drawing/2014/chartex" xmlns:cx1="http://schemas.microsoft.com/office/drawing/2015/9/8/chartex" xmlns:cx2="http://schemas.microsoft.com/office/drawing/2015/10/21/chartex" xmlns:cx3="http://schemas.microsoft.com/office/drawing/2016/5/9/chartex" xmlns:cx4="http://schemas.microsoft.com/office/drawing/2016/5/10/chartex" xmlns:cx5="http://schemas.microsoft.com/office/drawing/2016/5/11/chartex" xmlns:cx6="http://schemas.microsoft.com/office/drawing/2016/5/12/chartex" xmlns:cx7="http://schemas.microsoft.com/office/drawing/2016/5/13/chartex" xmlns:cx8="http://schemas.microsoft.com/office/drawing/2016/5/14/chartex" xmlns:mc="http://schemas.openxmlformats.org/markup-compatibility/2006" xmlns:aink="http://schemas.microsoft.com/office/drawing/2016/ink" xmlns:am3d="http://schemas.microsoft.com/office/drawing/2017/model3d" xmlns:o="urn:schemas-microsoft-com:office:office" xmlns:r="http://schemas.openxmlformats.org/officeDocument/2006/relationships" xmlns:m="http://schemas.openxmlformats.org/officeDocument/2006/math" xmlns:v="urn:schemas-microsoft-com:vml" xmlns:wp14="http://schemas.microsoft.com/office/word/2010/wordprocessingDrawing" xmlns:wp="http://schemas.openxmlformats.org/drawingml/2006/wordprocessingDrawing" xmlns:w10="urn:schemas-microsoft-com:office:word" xmlns:w="http://schemas.openxmlformats.org/wordprocessingml/2006/main" xmlns:w14="http://schemas.microsoft.com/office/word/2010/wordml" xmlns:w15="http://schemas.microsoft.com/office/word/2012/wordml" xmlns:w16cex="http://schemas.microsoft.com/office/word/2018/wordml/cex" xmlns:w16cid="http://schemas.microsoft.com/office/word/2016/wordml/cid" xmlns:w16="http://schemas.microsoft.com/office/word/2018/wordml" xmlns:w16se="http://schemas.microsoft.com/office/word/2015/wordml/symex" xmlns:wpg="http://schemas.microsoft.com/office/word/2010/wordprocessingGroup" xmlns:wpi="http://schemas.microsoft.com/office/word/2010/wordprocessingInk" xmlns:wne="http://schemas.microsoft.com/office/word/2006/wordml" xmlns:wps="http://schemas.microsoft.com/office/word/2010/wordprocessingShape" mc:Ignorable="w14 w15 w16se w16cid w16 w16cex wp14">
+<w:document xmlns:wpc="http://schemas.microsoft.com/office/word/2010/wordprocessingCanvas" xmlns:cx="http://schemas.microsoft.com/office/drawing/2014/chartex" xmlns:cx1="http://schemas.microsoft.com/office/drawing/2015/9/8/chartex" xmlns:cx2="http://schemas.microsoft.com/office/drawing/2015/10/21/chartex" xmlns:cx3="http://schemas.microsoft.com/office/drawing/2016/5/9/chartex" xmlns:cx4="http://schemas.microsoft.com/office/drawing/2016/5/10/chartex" xmlns:cx5="http://schemas.microsoft.com/office/drawing/2016/5/11/chartex" xmlns:cx6="http://schemas.microsoft.com/office/drawing/2016/5/12/chartex" xmlns:cx7="http://schemas.microsoft.com/office/drawing/2016/5/13/chartex" xmlns:cx8="http://schemas.microsoft.com/office/drawing/2016/5/14/chartex" xmlns:mc="http://schemas.openxmlformats.org/markup-compatibility/2006" xmlns:aink="http://schemas.microsoft.com/office/drawing/2016/ink" xmlns:am3d="http://schemas.microsoft.com/office/drawing/2017/model3d" xmlns:o="urn:schemas-microsoft-com:office:office" xmlns:oel="http://schemas.microsoft.com/office/2019/extlst" xmlns:r="http://schemas.openxmlformats.org/officeDocument/2006/relationships" xmlns:m="http://schemas.openxmlformats.org/officeDocument/2006/math" xmlns:v="urn:schemas-microsoft-com:vml" xmlns:wp14="http://schemas.microsoft.com/office/word/2010/wordprocessingDrawing" xmlns:wp="http://schemas.openxmlformats.org/drawingml/2006/wordprocessingDrawing" xmlns:w10="urn:schemas-microsoft-com:office:word" xmlns:w="http://schemas.openxmlformats.org/wordprocessingml/2006/main" xmlns:w14="http://schemas.microsoft.com/office/word/2010/wordml" xmlns:w15="http://schemas.microsoft.com/office/word/2012/wordml" xmlns:w16cex="http://schemas.microsoft.com/office/word/2018/wordml/cex" xmlns:w16cid="http://schemas.microsoft.com/office/word/2016/wordml/cid" xmlns:w16="http://schemas.microsoft.com/office/word/2018/wordml" xmlns:w16sdtdh="http://schemas.microsoft.com/office/word/2020/wordml/sdtdatahash" xmlns:w16se="http://schemas.microsoft.com/office/word/2015/wordml/symex" xmlns:wpg="http://schemas.microsoft.com/office/word/2010/wordprocessingGroup" xmlns:wpi="http://schemas.microsoft.com/office/word/2010/wordprocessingInk" xmlns:wne="http://schemas.microsoft.com/office/word/2006/wordml" xmlns:wps="http://schemas.microsoft.com/office/word/2010/wordprocessingShape" mc:Ignorable="w14 w15 w16se w16cid w16 w16cex w16sdtdh wp14">
   <w:body>
     <w:p>
       <w:pPr>
@@ -322,6 +322,7 @@
               </w:rPr>
               <w:t>–</w:t>
             </w:r>
+            <w:proofErr w:type="spellStart"/>
             <w:r>
               <w:rPr>
                 <w:rFonts w:ascii="BRH Devanagari Extra" w:hAnsi="BRH Devanagari Extra" w:cs="BRH Devanagari Extra"/>
@@ -330,14 +331,16 @@
               </w:rPr>
               <w:t>óè</w:t>
             </w:r>
-            <w:r>
-              <w:rPr>
-                <w:rFonts w:ascii="BRH Malayalam Extra" w:hAnsi="BRH Malayalam Extra" w:cs="BRH Devanagari Extra"/>
-                <w:sz w:val="34"/>
-                <w:szCs w:val="40"/>
-              </w:rPr>
-              <w:t>–</w:t>
-            </w:r>
+            <w:proofErr w:type="spellEnd"/>
+            <w:r>
+              <w:rPr>
+                <w:rFonts w:ascii="BRH Malayalam Extra" w:hAnsi="BRH Malayalam Extra" w:cs="BRH Devanagari Extra"/>
+                <w:sz w:val="34"/>
+                <w:szCs w:val="40"/>
+              </w:rPr>
+              <w:t>–</w:t>
+            </w:r>
+            <w:proofErr w:type="spellStart"/>
             <w:r>
               <w:rPr>
                 <w:rFonts w:ascii="BRH Devanagari Extra" w:hAnsi="BRH Devanagari Extra" w:cs="BRH Devanagari Extra"/>
@@ -346,14 +349,16 @@
               </w:rPr>
               <w:t>zÉÑ</w:t>
             </w:r>
-            <w:r>
-              <w:rPr>
-                <w:rFonts w:ascii="BRH Malayalam Extra" w:hAnsi="BRH Malayalam Extra" w:cs="BRH Devanagari Extra"/>
-                <w:sz w:val="34"/>
-                <w:szCs w:val="40"/>
-              </w:rPr>
-              <w:t>–</w:t>
-            </w:r>
+            <w:proofErr w:type="spellEnd"/>
+            <w:r>
+              <w:rPr>
+                <w:rFonts w:ascii="BRH Malayalam Extra" w:hAnsi="BRH Malayalam Extra" w:cs="BRH Devanagari Extra"/>
+                <w:sz w:val="34"/>
+                <w:szCs w:val="40"/>
+              </w:rPr>
+              <w:t>–</w:t>
+            </w:r>
+            <w:proofErr w:type="spellStart"/>
             <w:r>
               <w:rPr>
                 <w:rFonts w:ascii="BRH Devanagari Extra" w:hAnsi="BRH Devanagari Extra" w:cs="BRH Devanagari Extra"/>
@@ -393,7 +398,34 @@
                 <w:sz w:val="40"/>
                 <w:szCs w:val="40"/>
               </w:rPr>
-              <w:t>þzÉÑ - qÉÎliÉþ |</w:t>
+              <w:t>þzÉÑ</w:t>
+            </w:r>
+            <w:proofErr w:type="spellEnd"/>
+            <w:r>
+              <w:rPr>
+                <w:rFonts w:ascii="BRH Devanagari Extra" w:hAnsi="BRH Devanagari Extra" w:cs="BRH Devanagari Extra"/>
+                <w:sz w:val="40"/>
+                <w:szCs w:val="40"/>
+              </w:rPr>
+              <w:t xml:space="preserve"> - </w:t>
+            </w:r>
+            <w:proofErr w:type="spellStart"/>
+            <w:r>
+              <w:rPr>
+                <w:rFonts w:ascii="BRH Devanagari Extra" w:hAnsi="BRH Devanagari Extra" w:cs="BRH Devanagari Extra"/>
+                <w:sz w:val="40"/>
+                <w:szCs w:val="40"/>
+              </w:rPr>
+              <w:t>qÉÎliÉþ</w:t>
+            </w:r>
+            <w:proofErr w:type="spellEnd"/>
+            <w:r>
+              <w:rPr>
+                <w:rFonts w:ascii="BRH Devanagari Extra" w:hAnsi="BRH Devanagari Extra" w:cs="BRH Devanagari Extra"/>
+                <w:sz w:val="40"/>
+                <w:szCs w:val="40"/>
+              </w:rPr>
+              <w:t xml:space="preserve"> |</w:t>
             </w:r>
           </w:p>
         </w:tc>
@@ -426,6 +458,7 @@
               </w:rPr>
               <w:t>–</w:t>
             </w:r>
+            <w:proofErr w:type="spellStart"/>
             <w:r>
               <w:rPr>
                 <w:rFonts w:ascii="BRH Devanagari Extra" w:hAnsi="BRH Devanagari Extra" w:cs="BRH Devanagari Extra"/>
@@ -434,14 +467,16 @@
               </w:rPr>
               <w:t>óè</w:t>
             </w:r>
-            <w:r>
-              <w:rPr>
-                <w:rFonts w:ascii="BRH Malayalam Extra" w:hAnsi="BRH Malayalam Extra" w:cs="BRH Devanagari Extra"/>
-                <w:sz w:val="34"/>
-                <w:szCs w:val="40"/>
-              </w:rPr>
-              <w:t>–</w:t>
-            </w:r>
+            <w:proofErr w:type="spellEnd"/>
+            <w:r>
+              <w:rPr>
+                <w:rFonts w:ascii="BRH Malayalam Extra" w:hAnsi="BRH Malayalam Extra" w:cs="BRH Devanagari Extra"/>
+                <w:sz w:val="34"/>
+                <w:szCs w:val="40"/>
+              </w:rPr>
+              <w:t>–</w:t>
+            </w:r>
+            <w:proofErr w:type="spellStart"/>
             <w:r>
               <w:rPr>
                 <w:rFonts w:ascii="BRH Devanagari Extra" w:hAnsi="BRH Devanagari Extra" w:cs="BRH Devanagari Extra"/>
@@ -450,14 +485,16 @@
               </w:rPr>
               <w:t>zÉÑ</w:t>
             </w:r>
-            <w:r>
-              <w:rPr>
-                <w:rFonts w:ascii="BRH Malayalam Extra" w:hAnsi="BRH Malayalam Extra" w:cs="BRH Devanagari Extra"/>
-                <w:sz w:val="34"/>
-                <w:szCs w:val="40"/>
-              </w:rPr>
-              <w:t>–</w:t>
-            </w:r>
+            <w:proofErr w:type="spellEnd"/>
+            <w:r>
+              <w:rPr>
+                <w:rFonts w:ascii="BRH Malayalam Extra" w:hAnsi="BRH Malayalam Extra" w:cs="BRH Devanagari Extra"/>
+                <w:sz w:val="34"/>
+                <w:szCs w:val="40"/>
+              </w:rPr>
+              <w:t>–</w:t>
+            </w:r>
+            <w:proofErr w:type="spellStart"/>
             <w:r>
               <w:rPr>
                 <w:rFonts w:ascii="BRH Devanagari Extra" w:hAnsi="BRH Devanagari Extra" w:cs="BRH Devanagari Extra"/>
@@ -497,7 +534,34 @@
                 <w:sz w:val="40"/>
                 <w:szCs w:val="40"/>
               </w:rPr>
-              <w:t>þzÉÑ - qÉÎliÉþ |</w:t>
+              <w:t>þzÉÑ</w:t>
+            </w:r>
+            <w:proofErr w:type="spellEnd"/>
+            <w:r>
+              <w:rPr>
+                <w:rFonts w:ascii="BRH Devanagari Extra" w:hAnsi="BRH Devanagari Extra" w:cs="BRH Devanagari Extra"/>
+                <w:sz w:val="40"/>
+                <w:szCs w:val="40"/>
+              </w:rPr>
+              <w:t xml:space="preserve"> - </w:t>
+            </w:r>
+            <w:proofErr w:type="spellStart"/>
+            <w:r>
+              <w:rPr>
+                <w:rFonts w:ascii="BRH Devanagari Extra" w:hAnsi="BRH Devanagari Extra" w:cs="BRH Devanagari Extra"/>
+                <w:sz w:val="40"/>
+                <w:szCs w:val="40"/>
+              </w:rPr>
+              <w:t>qÉÎliÉþ</w:t>
+            </w:r>
+            <w:proofErr w:type="spellEnd"/>
+            <w:r>
+              <w:rPr>
+                <w:rFonts w:ascii="BRH Devanagari Extra" w:hAnsi="BRH Devanagari Extra" w:cs="BRH Devanagari Extra"/>
+                <w:sz w:val="40"/>
+                <w:szCs w:val="40"/>
+              </w:rPr>
+              <w:t xml:space="preserve"> |</w:t>
             </w:r>
           </w:p>
         </w:tc>
@@ -617,6 +681,7 @@
                 <w:szCs w:val="40"/>
               </w:rPr>
             </w:pPr>
+            <w:proofErr w:type="spellStart"/>
             <w:r>
               <w:rPr>
                 <w:rFonts w:ascii="BRH Devanagari Extra" w:hAnsi="BRH Devanagari Extra" w:cs="BRH Devanagari Extra"/>
@@ -625,30 +690,42 @@
               </w:rPr>
               <w:t>rÉ</w:t>
             </w:r>
-            <w:r>
-              <w:rPr>
-                <w:rFonts w:ascii="BRH Malayalam Extra" w:hAnsi="BRH Malayalam Extra" w:cs="BRH Devanagari Extra"/>
-                <w:sz w:val="34"/>
-                <w:szCs w:val="40"/>
-              </w:rPr>
-              <w:t>–</w:t>
-            </w:r>
-            <w:r>
-              <w:rPr>
-                <w:rFonts w:ascii="BRH Devanagari Extra" w:hAnsi="BRH Devanagari Extra" w:cs="BRH Devanagari Extra"/>
-                <w:sz w:val="40"/>
-                <w:szCs w:val="40"/>
-              </w:rPr>
-              <w:t>¥ÉqÉ</w:t>
-            </w:r>
-            <w:r>
-              <w:rPr>
-                <w:rFonts w:ascii="BRH Malayalam Extra" w:hAnsi="BRH Malayalam Extra" w:cs="BRH Devanagari Extra"/>
-                <w:sz w:val="34"/>
-                <w:szCs w:val="40"/>
-              </w:rPr>
-              <w:t>–</w:t>
-            </w:r>
+            <w:proofErr w:type="spellEnd"/>
+            <w:r>
+              <w:rPr>
+                <w:rFonts w:ascii="BRH Malayalam Extra" w:hAnsi="BRH Malayalam Extra" w:cs="BRH Devanagari Extra"/>
+                <w:sz w:val="34"/>
+                <w:szCs w:val="40"/>
+              </w:rPr>
+              <w:t>–</w:t>
+            </w:r>
+            <w:r>
+              <w:rPr>
+                <w:rFonts w:ascii="BRH Devanagari Extra" w:hAnsi="BRH Devanagari Extra" w:cs="BRH Devanagari Extra"/>
+                <w:sz w:val="40"/>
+                <w:szCs w:val="40"/>
+              </w:rPr>
+              <w:t>¥</w:t>
+            </w:r>
+            <w:proofErr w:type="spellStart"/>
+            <w:r>
+              <w:rPr>
+                <w:rFonts w:ascii="BRH Devanagari Extra" w:hAnsi="BRH Devanagari Extra" w:cs="BRH Devanagari Extra"/>
+                <w:sz w:val="40"/>
+                <w:szCs w:val="40"/>
+              </w:rPr>
+              <w:t>ÉqÉ</w:t>
+            </w:r>
+            <w:proofErr w:type="spellEnd"/>
+            <w:r>
+              <w:rPr>
+                <w:rFonts w:ascii="BRH Malayalam Extra" w:hAnsi="BRH Malayalam Extra" w:cs="BRH Devanagari Extra"/>
+                <w:sz w:val="34"/>
+                <w:szCs w:val="40"/>
+              </w:rPr>
+              <w:t>–</w:t>
+            </w:r>
+            <w:proofErr w:type="spellStart"/>
             <w:r>
               <w:rPr>
                 <w:rFonts w:ascii="BRH Devanagari Extra" w:hAnsi="BRH Devanagari Extra" w:cs="BRH Devanagari Extra"/>
@@ -666,6 +743,7 @@
               </w:rPr>
               <w:t>xÉÇ</w:t>
             </w:r>
+            <w:proofErr w:type="spellEnd"/>
             <w:r>
               <w:rPr>
                 <w:rFonts w:ascii="BRH Malayalam Extra" w:hAnsi="BRH Malayalam Extra" w:cs="BRH Devanagari Extra"/>
@@ -690,6 +768,7 @@
                 <w:szCs w:val="40"/>
               </w:rPr>
             </w:pPr>
+            <w:proofErr w:type="spellStart"/>
             <w:r>
               <w:rPr>
                 <w:rFonts w:ascii="BRH Devanagari Extra" w:hAnsi="BRH Devanagari Extra" w:cs="BRH Devanagari Extra"/>
@@ -698,30 +777,42 @@
               </w:rPr>
               <w:t>rÉ</w:t>
             </w:r>
-            <w:r>
-              <w:rPr>
-                <w:rFonts w:ascii="BRH Malayalam Extra" w:hAnsi="BRH Malayalam Extra" w:cs="BRH Devanagari Extra"/>
-                <w:sz w:val="34"/>
-                <w:szCs w:val="40"/>
-              </w:rPr>
-              <w:t>–</w:t>
-            </w:r>
-            <w:r>
-              <w:rPr>
-                <w:rFonts w:ascii="BRH Devanagari Extra" w:hAnsi="BRH Devanagari Extra" w:cs="BRH Devanagari Extra"/>
-                <w:sz w:val="40"/>
-                <w:szCs w:val="40"/>
-              </w:rPr>
-              <w:t>¥ÉqÉ</w:t>
-            </w:r>
-            <w:r>
-              <w:rPr>
-                <w:rFonts w:ascii="BRH Malayalam Extra" w:hAnsi="BRH Malayalam Extra" w:cs="BRH Devanagari Extra"/>
-                <w:sz w:val="34"/>
-                <w:szCs w:val="40"/>
-              </w:rPr>
-              <w:t>–</w:t>
-            </w:r>
+            <w:proofErr w:type="spellEnd"/>
+            <w:r>
+              <w:rPr>
+                <w:rFonts w:ascii="BRH Malayalam Extra" w:hAnsi="BRH Malayalam Extra" w:cs="BRH Devanagari Extra"/>
+                <w:sz w:val="34"/>
+                <w:szCs w:val="40"/>
+              </w:rPr>
+              <w:t>–</w:t>
+            </w:r>
+            <w:r>
+              <w:rPr>
+                <w:rFonts w:ascii="BRH Devanagari Extra" w:hAnsi="BRH Devanagari Extra" w:cs="BRH Devanagari Extra"/>
+                <w:sz w:val="40"/>
+                <w:szCs w:val="40"/>
+              </w:rPr>
+              <w:t>¥</w:t>
+            </w:r>
+            <w:proofErr w:type="spellStart"/>
+            <w:r>
+              <w:rPr>
+                <w:rFonts w:ascii="BRH Devanagari Extra" w:hAnsi="BRH Devanagari Extra" w:cs="BRH Devanagari Extra"/>
+                <w:sz w:val="40"/>
+                <w:szCs w:val="40"/>
+              </w:rPr>
+              <w:t>ÉqÉ</w:t>
+            </w:r>
+            <w:proofErr w:type="spellEnd"/>
+            <w:r>
+              <w:rPr>
+                <w:rFonts w:ascii="BRH Malayalam Extra" w:hAnsi="BRH Malayalam Extra" w:cs="BRH Devanagari Extra"/>
+                <w:sz w:val="34"/>
+                <w:szCs w:val="40"/>
+              </w:rPr>
+              <w:t>–</w:t>
+            </w:r>
+            <w:proofErr w:type="spellStart"/>
             <w:r>
               <w:rPr>
                 <w:rFonts w:ascii="BRH Devanagari Extra" w:hAnsi="BRH Devanagari Extra" w:cs="BRH Devanagari Extra"/>
@@ -739,6 +830,7 @@
               </w:rPr>
               <w:t>xÉ</w:t>
             </w:r>
+            <w:proofErr w:type="spellEnd"/>
             <w:r>
               <w:rPr>
                 <w:rFonts w:ascii="BRH Malayalam Extra" w:hAnsi="BRH Malayalam Extra" w:cs="BRH Devanagari Extra"/>
@@ -748,6 +840,7 @@
               </w:rPr>
               <w:t>–</w:t>
             </w:r>
+            <w:proofErr w:type="spellStart"/>
             <w:r>
               <w:rPr>
                 <w:rFonts w:ascii="BRH Devanagari Extra" w:hAnsi="BRH Devanagari Extra" w:cs="BRH Devanagari Extra"/>
@@ -757,6 +850,7 @@
               </w:rPr>
               <w:t>lÉç</w:t>
             </w:r>
+            <w:proofErr w:type="spellEnd"/>
           </w:p>
         </w:tc>
       </w:tr>
@@ -880,6 +974,7 @@
                 <w:szCs w:val="40"/>
               </w:rPr>
             </w:pPr>
+            <w:proofErr w:type="spellStart"/>
             <w:r>
               <w:rPr>
                 <w:rFonts w:ascii="BRH Devanagari Extra" w:hAnsi="BRH Devanagari Extra" w:cs="BRH Devanagari Extra"/>
@@ -888,21 +983,41 @@
               </w:rPr>
               <w:t>oÉÉ</w:t>
             </w:r>
-            <w:r>
-              <w:rPr>
-                <w:rFonts w:ascii="BRH Malayalam Extra" w:hAnsi="BRH Malayalam Extra" w:cs="BRH Devanagari Extra"/>
-                <w:sz w:val="34"/>
-                <w:szCs w:val="40"/>
-              </w:rPr>
-              <w:t>–</w:t>
-            </w:r>
-            <w:r>
-              <w:rPr>
-                <w:rFonts w:ascii="BRH Devanagari Extra" w:hAnsi="BRH Devanagari Extra" w:cs="BRH Devanagari Extra"/>
-                <w:sz w:val="40"/>
-                <w:szCs w:val="40"/>
-              </w:rPr>
-              <w:t>WÒûprÉÉóèþ xÉ</w:t>
+            <w:proofErr w:type="spellEnd"/>
+            <w:r>
+              <w:rPr>
+                <w:rFonts w:ascii="BRH Malayalam Extra" w:hAnsi="BRH Malayalam Extra" w:cs="BRH Devanagari Extra"/>
+                <w:sz w:val="34"/>
+                <w:szCs w:val="40"/>
+              </w:rPr>
+              <w:t>–</w:t>
+            </w:r>
+            <w:proofErr w:type="spellStart"/>
+            <w:r>
+              <w:rPr>
+                <w:rFonts w:ascii="BRH Devanagari Extra" w:hAnsi="BRH Devanagari Extra" w:cs="BRH Devanagari Extra"/>
+                <w:sz w:val="40"/>
+                <w:szCs w:val="40"/>
+              </w:rPr>
+              <w:t>WÒûprÉÉóèþ</w:t>
+            </w:r>
+            <w:proofErr w:type="spellEnd"/>
+            <w:r>
+              <w:rPr>
+                <w:rFonts w:ascii="BRH Devanagari Extra" w:hAnsi="BRH Devanagari Extra" w:cs="BRH Devanagari Extra"/>
+                <w:sz w:val="40"/>
+                <w:szCs w:val="40"/>
+              </w:rPr>
+              <w:t xml:space="preserve"> </w:t>
+            </w:r>
+            <w:proofErr w:type="spellStart"/>
+            <w:r>
+              <w:rPr>
+                <w:rFonts w:ascii="BRH Devanagari Extra" w:hAnsi="BRH Devanagari Extra" w:cs="BRH Devanagari Extra"/>
+                <w:sz w:val="40"/>
+                <w:szCs w:val="40"/>
+              </w:rPr>
+              <w:t>xÉ</w:t>
             </w:r>
             <w:r>
               <w:rPr>
@@ -921,6 +1036,7 @@
               </w:rPr>
               <w:t>xÉÇ</w:t>
             </w:r>
+            <w:proofErr w:type="spellEnd"/>
           </w:p>
         </w:tc>
         <w:tc>
@@ -940,6 +1056,7 @@
                 <w:szCs w:val="40"/>
               </w:rPr>
             </w:pPr>
+            <w:proofErr w:type="spellStart"/>
             <w:r>
               <w:rPr>
                 <w:rFonts w:ascii="BRH Devanagari Extra" w:hAnsi="BRH Devanagari Extra" w:cs="BRH Devanagari Extra"/>
@@ -948,21 +1065,41 @@
               </w:rPr>
               <w:t>oÉÉ</w:t>
             </w:r>
-            <w:r>
-              <w:rPr>
-                <w:rFonts w:ascii="BRH Malayalam Extra" w:hAnsi="BRH Malayalam Extra" w:cs="BRH Devanagari Extra"/>
-                <w:sz w:val="34"/>
-                <w:szCs w:val="40"/>
-              </w:rPr>
-              <w:t>–</w:t>
-            </w:r>
-            <w:r>
-              <w:rPr>
-                <w:rFonts w:ascii="BRH Devanagari Extra" w:hAnsi="BRH Devanagari Extra" w:cs="BRH Devanagari Extra"/>
-                <w:sz w:val="40"/>
-                <w:szCs w:val="40"/>
-              </w:rPr>
-              <w:t>WÒûprÉÉóèþ xÉ</w:t>
+            <w:proofErr w:type="spellEnd"/>
+            <w:r>
+              <w:rPr>
+                <w:rFonts w:ascii="BRH Malayalam Extra" w:hAnsi="BRH Malayalam Extra" w:cs="BRH Devanagari Extra"/>
+                <w:sz w:val="34"/>
+                <w:szCs w:val="40"/>
+              </w:rPr>
+              <w:t>–</w:t>
+            </w:r>
+            <w:proofErr w:type="spellStart"/>
+            <w:r>
+              <w:rPr>
+                <w:rFonts w:ascii="BRH Devanagari Extra" w:hAnsi="BRH Devanagari Extra" w:cs="BRH Devanagari Extra"/>
+                <w:sz w:val="40"/>
+                <w:szCs w:val="40"/>
+              </w:rPr>
+              <w:t>WÒûprÉÉóèþ</w:t>
+            </w:r>
+            <w:proofErr w:type="spellEnd"/>
+            <w:r>
+              <w:rPr>
+                <w:rFonts w:ascii="BRH Devanagari Extra" w:hAnsi="BRH Devanagari Extra" w:cs="BRH Devanagari Extra"/>
+                <w:sz w:val="40"/>
+                <w:szCs w:val="40"/>
+              </w:rPr>
+              <w:t xml:space="preserve"> </w:t>
+            </w:r>
+            <w:proofErr w:type="spellStart"/>
+            <w:r>
+              <w:rPr>
+                <w:rFonts w:ascii="BRH Devanagari Extra" w:hAnsi="BRH Devanagari Extra" w:cs="BRH Devanagari Extra"/>
+                <w:sz w:val="40"/>
+                <w:szCs w:val="40"/>
+              </w:rPr>
+              <w:t>xÉ</w:t>
             </w:r>
             <w:r>
               <w:rPr>
@@ -991,6 +1128,7 @@
               </w:rPr>
               <w:t>xÉÇ</w:t>
             </w:r>
+            <w:proofErr w:type="spellEnd"/>
           </w:p>
         </w:tc>
       </w:tr>
@@ -1111,6 +1249,7 @@
                 <w:szCs w:val="40"/>
               </w:rPr>
             </w:pPr>
+            <w:proofErr w:type="spellStart"/>
             <w:r>
               <w:rPr>
                 <w:rFonts w:ascii="BRH Devanagari Extra" w:hAnsi="BRH Devanagari Extra" w:cs="BRH Devanagari Extra"/>
@@ -1119,14 +1258,16 @@
               </w:rPr>
               <w:t>oÉÉ</w:t>
             </w:r>
-            <w:r>
-              <w:rPr>
-                <w:rFonts w:ascii="BRH Malayalam Extra" w:hAnsi="BRH Malayalam Extra" w:cs="BRH Devanagari Extra"/>
-                <w:sz w:val="34"/>
-                <w:szCs w:val="40"/>
-              </w:rPr>
-              <w:t>–</w:t>
-            </w:r>
+            <w:proofErr w:type="spellEnd"/>
+            <w:r>
+              <w:rPr>
+                <w:rFonts w:ascii="BRH Malayalam Extra" w:hAnsi="BRH Malayalam Extra" w:cs="BRH Devanagari Extra"/>
+                <w:sz w:val="34"/>
+                <w:szCs w:val="40"/>
+              </w:rPr>
+              <w:t>–</w:t>
+            </w:r>
+            <w:proofErr w:type="spellStart"/>
             <w:r>
               <w:rPr>
                 <w:rFonts w:ascii="BRH Devanagari Extra" w:hAnsi="BRH Devanagari Extra" w:cs="BRH Devanagari Extra"/>
@@ -1135,53 +1276,104 @@
               </w:rPr>
               <w:t>WÒûprÉÉ</w:t>
             </w:r>
-            <w:r>
-              <w:rPr>
-                <w:rFonts w:ascii="BRH Malayalam Extra" w:hAnsi="BRH Malayalam Extra" w:cs="BRH Devanagari Extra"/>
-                <w:sz w:val="34"/>
-                <w:szCs w:val="40"/>
-              </w:rPr>
-              <w:t>–</w:t>
-            </w:r>
-            <w:r>
-              <w:rPr>
-                <w:rFonts w:ascii="BRH Devanagari Extra" w:hAnsi="BRH Devanagari Extra" w:cs="BRH Devanagari Extra"/>
-                <w:sz w:val="40"/>
-                <w:szCs w:val="40"/>
-              </w:rPr>
-              <w:t>ÍqÉÌiÉþ oÉÉ</w:t>
-            </w:r>
-            <w:r>
-              <w:rPr>
-                <w:rFonts w:ascii="BRH Malayalam Extra" w:hAnsi="BRH Malayalam Extra" w:cs="BRH Devanagari Extra"/>
-                <w:sz w:val="34"/>
-                <w:szCs w:val="40"/>
-              </w:rPr>
-              <w:t>–</w:t>
-            </w:r>
-            <w:r>
-              <w:rPr>
-                <w:rFonts w:ascii="BRH Devanagari Extra" w:hAnsi="BRH Devanagari Extra" w:cs="BRH Devanagari Extra"/>
-                <w:sz w:val="40"/>
-                <w:szCs w:val="40"/>
-              </w:rPr>
-              <w:t>WÒû- prÉÉ</w:t>
-            </w:r>
-            <w:r>
-              <w:rPr>
-                <w:rFonts w:ascii="BRH Malayalam Extra" w:hAnsi="BRH Malayalam Extra" w:cs="BRH Devanagari Extra"/>
-                <w:sz w:val="34"/>
-                <w:szCs w:val="40"/>
-              </w:rPr>
-              <w:t>–</w:t>
-            </w:r>
-            <w:r>
-              <w:rPr>
-                <w:rFonts w:ascii="BRH Devanagari Extra" w:hAnsi="BRH Devanagari Extra" w:cs="BRH Devanagari Extra"/>
-                <w:sz w:val="40"/>
-                <w:szCs w:val="40"/>
-              </w:rPr>
-              <w:t xml:space="preserve">qÉç | </w:t>
+            <w:proofErr w:type="spellEnd"/>
+            <w:r>
+              <w:rPr>
+                <w:rFonts w:ascii="BRH Malayalam Extra" w:hAnsi="BRH Malayalam Extra" w:cs="BRH Devanagari Extra"/>
+                <w:sz w:val="34"/>
+                <w:szCs w:val="40"/>
+              </w:rPr>
+              <w:t>–</w:t>
+            </w:r>
+            <w:proofErr w:type="spellStart"/>
+            <w:r>
+              <w:rPr>
+                <w:rFonts w:ascii="BRH Devanagari Extra" w:hAnsi="BRH Devanagari Extra" w:cs="BRH Devanagari Extra"/>
+                <w:sz w:val="40"/>
+                <w:szCs w:val="40"/>
+              </w:rPr>
+              <w:t>ÍqÉÌiÉþ</w:t>
+            </w:r>
+            <w:proofErr w:type="spellEnd"/>
+            <w:r>
+              <w:rPr>
+                <w:rFonts w:ascii="BRH Devanagari Extra" w:hAnsi="BRH Devanagari Extra" w:cs="BRH Devanagari Extra"/>
+                <w:sz w:val="40"/>
+                <w:szCs w:val="40"/>
+              </w:rPr>
+              <w:t xml:space="preserve"> </w:t>
+            </w:r>
+            <w:proofErr w:type="spellStart"/>
+            <w:r>
+              <w:rPr>
+                <w:rFonts w:ascii="BRH Devanagari Extra" w:hAnsi="BRH Devanagari Extra" w:cs="BRH Devanagari Extra"/>
+                <w:sz w:val="40"/>
+                <w:szCs w:val="40"/>
+              </w:rPr>
+              <w:t>oÉÉ</w:t>
+            </w:r>
+            <w:proofErr w:type="spellEnd"/>
+            <w:r>
+              <w:rPr>
+                <w:rFonts w:ascii="BRH Malayalam Extra" w:hAnsi="BRH Malayalam Extra" w:cs="BRH Devanagari Extra"/>
+                <w:sz w:val="34"/>
+                <w:szCs w:val="40"/>
+              </w:rPr>
+              <w:t>–</w:t>
+            </w:r>
+            <w:proofErr w:type="spellStart"/>
+            <w:r>
+              <w:rPr>
+                <w:rFonts w:ascii="BRH Devanagari Extra" w:hAnsi="BRH Devanagari Extra" w:cs="BRH Devanagari Extra"/>
+                <w:sz w:val="40"/>
+                <w:szCs w:val="40"/>
+              </w:rPr>
+              <w:t>WÒû</w:t>
+            </w:r>
+            <w:proofErr w:type="spellEnd"/>
+            <w:r>
+              <w:rPr>
+                <w:rFonts w:ascii="BRH Devanagari Extra" w:hAnsi="BRH Devanagari Extra" w:cs="BRH Devanagari Extra"/>
+                <w:sz w:val="40"/>
+                <w:szCs w:val="40"/>
+              </w:rPr>
+              <w:t xml:space="preserve">- </w:t>
+            </w:r>
+            <w:proofErr w:type="spellStart"/>
+            <w:r>
+              <w:rPr>
+                <w:rFonts w:ascii="BRH Devanagari Extra" w:hAnsi="BRH Devanagari Extra" w:cs="BRH Devanagari Extra"/>
+                <w:sz w:val="40"/>
+                <w:szCs w:val="40"/>
+              </w:rPr>
+              <w:t>prÉÉ</w:t>
+            </w:r>
+            <w:proofErr w:type="spellEnd"/>
+            <w:r>
+              <w:rPr>
+                <w:rFonts w:ascii="BRH Malayalam Extra" w:hAnsi="BRH Malayalam Extra" w:cs="BRH Devanagari Extra"/>
+                <w:sz w:val="34"/>
+                <w:szCs w:val="40"/>
+              </w:rPr>
+              <w:t>–</w:t>
+            </w:r>
+            <w:proofErr w:type="spellStart"/>
+            <w:r>
+              <w:rPr>
+                <w:rFonts w:ascii="BRH Devanagari Extra" w:hAnsi="BRH Devanagari Extra" w:cs="BRH Devanagari Extra"/>
+                <w:sz w:val="40"/>
+                <w:szCs w:val="40"/>
+              </w:rPr>
+              <w:t>qÉç</w:t>
+            </w:r>
+            <w:proofErr w:type="spellEnd"/>
+            <w:r>
+              <w:rPr>
+                <w:rFonts w:ascii="BRH Devanagari Extra" w:hAnsi="BRH Devanagari Extra" w:cs="BRH Devanagari Extra"/>
+                <w:sz w:val="40"/>
+                <w:szCs w:val="40"/>
+              </w:rPr>
+              <w:t xml:space="preserve"> | </w:t>
             </w:r>
           </w:p>
           <w:p>
@@ -1197,6 +1389,7 @@
                 <w:szCs w:val="40"/>
               </w:rPr>
             </w:pPr>
+            <w:proofErr w:type="spellStart"/>
             <w:r>
               <w:rPr>
                 <w:rFonts w:ascii="BRH Devanagari Extra" w:hAnsi="BRH Devanagari Extra" w:cs="BRH Devanagari Extra"/>
@@ -1205,30 +1398,37 @@
               </w:rPr>
               <w:t>xÉ</w:t>
             </w:r>
-            <w:r>
-              <w:rPr>
-                <w:rFonts w:ascii="BRH Malayalam Extra" w:hAnsi="BRH Malayalam Extra" w:cs="BRH Devanagari Extra"/>
-                <w:sz w:val="34"/>
-                <w:szCs w:val="40"/>
-              </w:rPr>
-              <w:t>–</w:t>
-            </w:r>
-            <w:r>
-              <w:rPr>
-                <w:rFonts w:ascii="BRH Devanagari Extra" w:hAnsi="BRH Devanagari Extra" w:cs="BRH Devanagari Extra"/>
-                <w:sz w:val="40"/>
-                <w:szCs w:val="40"/>
+            <w:proofErr w:type="spellEnd"/>
+            <w:r>
+              <w:rPr>
+                <w:rFonts w:ascii="BRH Malayalam Extra" w:hAnsi="BRH Malayalam Extra" w:cs="BRH Devanagari Extra"/>
+                <w:sz w:val="34"/>
+                <w:szCs w:val="40"/>
+                <w:highlight w:val="yellow"/>
+              </w:rPr>
+              <w:t>–</w:t>
+            </w:r>
+            <w:proofErr w:type="spellStart"/>
+            <w:r>
+              <w:rPr>
+                <w:rFonts w:ascii="BRH Devanagari Extra" w:hAnsi="BRH Devanagari Extra" w:cs="BRH Devanagari Extra"/>
+                <w:sz w:val="40"/>
+                <w:szCs w:val="40"/>
+                <w:highlight w:val="yellow"/>
               </w:rPr>
               <w:t>krÉÉ</w:t>
             </w:r>
-            <w:r>
-              <w:rPr>
-                <w:rFonts w:ascii="BRH Malayalam Extra" w:hAnsi="BRH Malayalam Extra" w:cs="BRH Devanagari Extra"/>
-                <w:sz w:val="34"/>
-                <w:szCs w:val="40"/>
-              </w:rPr>
-              <w:t>–</w:t>
-            </w:r>
+            <w:proofErr w:type="spellEnd"/>
+            <w:r>
+              <w:rPr>
+                <w:rFonts w:ascii="BRH Malayalam Extra" w:hAnsi="BRH Malayalam Extra" w:cs="BRH Devanagari Extra"/>
+                <w:sz w:val="34"/>
+                <w:szCs w:val="40"/>
+                <w:highlight w:val="yellow"/>
+              </w:rPr>
+              <w:t>–</w:t>
+            </w:r>
+            <w:proofErr w:type="spellStart"/>
             <w:r>
               <w:rPr>
                 <w:rFonts w:ascii="BRH Devanagari Extra" w:hAnsi="BRH Devanagari Extra" w:cs="BRH Devanagari Extra"/>
@@ -1237,21 +1437,32 @@
               </w:rPr>
               <w:t>xÉ</w:t>
             </w:r>
-            <w:r>
-              <w:rPr>
-                <w:rFonts w:ascii="BRH Malayalam Extra" w:hAnsi="BRH Malayalam Extra" w:cs="BRH Devanagari Extra"/>
-                <w:sz w:val="34"/>
-                <w:szCs w:val="40"/>
-              </w:rPr>
-              <w:t>–</w:t>
-            </w:r>
-            <w:r>
-              <w:rPr>
-                <w:rFonts w:ascii="BRH Devanagari Extra" w:hAnsi="BRH Devanagari Extra" w:cs="BRH Devanagari Extra"/>
-                <w:sz w:val="40"/>
-                <w:szCs w:val="40"/>
-              </w:rPr>
-              <w:t>qÉç |</w:t>
+            <w:proofErr w:type="spellEnd"/>
+            <w:r>
+              <w:rPr>
+                <w:rFonts w:ascii="BRH Malayalam Extra" w:hAnsi="BRH Malayalam Extra" w:cs="BRH Devanagari Extra"/>
+                <w:sz w:val="34"/>
+                <w:szCs w:val="40"/>
+              </w:rPr>
+              <w:t>–</w:t>
+            </w:r>
+            <w:proofErr w:type="spellStart"/>
+            <w:r>
+              <w:rPr>
+                <w:rFonts w:ascii="BRH Devanagari Extra" w:hAnsi="BRH Devanagari Extra" w:cs="BRH Devanagari Extra"/>
+                <w:sz w:val="40"/>
+                <w:szCs w:val="40"/>
+              </w:rPr>
+              <w:t>qÉç</w:t>
+            </w:r>
+            <w:proofErr w:type="spellEnd"/>
+            <w:r>
+              <w:rPr>
+                <w:rFonts w:ascii="BRH Devanagari Extra" w:hAnsi="BRH Devanagari Extra" w:cs="BRH Devanagari Extra"/>
+                <w:sz w:val="40"/>
+                <w:szCs w:val="40"/>
+              </w:rPr>
+              <w:t xml:space="preserve"> |</w:t>
             </w:r>
           </w:p>
         </w:tc>
@@ -1273,6 +1484,7 @@
                 <w:szCs w:val="40"/>
               </w:rPr>
             </w:pPr>
+            <w:proofErr w:type="spellStart"/>
             <w:r>
               <w:rPr>
                 <w:rFonts w:ascii="BRH Devanagari Extra" w:hAnsi="BRH Devanagari Extra" w:cs="BRH Devanagari Extra"/>
@@ -1281,14 +1493,16 @@
               </w:rPr>
               <w:t>oÉÉ</w:t>
             </w:r>
-            <w:r>
-              <w:rPr>
-                <w:rFonts w:ascii="BRH Malayalam Extra" w:hAnsi="BRH Malayalam Extra" w:cs="BRH Devanagari Extra"/>
-                <w:sz w:val="34"/>
-                <w:szCs w:val="40"/>
-              </w:rPr>
-              <w:t>–</w:t>
-            </w:r>
+            <w:proofErr w:type="spellEnd"/>
+            <w:r>
+              <w:rPr>
+                <w:rFonts w:ascii="BRH Malayalam Extra" w:hAnsi="BRH Malayalam Extra" w:cs="BRH Devanagari Extra"/>
+                <w:sz w:val="34"/>
+                <w:szCs w:val="40"/>
+              </w:rPr>
+              <w:t>–</w:t>
+            </w:r>
+            <w:proofErr w:type="spellStart"/>
             <w:r>
               <w:rPr>
                 <w:rFonts w:ascii="BRH Devanagari Extra" w:hAnsi="BRH Devanagari Extra" w:cs="BRH Devanagari Extra"/>
@@ -1297,53 +1511,104 @@
               </w:rPr>
               <w:t>WÒûprÉÉ</w:t>
             </w:r>
-            <w:r>
-              <w:rPr>
-                <w:rFonts w:ascii="BRH Malayalam Extra" w:hAnsi="BRH Malayalam Extra" w:cs="BRH Devanagari Extra"/>
-                <w:sz w:val="34"/>
-                <w:szCs w:val="40"/>
-              </w:rPr>
-              <w:t>–</w:t>
-            </w:r>
-            <w:r>
-              <w:rPr>
-                <w:rFonts w:ascii="BRH Devanagari Extra" w:hAnsi="BRH Devanagari Extra" w:cs="BRH Devanagari Extra"/>
-                <w:sz w:val="40"/>
-                <w:szCs w:val="40"/>
-              </w:rPr>
-              <w:t>ÍqÉÌiÉþ oÉÉ</w:t>
-            </w:r>
-            <w:r>
-              <w:rPr>
-                <w:rFonts w:ascii="BRH Malayalam Extra" w:hAnsi="BRH Malayalam Extra" w:cs="BRH Devanagari Extra"/>
-                <w:sz w:val="34"/>
-                <w:szCs w:val="40"/>
-              </w:rPr>
-              <w:t>–</w:t>
-            </w:r>
-            <w:r>
-              <w:rPr>
-                <w:rFonts w:ascii="BRH Devanagari Extra" w:hAnsi="BRH Devanagari Extra" w:cs="BRH Devanagari Extra"/>
-                <w:sz w:val="40"/>
-                <w:szCs w:val="40"/>
-              </w:rPr>
-              <w:t>WÒû- prÉÉ</w:t>
-            </w:r>
-            <w:r>
-              <w:rPr>
-                <w:rFonts w:ascii="BRH Malayalam Extra" w:hAnsi="BRH Malayalam Extra" w:cs="BRH Devanagari Extra"/>
-                <w:sz w:val="34"/>
-                <w:szCs w:val="40"/>
-              </w:rPr>
-              <w:t>–</w:t>
-            </w:r>
-            <w:r>
-              <w:rPr>
-                <w:rFonts w:ascii="BRH Devanagari Extra" w:hAnsi="BRH Devanagari Extra" w:cs="BRH Devanagari Extra"/>
-                <w:sz w:val="40"/>
-                <w:szCs w:val="40"/>
-              </w:rPr>
-              <w:t xml:space="preserve">qÉç | </w:t>
+            <w:proofErr w:type="spellEnd"/>
+            <w:r>
+              <w:rPr>
+                <w:rFonts w:ascii="BRH Malayalam Extra" w:hAnsi="BRH Malayalam Extra" w:cs="BRH Devanagari Extra"/>
+                <w:sz w:val="34"/>
+                <w:szCs w:val="40"/>
+              </w:rPr>
+              <w:t>–</w:t>
+            </w:r>
+            <w:proofErr w:type="spellStart"/>
+            <w:r>
+              <w:rPr>
+                <w:rFonts w:ascii="BRH Devanagari Extra" w:hAnsi="BRH Devanagari Extra" w:cs="BRH Devanagari Extra"/>
+                <w:sz w:val="40"/>
+                <w:szCs w:val="40"/>
+              </w:rPr>
+              <w:t>ÍqÉÌiÉþ</w:t>
+            </w:r>
+            <w:proofErr w:type="spellEnd"/>
+            <w:r>
+              <w:rPr>
+                <w:rFonts w:ascii="BRH Devanagari Extra" w:hAnsi="BRH Devanagari Extra" w:cs="BRH Devanagari Extra"/>
+                <w:sz w:val="40"/>
+                <w:szCs w:val="40"/>
+              </w:rPr>
+              <w:t xml:space="preserve"> </w:t>
+            </w:r>
+            <w:proofErr w:type="spellStart"/>
+            <w:r>
+              <w:rPr>
+                <w:rFonts w:ascii="BRH Devanagari Extra" w:hAnsi="BRH Devanagari Extra" w:cs="BRH Devanagari Extra"/>
+                <w:sz w:val="40"/>
+                <w:szCs w:val="40"/>
+              </w:rPr>
+              <w:t>oÉÉ</w:t>
+            </w:r>
+            <w:proofErr w:type="spellEnd"/>
+            <w:r>
+              <w:rPr>
+                <w:rFonts w:ascii="BRH Malayalam Extra" w:hAnsi="BRH Malayalam Extra" w:cs="BRH Devanagari Extra"/>
+                <w:sz w:val="34"/>
+                <w:szCs w:val="40"/>
+              </w:rPr>
+              <w:t>–</w:t>
+            </w:r>
+            <w:proofErr w:type="spellStart"/>
+            <w:r>
+              <w:rPr>
+                <w:rFonts w:ascii="BRH Devanagari Extra" w:hAnsi="BRH Devanagari Extra" w:cs="BRH Devanagari Extra"/>
+                <w:sz w:val="40"/>
+                <w:szCs w:val="40"/>
+              </w:rPr>
+              <w:t>WÒû</w:t>
+            </w:r>
+            <w:proofErr w:type="spellEnd"/>
+            <w:r>
+              <w:rPr>
+                <w:rFonts w:ascii="BRH Devanagari Extra" w:hAnsi="BRH Devanagari Extra" w:cs="BRH Devanagari Extra"/>
+                <w:sz w:val="40"/>
+                <w:szCs w:val="40"/>
+              </w:rPr>
+              <w:t xml:space="preserve">- </w:t>
+            </w:r>
+            <w:proofErr w:type="spellStart"/>
+            <w:r>
+              <w:rPr>
+                <w:rFonts w:ascii="BRH Devanagari Extra" w:hAnsi="BRH Devanagari Extra" w:cs="BRH Devanagari Extra"/>
+                <w:sz w:val="40"/>
+                <w:szCs w:val="40"/>
+              </w:rPr>
+              <w:t>prÉÉ</w:t>
+            </w:r>
+            <w:proofErr w:type="spellEnd"/>
+            <w:r>
+              <w:rPr>
+                <w:rFonts w:ascii="BRH Malayalam Extra" w:hAnsi="BRH Malayalam Extra" w:cs="BRH Devanagari Extra"/>
+                <w:sz w:val="34"/>
+                <w:szCs w:val="40"/>
+              </w:rPr>
+              <w:t>–</w:t>
+            </w:r>
+            <w:proofErr w:type="spellStart"/>
+            <w:r>
+              <w:rPr>
+                <w:rFonts w:ascii="BRH Devanagari Extra" w:hAnsi="BRH Devanagari Extra" w:cs="BRH Devanagari Extra"/>
+                <w:sz w:val="40"/>
+                <w:szCs w:val="40"/>
+              </w:rPr>
+              <w:t>qÉç</w:t>
+            </w:r>
+            <w:proofErr w:type="spellEnd"/>
+            <w:r>
+              <w:rPr>
+                <w:rFonts w:ascii="BRH Devanagari Extra" w:hAnsi="BRH Devanagari Extra" w:cs="BRH Devanagari Extra"/>
+                <w:sz w:val="40"/>
+                <w:szCs w:val="40"/>
+              </w:rPr>
+              <w:t xml:space="preserve"> | </w:t>
             </w:r>
           </w:p>
           <w:p>
@@ -1355,6 +1620,7 @@
                 <w:szCs w:val="40"/>
               </w:rPr>
             </w:pPr>
+            <w:proofErr w:type="spellStart"/>
             <w:r>
               <w:rPr>
                 <w:rFonts w:ascii="BRH Devanagari Extra" w:hAnsi="BRH Devanagari Extra" w:cs="BRH Devanagari Extra"/>
@@ -1363,14 +1629,16 @@
               </w:rPr>
               <w:t>xÉ</w:t>
             </w:r>
-            <w:r>
-              <w:rPr>
-                <w:rFonts w:ascii="BRH Malayalam Extra" w:hAnsi="BRH Malayalam Extra" w:cs="BRH Devanagari Extra"/>
-                <w:sz w:val="34"/>
-                <w:szCs w:val="40"/>
-              </w:rPr>
-              <w:t>–</w:t>
-            </w:r>
+            <w:proofErr w:type="spellEnd"/>
+            <w:r>
+              <w:rPr>
+                <w:rFonts w:ascii="BRH Malayalam Extra" w:hAnsi="BRH Malayalam Extra" w:cs="BRH Devanagari Extra"/>
+                <w:sz w:val="34"/>
+                <w:szCs w:val="40"/>
+              </w:rPr>
+              <w:t>–</w:t>
+            </w:r>
+            <w:proofErr w:type="spellStart"/>
             <w:r>
               <w:rPr>
                 <w:rFonts w:ascii="BRH Devanagari" w:hAnsi="BRH Devanagari" w:cs="BRH Devanagari"/>
@@ -1390,14 +1658,16 @@
               </w:rPr>
               <w:t>É</w:t>
             </w:r>
-            <w:r>
-              <w:rPr>
-                <w:rFonts w:ascii="BRH Malayalam Extra" w:hAnsi="BRH Malayalam Extra" w:cs="BRH Devanagari Extra"/>
-                <w:sz w:val="34"/>
-                <w:szCs w:val="40"/>
-              </w:rPr>
-              <w:t>–</w:t>
-            </w:r>
+            <w:proofErr w:type="spellEnd"/>
+            <w:r>
+              <w:rPr>
+                <w:rFonts w:ascii="BRH Malayalam Extra" w:hAnsi="BRH Malayalam Extra" w:cs="BRH Devanagari Extra"/>
+                <w:sz w:val="34"/>
+                <w:szCs w:val="40"/>
+              </w:rPr>
+              <w:t>–</w:t>
+            </w:r>
+            <w:proofErr w:type="spellStart"/>
             <w:r>
               <w:rPr>
                 <w:rFonts w:ascii="BRH Devanagari Extra" w:hAnsi="BRH Devanagari Extra" w:cs="BRH Devanagari Extra"/>
@@ -1406,21 +1676,32 @@
               </w:rPr>
               <w:t>xÉ</w:t>
             </w:r>
-            <w:r>
-              <w:rPr>
-                <w:rFonts w:ascii="BRH Malayalam Extra" w:hAnsi="BRH Malayalam Extra" w:cs="BRH Devanagari Extra"/>
-                <w:sz w:val="34"/>
-                <w:szCs w:val="40"/>
-              </w:rPr>
-              <w:t>–</w:t>
-            </w:r>
-            <w:r>
-              <w:rPr>
-                <w:rFonts w:ascii="BRH Devanagari Extra" w:hAnsi="BRH Devanagari Extra" w:cs="BRH Devanagari Extra"/>
-                <w:sz w:val="40"/>
-                <w:szCs w:val="40"/>
-              </w:rPr>
-              <w:t>qÉç |</w:t>
+            <w:proofErr w:type="spellEnd"/>
+            <w:r>
+              <w:rPr>
+                <w:rFonts w:ascii="BRH Malayalam Extra" w:hAnsi="BRH Malayalam Extra" w:cs="BRH Devanagari Extra"/>
+                <w:sz w:val="34"/>
+                <w:szCs w:val="40"/>
+              </w:rPr>
+              <w:t>–</w:t>
+            </w:r>
+            <w:proofErr w:type="spellStart"/>
+            <w:r>
+              <w:rPr>
+                <w:rFonts w:ascii="BRH Devanagari Extra" w:hAnsi="BRH Devanagari Extra" w:cs="BRH Devanagari Extra"/>
+                <w:sz w:val="40"/>
+                <w:szCs w:val="40"/>
+              </w:rPr>
+              <w:t>qÉç</w:t>
+            </w:r>
+            <w:proofErr w:type="spellEnd"/>
+            <w:r>
+              <w:rPr>
+                <w:rFonts w:ascii="BRH Devanagari Extra" w:hAnsi="BRH Devanagari Extra" w:cs="BRH Devanagari Extra"/>
+                <w:sz w:val="40"/>
+                <w:szCs w:val="40"/>
+              </w:rPr>
+              <w:t xml:space="preserve"> |</w:t>
             </w:r>
           </w:p>
         </w:tc>
@@ -1611,8 +1892,18 @@
                 <w:sz w:val="40"/>
                 <w:szCs w:val="40"/>
               </w:rPr>
-              <w:t xml:space="preserve"> CiÉÏ</w:t>
-            </w:r>
+              <w:t xml:space="preserve"> </w:t>
+            </w:r>
+            <w:proofErr w:type="spellStart"/>
+            <w:r>
+              <w:rPr>
+                <w:rFonts w:ascii="BRH Devanagari Extra" w:hAnsi="BRH Devanagari Extra" w:cs="BRH Devanagari Extra"/>
+                <w:sz w:val="40"/>
+                <w:szCs w:val="40"/>
+              </w:rPr>
+              <w:t>CiÉÏ</w:t>
+            </w:r>
+            <w:proofErr w:type="spellEnd"/>
             <w:r>
               <w:rPr>
                 <w:rFonts w:ascii="BRH Malayalam Extra" w:hAnsi="BRH Malayalam Extra" w:cs="BRH Devanagari Extra"/>
@@ -1637,6 +1928,7 @@
               </w:rPr>
               <w:t>–</w:t>
             </w:r>
+            <w:proofErr w:type="spellStart"/>
             <w:r>
               <w:rPr>
                 <w:rFonts w:ascii="BRH Devanagari Extra" w:hAnsi="BRH Devanagari Extra" w:cs="BRH Devanagari Extra"/>
@@ -1645,6 +1937,7 @@
               </w:rPr>
               <w:t>eÉÑ</w:t>
             </w:r>
+            <w:proofErr w:type="spellEnd"/>
             <w:r>
               <w:rPr>
                 <w:rFonts w:ascii="BRH Malayalam Extra" w:hAnsi="BRH Malayalam Extra" w:cs="BRH Devanagari Extra"/>
@@ -1654,6 +1947,7 @@
               </w:rPr>
               <w:t>–</w:t>
             </w:r>
+            <w:proofErr w:type="spellStart"/>
             <w:r>
               <w:rPr>
                 <w:rFonts w:ascii="BRH Devanagari Extra" w:hAnsi="BRH Devanagari Extra" w:cs="BRH Devanagari Extra"/>
@@ -1663,6 +1957,7 @@
               </w:rPr>
               <w:t>wÉÈ</w:t>
             </w:r>
+            <w:proofErr w:type="spellEnd"/>
             <w:r>
               <w:rPr>
                 <w:rFonts w:ascii="BRH Devanagari Extra" w:hAnsi="BRH Devanagari Extra" w:cs="BRH Devanagari Extra"/>
@@ -1681,6 +1976,7 @@
                 <w:szCs w:val="40"/>
               </w:rPr>
             </w:pPr>
+            <w:proofErr w:type="spellStart"/>
             <w:r>
               <w:rPr>
                 <w:rFonts w:ascii="BRH Devanagari Extra" w:hAnsi="BRH Devanagari Extra" w:cs="BRH Devanagari Extra"/>
@@ -1689,30 +1985,42 @@
               </w:rPr>
               <w:t>iÉå</w:t>
             </w:r>
-            <w:r>
-              <w:rPr>
-                <w:rFonts w:ascii="BRH Malayalam Extra" w:hAnsi="BRH Malayalam Extra" w:cs="BRH Devanagari Extra"/>
-                <w:sz w:val="34"/>
-                <w:szCs w:val="40"/>
-              </w:rPr>
-              <w:t>–</w:t>
-            </w:r>
-            <w:r>
-              <w:rPr>
-                <w:rFonts w:ascii="BRH Devanagari Extra" w:hAnsi="BRH Devanagari Extra" w:cs="BRH Devanagari Extra"/>
-                <w:sz w:val="40"/>
-                <w:szCs w:val="40"/>
-              </w:rPr>
-              <w:t xml:space="preserve"> | Så</w:t>
-            </w:r>
-            <w:r>
-              <w:rPr>
-                <w:rFonts w:ascii="BRH Malayalam Extra" w:hAnsi="BRH Malayalam Extra" w:cs="BRH Devanagari Extra"/>
-                <w:sz w:val="34"/>
-                <w:szCs w:val="40"/>
-              </w:rPr>
-              <w:t>–</w:t>
-            </w:r>
+            <w:proofErr w:type="spellEnd"/>
+            <w:r>
+              <w:rPr>
+                <w:rFonts w:ascii="BRH Malayalam Extra" w:hAnsi="BRH Malayalam Extra" w:cs="BRH Devanagari Extra"/>
+                <w:sz w:val="34"/>
+                <w:szCs w:val="40"/>
+              </w:rPr>
+              <w:t>–</w:t>
+            </w:r>
+            <w:r>
+              <w:rPr>
+                <w:rFonts w:ascii="BRH Devanagari Extra" w:hAnsi="BRH Devanagari Extra" w:cs="BRH Devanagari Extra"/>
+                <w:sz w:val="40"/>
+                <w:szCs w:val="40"/>
+              </w:rPr>
+              <w:t xml:space="preserve"> | </w:t>
+            </w:r>
+            <w:proofErr w:type="spellStart"/>
+            <w:r>
+              <w:rPr>
+                <w:rFonts w:ascii="BRH Devanagari Extra" w:hAnsi="BRH Devanagari Extra" w:cs="BRH Devanagari Extra"/>
+                <w:sz w:val="40"/>
+                <w:szCs w:val="40"/>
+              </w:rPr>
+              <w:t>Så</w:t>
+            </w:r>
+            <w:proofErr w:type="spellEnd"/>
+            <w:r>
+              <w:rPr>
+                <w:rFonts w:ascii="BRH Malayalam Extra" w:hAnsi="BRH Malayalam Extra" w:cs="BRH Devanagari Extra"/>
+                <w:sz w:val="34"/>
+                <w:szCs w:val="40"/>
+              </w:rPr>
+              <w:t>–</w:t>
+            </w:r>
+            <w:proofErr w:type="spellStart"/>
             <w:r>
               <w:rPr>
                 <w:rFonts w:ascii="BRH Devanagari Extra" w:hAnsi="BRH Devanagari Extra" w:cs="BRH Devanagari Extra"/>
@@ -1721,6 +2029,7 @@
               </w:rPr>
               <w:t>uÉ</w:t>
             </w:r>
+            <w:proofErr w:type="spellEnd"/>
             <w:r>
               <w:rPr>
                 <w:rFonts w:ascii="BRH Malayalam Extra" w:hAnsi="BRH Malayalam Extra" w:cs="BRH Devanagari Extra"/>
@@ -1791,8 +2100,18 @@
                 <w:sz w:val="40"/>
                 <w:szCs w:val="40"/>
               </w:rPr>
-              <w:t xml:space="preserve"> CiÉÏ</w:t>
-            </w:r>
+              <w:t xml:space="preserve"> </w:t>
+            </w:r>
+            <w:proofErr w:type="spellStart"/>
+            <w:r>
+              <w:rPr>
+                <w:rFonts w:ascii="BRH Devanagari Extra" w:hAnsi="BRH Devanagari Extra" w:cs="BRH Devanagari Extra"/>
+                <w:sz w:val="40"/>
+                <w:szCs w:val="40"/>
+              </w:rPr>
+              <w:t>CiÉÏ</w:t>
+            </w:r>
+            <w:proofErr w:type="spellEnd"/>
             <w:r>
               <w:rPr>
                 <w:rFonts w:ascii="BRH Malayalam Extra" w:hAnsi="BRH Malayalam Extra" w:cs="BRH Devanagari Extra"/>
@@ -1817,6 +2136,7 @@
               </w:rPr>
               <w:t>–</w:t>
             </w:r>
+            <w:proofErr w:type="spellStart"/>
             <w:r>
               <w:rPr>
                 <w:rFonts w:ascii="BRH Devanagari Extra" w:hAnsi="BRH Devanagari Extra" w:cs="BRH Devanagari Extra"/>
@@ -1825,14 +2145,16 @@
               </w:rPr>
               <w:t>eÉÑ</w:t>
             </w:r>
-            <w:r>
-              <w:rPr>
-                <w:rFonts w:ascii="BRH Malayalam Extra" w:hAnsi="BRH Malayalam Extra" w:cs="BRH Devanagari Extra"/>
-                <w:sz w:val="34"/>
-                <w:szCs w:val="40"/>
-              </w:rPr>
-              <w:t>–</w:t>
-            </w:r>
+            <w:proofErr w:type="spellEnd"/>
+            <w:r>
+              <w:rPr>
+                <w:rFonts w:ascii="BRH Malayalam Extra" w:hAnsi="BRH Malayalam Extra" w:cs="BRH Devanagari Extra"/>
+                <w:sz w:val="34"/>
+                <w:szCs w:val="40"/>
+              </w:rPr>
+              <w:t>–</w:t>
+            </w:r>
+            <w:proofErr w:type="spellStart"/>
             <w:r>
               <w:rPr>
                 <w:rFonts w:ascii="BRH Devanagari Extra" w:hAnsi="BRH Devanagari Extra" w:cs="BRH Devanagari Extra"/>
@@ -1842,6 +2164,7 @@
               </w:rPr>
               <w:t>wÉ</w:t>
             </w:r>
+            <w:proofErr w:type="spellEnd"/>
             <w:r>
               <w:rPr>
                 <w:rFonts w:ascii="BRH Malayalam Extra" w:hAnsi="BRH Malayalam Extra" w:cs="BRH Devanagari Extra"/>
@@ -1869,6 +2192,7 @@
                 <w:szCs w:val="40"/>
               </w:rPr>
             </w:pPr>
+            <w:proofErr w:type="spellStart"/>
             <w:r>
               <w:rPr>
                 <w:rFonts w:ascii="BRH Devanagari Extra" w:hAnsi="BRH Devanagari Extra" w:cs="BRH Devanagari Extra"/>
@@ -1877,30 +2201,42 @@
               </w:rPr>
               <w:t>iÉå</w:t>
             </w:r>
-            <w:r>
-              <w:rPr>
-                <w:rFonts w:ascii="BRH Malayalam Extra" w:hAnsi="BRH Malayalam Extra" w:cs="BRH Devanagari Extra"/>
-                <w:sz w:val="34"/>
-                <w:szCs w:val="40"/>
-              </w:rPr>
-              <w:t>–</w:t>
-            </w:r>
-            <w:r>
-              <w:rPr>
-                <w:rFonts w:ascii="BRH Devanagari Extra" w:hAnsi="BRH Devanagari Extra" w:cs="BRH Devanagari Extra"/>
-                <w:sz w:val="40"/>
-                <w:szCs w:val="40"/>
-              </w:rPr>
-              <w:t xml:space="preserve"> | Så</w:t>
-            </w:r>
-            <w:r>
-              <w:rPr>
-                <w:rFonts w:ascii="BRH Malayalam Extra" w:hAnsi="BRH Malayalam Extra" w:cs="BRH Devanagari Extra"/>
-                <w:sz w:val="34"/>
-                <w:szCs w:val="40"/>
-              </w:rPr>
-              <w:t>–</w:t>
-            </w:r>
+            <w:proofErr w:type="spellEnd"/>
+            <w:r>
+              <w:rPr>
+                <w:rFonts w:ascii="BRH Malayalam Extra" w:hAnsi="BRH Malayalam Extra" w:cs="BRH Devanagari Extra"/>
+                <w:sz w:val="34"/>
+                <w:szCs w:val="40"/>
+              </w:rPr>
+              <w:t>–</w:t>
+            </w:r>
+            <w:r>
+              <w:rPr>
+                <w:rFonts w:ascii="BRH Devanagari Extra" w:hAnsi="BRH Devanagari Extra" w:cs="BRH Devanagari Extra"/>
+                <w:sz w:val="40"/>
+                <w:szCs w:val="40"/>
+              </w:rPr>
+              <w:t xml:space="preserve"> | </w:t>
+            </w:r>
+            <w:proofErr w:type="spellStart"/>
+            <w:r>
+              <w:rPr>
+                <w:rFonts w:ascii="BRH Devanagari Extra" w:hAnsi="BRH Devanagari Extra" w:cs="BRH Devanagari Extra"/>
+                <w:sz w:val="40"/>
+                <w:szCs w:val="40"/>
+              </w:rPr>
+              <w:t>Så</w:t>
+            </w:r>
+            <w:proofErr w:type="spellEnd"/>
+            <w:r>
+              <w:rPr>
+                <w:rFonts w:ascii="BRH Malayalam Extra" w:hAnsi="BRH Malayalam Extra" w:cs="BRH Devanagari Extra"/>
+                <w:sz w:val="34"/>
+                <w:szCs w:val="40"/>
+              </w:rPr>
+              <w:t>–</w:t>
+            </w:r>
+            <w:proofErr w:type="spellStart"/>
             <w:r>
               <w:rPr>
                 <w:rFonts w:ascii="BRH Devanagari Extra" w:hAnsi="BRH Devanagari Extra" w:cs="BRH Devanagari Extra"/>
@@ -1909,6 +2245,7 @@
               </w:rPr>
               <w:t>uÉ</w:t>
             </w:r>
+            <w:proofErr w:type="spellEnd"/>
             <w:r>
               <w:rPr>
                 <w:rFonts w:ascii="BRH Malayalam Extra" w:hAnsi="BRH Malayalam Extra" w:cs="BRH Devanagari Extra"/>
@@ -2042,6 +2379,7 @@
                 <w:szCs w:val="40"/>
               </w:rPr>
             </w:pPr>
+            <w:proofErr w:type="spellStart"/>
             <w:r>
               <w:rPr>
                 <w:rFonts w:ascii="BRH Devanagari Extra" w:hAnsi="BRH Devanagari Extra" w:cs="BRH Devanagari Extra"/>
@@ -2050,21 +2388,31 @@
               </w:rPr>
               <w:t>rÉiMüÉþqÉÉ</w:t>
             </w:r>
-            <w:r>
-              <w:rPr>
-                <w:rFonts w:ascii="BRH Malayalam Extra" w:hAnsi="BRH Malayalam Extra" w:cs="BRH Devanagari Extra"/>
-                <w:sz w:val="34"/>
-                <w:szCs w:val="40"/>
-              </w:rPr>
-              <w:t>–</w:t>
-            </w:r>
-            <w:r>
-              <w:rPr>
-                <w:rFonts w:ascii="BRH Devanagari Extra" w:hAnsi="BRH Devanagari Extra" w:cs="BRH Devanagari Extra"/>
-                <w:sz w:val="40"/>
-                <w:szCs w:val="40"/>
-              </w:rPr>
-              <w:t xml:space="preserve"> C</w:t>
+            <w:proofErr w:type="spellEnd"/>
+            <w:r>
+              <w:rPr>
+                <w:rFonts w:ascii="BRH Malayalam Extra" w:hAnsi="BRH Malayalam Extra" w:cs="BRH Devanagari Extra"/>
+                <w:sz w:val="34"/>
+                <w:szCs w:val="40"/>
+              </w:rPr>
+              <w:t>–</w:t>
+            </w:r>
+            <w:r>
+              <w:rPr>
+                <w:rFonts w:ascii="BRH Devanagari Extra" w:hAnsi="BRH Devanagari Extra" w:cs="BRH Devanagari Extra"/>
+                <w:sz w:val="40"/>
+                <w:szCs w:val="40"/>
+              </w:rPr>
+              <w:t xml:space="preserve"> </w:t>
+            </w:r>
+            <w:proofErr w:type="spellStart"/>
+            <w:r>
+              <w:rPr>
+                <w:rFonts w:ascii="BRH Devanagari Extra" w:hAnsi="BRH Devanagari Extra" w:cs="BRH Devanagari Extra"/>
+                <w:sz w:val="40"/>
+                <w:szCs w:val="40"/>
+              </w:rPr>
+              <w:t>C</w:t>
             </w:r>
             <w:r>
               <w:rPr>
@@ -2081,16 +2429,54 @@
                 <w:sz w:val="40"/>
                 <w:szCs w:val="40"/>
               </w:rPr>
-              <w:t>þ rÉiÉç - MüÉ</w:t>
-            </w:r>
-            <w:r>
-              <w:rPr>
-                <w:rFonts w:ascii="BRH Malayalam Extra" w:hAnsi="BRH Malayalam Extra" w:cs="BRH Devanagari Extra"/>
-                <w:sz w:val="34"/>
-                <w:szCs w:val="40"/>
-              </w:rPr>
-              <w:t>–</w:t>
-            </w:r>
+              <w:t>þ</w:t>
+            </w:r>
+            <w:proofErr w:type="spellEnd"/>
+            <w:r>
+              <w:rPr>
+                <w:rFonts w:ascii="BRH Devanagari Extra" w:hAnsi="BRH Devanagari Extra" w:cs="BRH Devanagari Extra"/>
+                <w:sz w:val="40"/>
+                <w:szCs w:val="40"/>
+              </w:rPr>
+              <w:t xml:space="preserve"> </w:t>
+            </w:r>
+            <w:proofErr w:type="spellStart"/>
+            <w:r>
+              <w:rPr>
+                <w:rFonts w:ascii="BRH Devanagari Extra" w:hAnsi="BRH Devanagari Extra" w:cs="BRH Devanagari Extra"/>
+                <w:sz w:val="40"/>
+                <w:szCs w:val="40"/>
+              </w:rPr>
+              <w:t>rÉiÉç</w:t>
+            </w:r>
+            <w:proofErr w:type="spellEnd"/>
+            <w:r>
+              <w:rPr>
+                <w:rFonts w:ascii="BRH Devanagari Extra" w:hAnsi="BRH Devanagari Extra" w:cs="BRH Devanagari Extra"/>
+                <w:sz w:val="40"/>
+                <w:szCs w:val="40"/>
+              </w:rPr>
+              <w:t xml:space="preserve"> - </w:t>
+            </w:r>
+            <w:proofErr w:type="spellStart"/>
+            <w:r>
+              <w:rPr>
+                <w:rFonts w:ascii="BRH Devanagari Extra" w:hAnsi="BRH Devanagari Extra" w:cs="BRH Devanagari Extra"/>
+                <w:sz w:val="40"/>
+                <w:szCs w:val="40"/>
+              </w:rPr>
+              <w:t>MüÉ</w:t>
+            </w:r>
+            <w:proofErr w:type="spellEnd"/>
+            <w:r>
+              <w:rPr>
+                <w:rFonts w:ascii="BRH Malayalam Extra" w:hAnsi="BRH Malayalam Extra" w:cs="BRH Devanagari Extra"/>
+                <w:sz w:val="34"/>
+                <w:szCs w:val="40"/>
+              </w:rPr>
+              <w:t>–</w:t>
+            </w:r>
+            <w:proofErr w:type="spellStart"/>
             <w:r>
               <w:rPr>
                 <w:rFonts w:ascii="BRH Devanagari Extra" w:hAnsi="BRH Devanagari Extra" w:cs="BRH Devanagari Extra"/>
@@ -2099,6 +2485,7 @@
               </w:rPr>
               <w:t>qÉÉ</w:t>
             </w:r>
+            <w:proofErr w:type="spellEnd"/>
             <w:r>
               <w:rPr>
                 <w:rFonts w:ascii="BRH Malayalam Extra" w:hAnsi="BRH Malayalam Extra" w:cs="BRH Devanagari Extra"/>
@@ -2125,6 +2512,7 @@
                 <w:szCs w:val="40"/>
               </w:rPr>
             </w:pPr>
+            <w:proofErr w:type="spellStart"/>
             <w:r>
               <w:rPr>
                 <w:rFonts w:ascii="BRH Devanagari Extra" w:hAnsi="BRH Devanagari Extra" w:cs="BRH Devanagari Extra"/>
@@ -2133,6 +2521,7 @@
               </w:rPr>
               <w:t>iÉå</w:t>
             </w:r>
+            <w:proofErr w:type="spellEnd"/>
             <w:r>
               <w:rPr>
                 <w:rFonts w:ascii="BRH Malayalam Extra" w:hAnsi="BRH Malayalam Extra" w:cs="BRH Devanagari Extra"/>
@@ -2165,6 +2554,7 @@
                 <w:szCs w:val="40"/>
               </w:rPr>
             </w:pPr>
+            <w:proofErr w:type="spellStart"/>
             <w:r>
               <w:rPr>
                 <w:rFonts w:ascii="BRH Devanagari Extra" w:hAnsi="BRH Devanagari Extra" w:cs="BRH Devanagari Extra"/>
@@ -2173,21 +2563,31 @@
               </w:rPr>
               <w:t>rÉiMüÉþqÉÉ</w:t>
             </w:r>
-            <w:r>
-              <w:rPr>
-                <w:rFonts w:ascii="BRH Malayalam Extra" w:hAnsi="BRH Malayalam Extra" w:cs="BRH Devanagari Extra"/>
-                <w:sz w:val="34"/>
-                <w:szCs w:val="40"/>
-              </w:rPr>
-              <w:t>–</w:t>
-            </w:r>
-            <w:r>
-              <w:rPr>
-                <w:rFonts w:ascii="BRH Devanagari Extra" w:hAnsi="BRH Devanagari Extra" w:cs="BRH Devanagari Extra"/>
-                <w:sz w:val="40"/>
-                <w:szCs w:val="40"/>
-              </w:rPr>
-              <w:t xml:space="preserve"> C</w:t>
+            <w:proofErr w:type="spellEnd"/>
+            <w:r>
+              <w:rPr>
+                <w:rFonts w:ascii="BRH Malayalam Extra" w:hAnsi="BRH Malayalam Extra" w:cs="BRH Devanagari Extra"/>
+                <w:sz w:val="34"/>
+                <w:szCs w:val="40"/>
+              </w:rPr>
+              <w:t>–</w:t>
+            </w:r>
+            <w:r>
+              <w:rPr>
+                <w:rFonts w:ascii="BRH Devanagari Extra" w:hAnsi="BRH Devanagari Extra" w:cs="BRH Devanagari Extra"/>
+                <w:sz w:val="40"/>
+                <w:szCs w:val="40"/>
+              </w:rPr>
+              <w:t xml:space="preserve"> </w:t>
+            </w:r>
+            <w:proofErr w:type="spellStart"/>
+            <w:r>
+              <w:rPr>
+                <w:rFonts w:ascii="BRH Devanagari Extra" w:hAnsi="BRH Devanagari Extra" w:cs="BRH Devanagari Extra"/>
+                <w:sz w:val="40"/>
+                <w:szCs w:val="40"/>
+              </w:rPr>
+              <w:t>C</w:t>
             </w:r>
             <w:r>
               <w:rPr>
@@ -2198,6 +2598,7 @@
               </w:rPr>
               <w:t>ÌiÉ</w:t>
             </w:r>
+            <w:proofErr w:type="spellEnd"/>
             <w:r>
               <w:rPr>
                 <w:rFonts w:ascii="BRH Malayalam Extra" w:hAnsi="BRH Malayalam Extra" w:cs="BRH Devanagari Extra"/>
@@ -2213,16 +2614,45 @@
                 <w:sz w:val="40"/>
                 <w:szCs w:val="40"/>
               </w:rPr>
-              <w:t xml:space="preserve"> rÉiÉç - MüÉ</w:t>
-            </w:r>
-            <w:r>
-              <w:rPr>
-                <w:rFonts w:ascii="BRH Malayalam Extra" w:hAnsi="BRH Malayalam Extra" w:cs="BRH Devanagari Extra"/>
-                <w:sz w:val="34"/>
-                <w:szCs w:val="40"/>
-              </w:rPr>
-              <w:t>–</w:t>
-            </w:r>
+              <w:t xml:space="preserve"> </w:t>
+            </w:r>
+            <w:proofErr w:type="spellStart"/>
+            <w:r>
+              <w:rPr>
+                <w:rFonts w:ascii="BRH Devanagari Extra" w:hAnsi="BRH Devanagari Extra" w:cs="BRH Devanagari Extra"/>
+                <w:sz w:val="40"/>
+                <w:szCs w:val="40"/>
+              </w:rPr>
+              <w:t>rÉiÉç</w:t>
+            </w:r>
+            <w:proofErr w:type="spellEnd"/>
+            <w:r>
+              <w:rPr>
+                <w:rFonts w:ascii="BRH Devanagari Extra" w:hAnsi="BRH Devanagari Extra" w:cs="BRH Devanagari Extra"/>
+                <w:sz w:val="40"/>
+                <w:szCs w:val="40"/>
+              </w:rPr>
+              <w:t xml:space="preserve"> - </w:t>
+            </w:r>
+            <w:proofErr w:type="spellStart"/>
+            <w:r>
+              <w:rPr>
+                <w:rFonts w:ascii="BRH Devanagari Extra" w:hAnsi="BRH Devanagari Extra" w:cs="BRH Devanagari Extra"/>
+                <w:sz w:val="40"/>
+                <w:szCs w:val="40"/>
+              </w:rPr>
+              <w:t>MüÉ</w:t>
+            </w:r>
+            <w:proofErr w:type="spellEnd"/>
+            <w:r>
+              <w:rPr>
+                <w:rFonts w:ascii="BRH Malayalam Extra" w:hAnsi="BRH Malayalam Extra" w:cs="BRH Devanagari Extra"/>
+                <w:sz w:val="34"/>
+                <w:szCs w:val="40"/>
+              </w:rPr>
+              <w:t>–</w:t>
+            </w:r>
+            <w:proofErr w:type="spellStart"/>
             <w:r>
               <w:rPr>
                 <w:rFonts w:ascii="BRH Devanagari Extra" w:hAnsi="BRH Devanagari Extra" w:cs="BRH Devanagari Extra"/>
@@ -2231,6 +2661,7 @@
               </w:rPr>
               <w:t>qÉÉ</w:t>
             </w:r>
+            <w:proofErr w:type="spellEnd"/>
             <w:r>
               <w:rPr>
                 <w:rFonts w:ascii="BRH Malayalam Extra" w:hAnsi="BRH Malayalam Extra" w:cs="BRH Devanagari Extra"/>
@@ -2257,6 +2688,7 @@
                 <w:szCs w:val="40"/>
               </w:rPr>
             </w:pPr>
+            <w:proofErr w:type="spellStart"/>
             <w:r>
               <w:rPr>
                 <w:rFonts w:ascii="BRH Devanagari Extra" w:hAnsi="BRH Devanagari Extra" w:cs="BRH Devanagari Extra"/>
@@ -2265,6 +2697,7 @@
               </w:rPr>
               <w:t>iÉå</w:t>
             </w:r>
+            <w:proofErr w:type="spellEnd"/>
             <w:r>
               <w:rPr>
                 <w:rFonts w:ascii="BRH Malayalam Extra" w:hAnsi="BRH Malayalam Extra" w:cs="BRH Devanagari Extra"/>
@@ -2443,6 +2876,7 @@
               </w:rPr>
               <w:t>–</w:t>
             </w:r>
+            <w:proofErr w:type="spellStart"/>
             <w:r>
               <w:rPr>
                 <w:rFonts w:ascii="BRH Devanagari Extra" w:hAnsi="BRH Devanagari Extra" w:cs="BRH Devanagari Extra"/>
@@ -2451,30 +2885,42 @@
               </w:rPr>
               <w:t>uÉ</w:t>
             </w:r>
-            <w:r>
-              <w:rPr>
-                <w:rFonts w:ascii="BRH Malayalam Extra" w:hAnsi="BRH Malayalam Extra" w:cs="BRH Devanagari Extra"/>
-                <w:sz w:val="34"/>
-                <w:szCs w:val="40"/>
-              </w:rPr>
-              <w:t>–</w:t>
-            </w:r>
-            <w:r>
-              <w:rPr>
-                <w:rFonts w:ascii="BRH Devanagari Extra" w:hAnsi="BRH Devanagari Extra" w:cs="BRH Devanagari Extra"/>
-                <w:sz w:val="40"/>
-                <w:szCs w:val="40"/>
-              </w:rPr>
-              <w:t>qÉ×</w:t>
-            </w:r>
-            <w:r>
-              <w:rPr>
-                <w:rFonts w:ascii="BRH Malayalam Extra" w:hAnsi="BRH Malayalam Extra" w:cs="BRH Devanagari Extra"/>
-                <w:sz w:val="34"/>
-                <w:szCs w:val="40"/>
-              </w:rPr>
-              <w:t>–</w:t>
-            </w:r>
+            <w:proofErr w:type="spellEnd"/>
+            <w:r>
+              <w:rPr>
+                <w:rFonts w:ascii="BRH Malayalam Extra" w:hAnsi="BRH Malayalam Extra" w:cs="BRH Devanagari Extra"/>
+                <w:sz w:val="34"/>
+                <w:szCs w:val="40"/>
+              </w:rPr>
+              <w:t>–</w:t>
+            </w:r>
+            <w:proofErr w:type="spellStart"/>
+            <w:r>
+              <w:rPr>
+                <w:rFonts w:ascii="BRH Devanagari Extra" w:hAnsi="BRH Devanagari Extra" w:cs="BRH Devanagari Extra"/>
+                <w:sz w:val="40"/>
+                <w:szCs w:val="40"/>
+              </w:rPr>
+              <w:t>qÉ</w:t>
+            </w:r>
+            <w:proofErr w:type="spellEnd"/>
+            <w:r>
+              <w:rPr>
+                <w:rFonts w:ascii="BRH Devanagari Extra" w:hAnsi="BRH Devanagari Extra" w:cs="BRH Devanagari Extra"/>
+                <w:sz w:val="40"/>
+                <w:szCs w:val="40"/>
+              </w:rPr>
+              <w:t>×</w:t>
+            </w:r>
+            <w:r>
+              <w:rPr>
+                <w:rFonts w:ascii="BRH Malayalam Extra" w:hAnsi="BRH Malayalam Extra" w:cs="BRH Devanagari Extra"/>
+                <w:sz w:val="34"/>
+                <w:szCs w:val="40"/>
+              </w:rPr>
+              <w:t>–</w:t>
+            </w:r>
+            <w:proofErr w:type="spellStart"/>
             <w:r>
               <w:rPr>
                 <w:rFonts w:ascii="BRH Devanagari Extra" w:hAnsi="BRH Devanagari Extra" w:cs="BRH Devanagari Extra"/>
@@ -2498,23 +2944,60 @@
                 <w:sz w:val="40"/>
                 <w:szCs w:val="40"/>
               </w:rPr>
-              <w:t>þuÉ - qÉ×</w:t>
-            </w:r>
-            <w:r>
-              <w:rPr>
-                <w:rFonts w:ascii="BRH Malayalam Extra" w:hAnsi="BRH Malayalam Extra" w:cs="BRH Devanagari Extra"/>
-                <w:sz w:val="34"/>
-                <w:szCs w:val="40"/>
-              </w:rPr>
-              <w:t>–</w:t>
-            </w:r>
-            <w:r>
-              <w:rPr>
-                <w:rFonts w:ascii="BRH Devanagari Extra" w:hAnsi="BRH Devanagari Extra" w:cs="BRH Devanagari Extra"/>
-                <w:sz w:val="40"/>
-                <w:szCs w:val="40"/>
-              </w:rPr>
-              <w:t>zÉåiÉç |</w:t>
+              <w:t>þuÉ</w:t>
+            </w:r>
+            <w:proofErr w:type="spellEnd"/>
+            <w:r>
+              <w:rPr>
+                <w:rFonts w:ascii="BRH Devanagari Extra" w:hAnsi="BRH Devanagari Extra" w:cs="BRH Devanagari Extra"/>
+                <w:sz w:val="40"/>
+                <w:szCs w:val="40"/>
+              </w:rPr>
+              <w:t xml:space="preserve"> - </w:t>
+            </w:r>
+            <w:proofErr w:type="spellStart"/>
+            <w:r>
+              <w:rPr>
+                <w:rFonts w:ascii="BRH Devanagari Extra" w:hAnsi="BRH Devanagari Extra" w:cs="BRH Devanagari Extra"/>
+                <w:sz w:val="40"/>
+                <w:szCs w:val="40"/>
+              </w:rPr>
+              <w:t>qÉ</w:t>
+            </w:r>
+            <w:proofErr w:type="spellEnd"/>
+            <w:r>
+              <w:rPr>
+                <w:rFonts w:ascii="BRH Devanagari Extra" w:hAnsi="BRH Devanagari Extra" w:cs="BRH Devanagari Extra"/>
+                <w:sz w:val="40"/>
+                <w:szCs w:val="40"/>
+              </w:rPr>
+              <w:t>×</w:t>
+            </w:r>
+            <w:r>
+              <w:rPr>
+                <w:rFonts w:ascii="BRH Malayalam Extra" w:hAnsi="BRH Malayalam Extra" w:cs="BRH Devanagari Extra"/>
+                <w:sz w:val="34"/>
+                <w:szCs w:val="40"/>
+              </w:rPr>
+              <w:t>–</w:t>
+            </w:r>
+            <w:proofErr w:type="spellStart"/>
+            <w:r>
+              <w:rPr>
+                <w:rFonts w:ascii="BRH Devanagari Extra" w:hAnsi="BRH Devanagari Extra" w:cs="BRH Devanagari Extra"/>
+                <w:sz w:val="40"/>
+                <w:szCs w:val="40"/>
+              </w:rPr>
+              <w:t>zÉåiÉç</w:t>
+            </w:r>
+            <w:proofErr w:type="spellEnd"/>
+            <w:r>
+              <w:rPr>
+                <w:rFonts w:ascii="BRH Devanagari Extra" w:hAnsi="BRH Devanagari Extra" w:cs="BRH Devanagari Extra"/>
+                <w:sz w:val="40"/>
+                <w:szCs w:val="40"/>
+              </w:rPr>
+              <w:t xml:space="preserve"> |</w:t>
             </w:r>
           </w:p>
         </w:tc>
@@ -2548,6 +3031,7 @@
               </w:rPr>
               <w:t>–</w:t>
             </w:r>
+            <w:proofErr w:type="spellStart"/>
             <w:r>
               <w:rPr>
                 <w:rFonts w:ascii="BRH Devanagari Extra" w:hAnsi="BRH Devanagari Extra" w:cs="BRH Devanagari Extra"/>
@@ -2556,30 +3040,42 @@
               </w:rPr>
               <w:t>uÉ</w:t>
             </w:r>
-            <w:r>
-              <w:rPr>
-                <w:rFonts w:ascii="BRH Malayalam Extra" w:hAnsi="BRH Malayalam Extra" w:cs="BRH Devanagari Extra"/>
-                <w:sz w:val="34"/>
-                <w:szCs w:val="40"/>
-              </w:rPr>
-              <w:t>–</w:t>
-            </w:r>
-            <w:r>
-              <w:rPr>
-                <w:rFonts w:ascii="BRH Devanagari Extra" w:hAnsi="BRH Devanagari Extra" w:cs="BRH Devanagari Extra"/>
-                <w:sz w:val="40"/>
-                <w:szCs w:val="40"/>
-              </w:rPr>
-              <w:t>qÉ×</w:t>
-            </w:r>
-            <w:r>
-              <w:rPr>
-                <w:rFonts w:ascii="BRH Malayalam Extra" w:hAnsi="BRH Malayalam Extra" w:cs="BRH Devanagari Extra"/>
-                <w:sz w:val="34"/>
-                <w:szCs w:val="40"/>
-              </w:rPr>
-              <w:t>–</w:t>
-            </w:r>
+            <w:proofErr w:type="spellEnd"/>
+            <w:r>
+              <w:rPr>
+                <w:rFonts w:ascii="BRH Malayalam Extra" w:hAnsi="BRH Malayalam Extra" w:cs="BRH Devanagari Extra"/>
+                <w:sz w:val="34"/>
+                <w:szCs w:val="40"/>
+              </w:rPr>
+              <w:t>–</w:t>
+            </w:r>
+            <w:proofErr w:type="spellStart"/>
+            <w:r>
+              <w:rPr>
+                <w:rFonts w:ascii="BRH Devanagari Extra" w:hAnsi="BRH Devanagari Extra" w:cs="BRH Devanagari Extra"/>
+                <w:sz w:val="40"/>
+                <w:szCs w:val="40"/>
+              </w:rPr>
+              <w:t>qÉ</w:t>
+            </w:r>
+            <w:proofErr w:type="spellEnd"/>
+            <w:r>
+              <w:rPr>
+                <w:rFonts w:ascii="BRH Devanagari Extra" w:hAnsi="BRH Devanagari Extra" w:cs="BRH Devanagari Extra"/>
+                <w:sz w:val="40"/>
+                <w:szCs w:val="40"/>
+              </w:rPr>
+              <w:t>×</w:t>
+            </w:r>
+            <w:r>
+              <w:rPr>
+                <w:rFonts w:ascii="BRH Malayalam Extra" w:hAnsi="BRH Malayalam Extra" w:cs="BRH Devanagari Extra"/>
+                <w:sz w:val="34"/>
+                <w:szCs w:val="40"/>
+              </w:rPr>
+              <w:t>–</w:t>
+            </w:r>
+            <w:proofErr w:type="spellStart"/>
             <w:r>
               <w:rPr>
                 <w:rFonts w:ascii="BRH Devanagari Extra" w:hAnsi="BRH Devanagari Extra" w:cs="BRH Devanagari Extra"/>
@@ -2597,6 +3093,7 @@
               </w:rPr>
               <w:t>irÉþuÉ</w:t>
             </w:r>
+            <w:proofErr w:type="spellEnd"/>
             <w:r>
               <w:rPr>
                 <w:rFonts w:ascii="BRH Devanagari Extra" w:hAnsi="BRH Devanagari Extra" w:cs="BRH Devanagari Extra"/>
@@ -2611,23 +3108,51 @@
                 <w:sz w:val="40"/>
                 <w:szCs w:val="40"/>
               </w:rPr>
-              <w:t>- qÉ×</w:t>
-            </w:r>
-            <w:r>
-              <w:rPr>
-                <w:rFonts w:ascii="BRH Malayalam Extra" w:hAnsi="BRH Malayalam Extra" w:cs="BRH Devanagari Extra"/>
-                <w:sz w:val="34"/>
-                <w:szCs w:val="40"/>
-              </w:rPr>
-              <w:t>–</w:t>
-            </w:r>
-            <w:r>
-              <w:rPr>
-                <w:rFonts w:ascii="BRH Devanagari Extra" w:hAnsi="BRH Devanagari Extra" w:cs="BRH Devanagari Extra"/>
-                <w:sz w:val="40"/>
-                <w:szCs w:val="40"/>
-              </w:rPr>
-              <w:t>zÉåiÉç |</w:t>
+              <w:t xml:space="preserve">- </w:t>
+            </w:r>
+            <w:proofErr w:type="spellStart"/>
+            <w:r>
+              <w:rPr>
+                <w:rFonts w:ascii="BRH Devanagari Extra" w:hAnsi="BRH Devanagari Extra" w:cs="BRH Devanagari Extra"/>
+                <w:sz w:val="40"/>
+                <w:szCs w:val="40"/>
+              </w:rPr>
+              <w:t>qÉ</w:t>
+            </w:r>
+            <w:proofErr w:type="spellEnd"/>
+            <w:r>
+              <w:rPr>
+                <w:rFonts w:ascii="BRH Devanagari Extra" w:hAnsi="BRH Devanagari Extra" w:cs="BRH Devanagari Extra"/>
+                <w:sz w:val="40"/>
+                <w:szCs w:val="40"/>
+              </w:rPr>
+              <w:t>×</w:t>
+            </w:r>
+            <w:r>
+              <w:rPr>
+                <w:rFonts w:ascii="BRH Malayalam Extra" w:hAnsi="BRH Malayalam Extra" w:cs="BRH Devanagari Extra"/>
+                <w:sz w:val="34"/>
+                <w:szCs w:val="40"/>
+              </w:rPr>
+              <w:t>–</w:t>
+            </w:r>
+            <w:proofErr w:type="spellStart"/>
+            <w:r>
+              <w:rPr>
+                <w:rFonts w:ascii="BRH Devanagari Extra" w:hAnsi="BRH Devanagari Extra" w:cs="BRH Devanagari Extra"/>
+                <w:sz w:val="40"/>
+                <w:szCs w:val="40"/>
+              </w:rPr>
+              <w:t>zÉåiÉç</w:t>
+            </w:r>
+            <w:proofErr w:type="spellEnd"/>
+            <w:r>
+              <w:rPr>
+                <w:rFonts w:ascii="BRH Devanagari Extra" w:hAnsi="BRH Devanagari Extra" w:cs="BRH Devanagari Extra"/>
+                <w:sz w:val="40"/>
+                <w:szCs w:val="40"/>
+              </w:rPr>
+              <w:t xml:space="preserve"> |</w:t>
             </w:r>
           </w:p>
         </w:tc>
@@ -2717,6 +3242,7 @@
                 <w:u w:val="single"/>
               </w:rPr>
             </w:pPr>
+            <w:proofErr w:type="spellStart"/>
             <w:r>
               <w:rPr>
                 <w:rFonts w:ascii="BRH Devanagari Extra" w:hAnsi="BRH Devanagari Extra" w:cs="BRH Devanagari Extra"/>
@@ -2732,17 +3258,28 @@
                 <w:szCs w:val="40"/>
                 <w:highlight w:val="yellow"/>
               </w:rPr>
-              <w:t>xiÉ×</w:t>
-            </w:r>
-            <w:r>
-              <w:rPr>
-                <w:rFonts w:ascii="BRH Malayalam Extra" w:hAnsi="BRH Malayalam Extra" w:cs="BRH Devanagari Extra"/>
-                <w:sz w:val="34"/>
+              <w:t>xiÉ</w:t>
+            </w:r>
+            <w:proofErr w:type="spellEnd"/>
+            <w:r>
+              <w:rPr>
+                <w:rFonts w:ascii="BRH Devanagari Extra" w:hAnsi="BRH Devanagari Extra" w:cs="BRH Devanagari Extra"/>
+                <w:sz w:val="40"/>
                 <w:szCs w:val="40"/>
                 <w:highlight w:val="yellow"/>
               </w:rPr>
-              <w:t>–</w:t>
-            </w:r>
+              <w:t>×</w:t>
+            </w:r>
+            <w:r>
+              <w:rPr>
+                <w:rFonts w:ascii="BRH Malayalam Extra" w:hAnsi="BRH Malayalam Extra" w:cs="BRH Devanagari Extra"/>
+                <w:sz w:val="34"/>
+                <w:szCs w:val="40"/>
+                <w:highlight w:val="yellow"/>
+              </w:rPr>
+              <w:t>–</w:t>
+            </w:r>
+            <w:proofErr w:type="spellStart"/>
             <w:r>
               <w:rPr>
                 <w:rFonts w:ascii="BRH Devanagari Extra" w:hAnsi="BRH Devanagari Extra" w:cs="BRH Devanagari Extra"/>
@@ -2751,14 +3288,16 @@
               </w:rPr>
               <w:t>mÉliÉÉ</w:t>
             </w:r>
-            <w:r>
-              <w:rPr>
-                <w:rFonts w:ascii="BRH Malayalam Extra" w:hAnsi="BRH Malayalam Extra" w:cs="BRH Devanagari Extra"/>
-                <w:sz w:val="34"/>
-                <w:szCs w:val="40"/>
-              </w:rPr>
-              <w:t>–</w:t>
-            </w:r>
+            <w:proofErr w:type="spellEnd"/>
+            <w:r>
+              <w:rPr>
+                <w:rFonts w:ascii="BRH Malayalam Extra" w:hAnsi="BRH Malayalam Extra" w:cs="BRH Devanagari Extra"/>
+                <w:sz w:val="34"/>
+                <w:szCs w:val="40"/>
+              </w:rPr>
+              <w:t>–</w:t>
+            </w:r>
+            <w:proofErr w:type="spellStart"/>
             <w:r>
               <w:rPr>
                 <w:rFonts w:ascii="BRH Devanagari Extra" w:hAnsi="BRH Devanagari Extra" w:cs="BRH Devanagari Extra"/>
@@ -2767,22 +3306,33 @@
               </w:rPr>
               <w:t>óè</w:t>
             </w:r>
-            <w:r>
-              <w:rPr>
-                <w:rFonts w:ascii="BRH Malayalam Extra" w:hAnsi="BRH Malayalam Extra" w:cs="BRH Devanagari Extra"/>
-                <w:sz w:val="34"/>
-                <w:szCs w:val="40"/>
-              </w:rPr>
-              <w:t>–</w:t>
-            </w:r>
-            <w:r>
-              <w:rPr>
-                <w:rFonts w:ascii="BRH Devanagari Extra" w:hAnsi="BRH Devanagari Extra" w:cs="BRH Devanagari Extra"/>
-                <w:sz w:val="40"/>
-                <w:szCs w:val="40"/>
-              </w:rPr>
-              <w:t xml:space="preserve"> WûÉå§ÉÉ</w:t>
-            </w:r>
+            <w:proofErr w:type="spellEnd"/>
+            <w:r>
+              <w:rPr>
+                <w:rFonts w:ascii="BRH Malayalam Extra" w:hAnsi="BRH Malayalam Extra" w:cs="BRH Devanagari Extra"/>
+                <w:sz w:val="34"/>
+                <w:szCs w:val="40"/>
+              </w:rPr>
+              <w:t>–</w:t>
+            </w:r>
+            <w:r>
+              <w:rPr>
+                <w:rFonts w:ascii="BRH Devanagari Extra" w:hAnsi="BRH Devanagari Extra" w:cs="BRH Devanagari Extra"/>
+                <w:sz w:val="40"/>
+                <w:szCs w:val="40"/>
+              </w:rPr>
+              <w:t xml:space="preserve"> </w:t>
+            </w:r>
+            <w:proofErr w:type="spellStart"/>
+            <w:r>
+              <w:rPr>
+                <w:rFonts w:ascii="BRH Devanagari Extra" w:hAnsi="BRH Devanagari Extra" w:cs="BRH Devanagari Extra"/>
+                <w:sz w:val="40"/>
+                <w:szCs w:val="40"/>
+              </w:rPr>
+              <w:t>WûÉå§ÉÉ</w:t>
+            </w:r>
+            <w:proofErr w:type="spellEnd"/>
             <w:r>
               <w:rPr>
                 <w:rFonts w:ascii="BRH Malayalam Extra" w:hAnsi="BRH Malayalam Extra" w:cs="BRH Devanagari Extra"/>
@@ -2808,6 +3358,7 @@
                 <w:u w:val="single"/>
               </w:rPr>
             </w:pPr>
+            <w:proofErr w:type="spellStart"/>
             <w:r>
               <w:rPr>
                 <w:rFonts w:ascii="BRH Devanagari Extra" w:hAnsi="BRH Devanagari Extra" w:cs="BRH Devanagari Extra"/>
@@ -2825,6 +3376,7 @@
               </w:rPr>
               <w:t>xiÉÇ</w:t>
             </w:r>
+            <w:proofErr w:type="spellEnd"/>
             <w:r>
               <w:rPr>
                 <w:rFonts w:ascii="BRH Devanagari Extra" w:hAnsi="BRH Devanagari Extra" w:cs="BRH Devanagari Extra"/>
@@ -2841,6 +3393,7 @@
               </w:rPr>
               <w:t>–</w:t>
             </w:r>
+            <w:proofErr w:type="spellStart"/>
             <w:r>
               <w:rPr>
                 <w:rFonts w:ascii="BRH Devanagari Extra" w:hAnsi="BRH Devanagari Extra" w:cs="BRH Devanagari Extra"/>
@@ -2849,14 +3402,16 @@
               </w:rPr>
               <w:t>mÉliÉÉ</w:t>
             </w:r>
-            <w:r>
-              <w:rPr>
-                <w:rFonts w:ascii="BRH Malayalam Extra" w:hAnsi="BRH Malayalam Extra" w:cs="BRH Devanagari Extra"/>
-                <w:sz w:val="34"/>
-                <w:szCs w:val="40"/>
-              </w:rPr>
-              <w:t>–</w:t>
-            </w:r>
+            <w:proofErr w:type="spellEnd"/>
+            <w:r>
+              <w:rPr>
+                <w:rFonts w:ascii="BRH Malayalam Extra" w:hAnsi="BRH Malayalam Extra" w:cs="BRH Devanagari Extra"/>
+                <w:sz w:val="34"/>
+                <w:szCs w:val="40"/>
+              </w:rPr>
+              <w:t>–</w:t>
+            </w:r>
+            <w:proofErr w:type="spellStart"/>
             <w:r>
               <w:rPr>
                 <w:rFonts w:ascii="BRH Devanagari Extra" w:hAnsi="BRH Devanagari Extra" w:cs="BRH Devanagari Extra"/>
@@ -2865,45 +3420,65 @@
               </w:rPr>
               <w:t>óè</w:t>
             </w:r>
-            <w:r>
-              <w:rPr>
-                <w:rFonts w:ascii="BRH Malayalam Extra" w:hAnsi="BRH Malayalam Extra" w:cs="BRH Devanagari Extra"/>
-                <w:sz w:val="34"/>
-                <w:szCs w:val="40"/>
-              </w:rPr>
-              <w:t>–</w:t>
-            </w:r>
-            <w:r>
-              <w:rPr>
-                <w:rFonts w:ascii="BRH Devanagari Extra" w:hAnsi="BRH Devanagari Extra" w:cs="BRH Devanagari Extra"/>
-                <w:sz w:val="40"/>
-                <w:szCs w:val="40"/>
-              </w:rPr>
-              <w:t xml:space="preserve"> WûÉå§ÉÉ</w:t>
-            </w:r>
-            <w:r>
-              <w:rPr>
-                <w:rFonts w:ascii="BRH Malayalam Extra" w:hAnsi="BRH Malayalam Extra" w:cs="BRH Devanagari Extra"/>
-                <w:sz w:val="34"/>
-                <w:szCs w:val="40"/>
-              </w:rPr>
-              <w:t>–</w:t>
-            </w:r>
-            <w:r>
-              <w:rPr>
-                <w:rFonts w:ascii="BRH Malayalam Extra" w:hAnsi="BRH Malayalam Extra" w:cs="BRH Devanagari Extra"/>
-                <w:sz w:val="34"/>
+            <w:proofErr w:type="spellEnd"/>
+            <w:r>
+              <w:rPr>
+                <w:rFonts w:ascii="BRH Malayalam Extra" w:hAnsi="BRH Malayalam Extra" w:cs="BRH Devanagari Extra"/>
+                <w:sz w:val="34"/>
+                <w:szCs w:val="40"/>
+              </w:rPr>
+              <w:t>–</w:t>
+            </w:r>
+            <w:r>
+              <w:rPr>
+                <w:rFonts w:ascii="BRH Devanagari Extra" w:hAnsi="BRH Devanagari Extra" w:cs="BRH Devanagari Extra"/>
+                <w:sz w:val="40"/>
                 <w:szCs w:val="40"/>
               </w:rPr>
               <w:t xml:space="preserve"> </w:t>
             </w:r>
-            <w:r>
-              <w:rPr>
-                <w:b/>
-                <w:bCs/>
-              </w:rPr>
-              <w:t>(anuswaram</w:t>
-            </w:r>
+            <w:proofErr w:type="spellStart"/>
+            <w:r>
+              <w:rPr>
+                <w:rFonts w:ascii="BRH Devanagari Extra" w:hAnsi="BRH Devanagari Extra" w:cs="BRH Devanagari Extra"/>
+                <w:sz w:val="40"/>
+                <w:szCs w:val="40"/>
+              </w:rPr>
+              <w:t>WûÉå§ÉÉ</w:t>
+            </w:r>
+            <w:proofErr w:type="spellEnd"/>
+            <w:r>
+              <w:rPr>
+                <w:rFonts w:ascii="BRH Malayalam Extra" w:hAnsi="BRH Malayalam Extra" w:cs="BRH Devanagari Extra"/>
+                <w:sz w:val="34"/>
+                <w:szCs w:val="40"/>
+              </w:rPr>
+              <w:t>–</w:t>
+            </w:r>
+            <w:r>
+              <w:rPr>
+                <w:rFonts w:ascii="BRH Malayalam Extra" w:hAnsi="BRH Malayalam Extra" w:cs="BRH Devanagari Extra"/>
+                <w:sz w:val="34"/>
+                <w:szCs w:val="40"/>
+              </w:rPr>
+              <w:t xml:space="preserve"> </w:t>
+            </w:r>
+            <w:r>
+              <w:rPr>
+                <w:b/>
+                <w:bCs/>
+              </w:rPr>
+              <w:t>(</w:t>
+            </w:r>
+            <w:proofErr w:type="spellStart"/>
+            <w:r>
+              <w:rPr>
+                <w:b/>
+                <w:bCs/>
+              </w:rPr>
+              <w:t>anuswaram</w:t>
+            </w:r>
+            <w:proofErr w:type="spellEnd"/>
             <w:r>
               <w:rPr>
                 <w:rFonts w:ascii="BRH Malayalam Extra" w:hAnsi="BRH Malayalam Extra" w:cs="BRH Devanagari Extra"/>
@@ -3171,8 +3746,8 @@
     </w:p>
     <w:tbl>
       <w:tblPr>
-        <w:tblW w:w="13192" w:type="dxa"/>
-        <w:tblInd w:w="-318" w:type="dxa"/>
+        <w:tblW w:w="13059" w:type="dxa"/>
+        <w:tblInd w:w="-185" w:type="dxa"/>
         <w:tblBorders>
           <w:top w:val="single" w:sz="4" w:space="0" w:color="000000"/>
           <w:left w:val="single" w:sz="4" w:space="0" w:color="000000"/>
@@ -3184,34 +3759,37 @@
         <w:tblLook w:val="04A0" w:firstRow="1" w:lastRow="0" w:firstColumn="1" w:lastColumn="0" w:noHBand="0" w:noVBand="1"/>
       </w:tblPr>
       <w:tblGrid>
-        <w:gridCol w:w="142"/>
-        <w:gridCol w:w="3168"/>
-        <w:gridCol w:w="142"/>
-        <w:gridCol w:w="4378"/>
+        <w:gridCol w:w="9"/>
+        <w:gridCol w:w="3310"/>
+        <w:gridCol w:w="11"/>
+        <w:gridCol w:w="4367"/>
         <w:gridCol w:w="142"/>
         <w:gridCol w:w="5220"/>
       </w:tblGrid>
       <w:tr>
         <w:trPr>
           <w:gridBefore w:val="1"/>
-          <w:wBefore w:w="142" w:type="dxa"/>
+          <w:wBefore w:w="9" w:type="dxa"/>
         </w:trPr>
         <w:tc>
           <w:tcPr>
             <w:tcW w:w="3310" w:type="dxa"/>
-            <w:gridSpan w:val="2"/>
           </w:tcPr>
           <w:p>
             <w:pPr>
               <w:spacing w:before="0" w:line="240" w:lineRule="auto"/>
               <w:jc w:val="center"/>
               <w:rPr>
+                <w:b/>
+                <w:bCs/>
                 <w:sz w:val="32"/>
                 <w:szCs w:val="32"/>
               </w:rPr>
             </w:pPr>
             <w:r>
               <w:rPr>
+                <w:b/>
+                <w:bCs/>
                 <w:sz w:val="32"/>
                 <w:szCs w:val="32"/>
               </w:rPr>
@@ -3223,12 +3801,16 @@
               <w:spacing w:before="0" w:line="240" w:lineRule="auto"/>
               <w:jc w:val="center"/>
               <w:rPr>
+                <w:b/>
+                <w:bCs/>
                 <w:sz w:val="32"/>
                 <w:szCs w:val="32"/>
               </w:rPr>
             </w:pPr>
             <w:r>
               <w:rPr>
+                <w:b/>
+                <w:bCs/>
                 <w:sz w:val="32"/>
                 <w:szCs w:val="32"/>
               </w:rPr>
@@ -3239,19 +3821,23 @@
         <w:tc>
           <w:tcPr>
             <w:tcW w:w="4520" w:type="dxa"/>
-            <w:gridSpan w:val="2"/>
+            <w:gridSpan w:val="3"/>
           </w:tcPr>
           <w:p>
             <w:pPr>
               <w:spacing w:before="0" w:line="240" w:lineRule="auto"/>
               <w:jc w:val="center"/>
               <w:rPr>
+                <w:b/>
+                <w:bCs/>
                 <w:sz w:val="32"/>
                 <w:szCs w:val="32"/>
               </w:rPr>
             </w:pPr>
             <w:r>
               <w:rPr>
+                <w:b/>
+                <w:bCs/>
                 <w:sz w:val="32"/>
                 <w:szCs w:val="32"/>
               </w:rPr>
@@ -3269,12 +3855,16 @@
               <w:ind w:right="-18"/>
               <w:jc w:val="center"/>
               <w:rPr>
+                <w:b/>
+                <w:bCs/>
                 <w:sz w:val="32"/>
                 <w:szCs w:val="32"/>
               </w:rPr>
             </w:pPr>
             <w:r>
               <w:rPr>
+                <w:b/>
+                <w:bCs/>
                 <w:sz w:val="32"/>
                 <w:szCs w:val="32"/>
               </w:rPr>
@@ -3286,13 +3876,12 @@
       <w:tr>
         <w:trPr>
           <w:gridBefore w:val="1"/>
-          <w:wBefore w:w="142" w:type="dxa"/>
+          <w:wBefore w:w="9" w:type="dxa"/>
           <w:trHeight w:val="822"/>
         </w:trPr>
         <w:tc>
           <w:tcPr>
             <w:tcW w:w="3310" w:type="dxa"/>
-            <w:gridSpan w:val="2"/>
           </w:tcPr>
           <w:p>
             <w:pPr>
@@ -3305,46 +3894,23 @@
               <w:jc w:val="both"/>
               <w:rPr>
                 <w:rFonts w:eastAsia="Times New Roman" w:cs="Arial"/>
-                <w:sz w:val="32"/>
-                <w:szCs w:val="32"/>
+                <w:b/>
+                <w:bCs/>
+                <w:sz w:val="28"/>
+                <w:szCs w:val="28"/>
                 <w:lang w:eastAsia="en-IN" w:bidi="ml-IN"/>
               </w:rPr>
             </w:pPr>
             <w:r>
               <w:rPr>
                 <w:rFonts w:eastAsia="Times New Roman" w:cs="Arial"/>
-                <w:sz w:val="32"/>
-                <w:szCs w:val="32"/>
+                <w:b/>
+                <w:bCs/>
+                <w:sz w:val="28"/>
+                <w:szCs w:val="28"/>
                 <w:lang w:eastAsia="en-IN" w:bidi="ml-IN"/>
               </w:rPr>
-              <w:t>TS 3.2.2.</w:t>
-            </w:r>
-            <w:r>
-              <w:rPr>
-                <w:rFonts w:eastAsia="Times New Roman" w:cs="Arial"/>
-                <w:sz w:val="32"/>
-                <w:szCs w:val="32"/>
-                <w:lang w:eastAsia="en-IN" w:bidi="ml-IN"/>
-              </w:rPr>
-              <w:t>1</w:t>
-            </w:r>
-            <w:r>
-              <w:rPr>
-                <w:rFonts w:eastAsia="Times New Roman" w:cs="Arial"/>
-                <w:sz w:val="32"/>
-                <w:szCs w:val="32"/>
-                <w:lang w:eastAsia="en-IN" w:bidi="ml-IN"/>
-              </w:rPr>
-              <w:t>-</w:t>
-            </w:r>
-            <w:r>
-              <w:rPr>
-                <w:rFonts w:eastAsia="Times New Roman" w:cs="Arial"/>
-                <w:sz w:val="32"/>
-                <w:szCs w:val="32"/>
-                <w:lang w:eastAsia="en-IN" w:bidi="ml-IN"/>
-              </w:rPr>
-              <w:t>Padam</w:t>
+              <w:t>TS 3.2.2.1-Padam</w:t>
             </w:r>
           </w:p>
           <w:p>
@@ -3358,14 +3924,18 @@
               <w:jc w:val="both"/>
               <w:rPr>
                 <w:rFonts w:eastAsia="Times New Roman" w:cs="Arial"/>
-                <w:sz w:val="32"/>
-                <w:szCs w:val="32"/>
+                <w:b/>
+                <w:bCs/>
+                <w:sz w:val="28"/>
+                <w:szCs w:val="28"/>
                 <w:lang w:eastAsia="en-IN" w:bidi="ml-IN"/>
               </w:rPr>
             </w:pPr>
             <w:r>
               <w:rPr>
                 <w:rFonts w:cs="Latha"/>
+                <w:b/>
+                <w:bCs/>
                 <w:sz w:val="28"/>
                 <w:szCs w:val="28"/>
                 <w:lang w:bidi="ta-IN"/>
@@ -3377,7 +3947,7 @@
         <w:tc>
           <w:tcPr>
             <w:tcW w:w="4520" w:type="dxa"/>
-            <w:gridSpan w:val="2"/>
+            <w:gridSpan w:val="3"/>
           </w:tcPr>
           <w:p>
             <w:pPr>
@@ -3405,14 +3975,25 @@
               </w:rPr>
               <w:t>–</w:t>
             </w:r>
-            <w:r>
-              <w:rPr>
-                <w:rFonts w:ascii="BRH Devanagari Extra" w:hAnsi="BRH Devanagari Extra" w:cs="BRH Devanagari Extra"/>
-                <w:sz w:val="40"/>
-                <w:szCs w:val="40"/>
-              </w:rPr>
-              <w:t xml:space="preserve">pÉÏÌiÉþ | </w:t>
-            </w:r>
+            <w:proofErr w:type="spellStart"/>
+            <w:r>
+              <w:rPr>
+                <w:rFonts w:ascii="BRH Devanagari Extra" w:hAnsi="BRH Devanagari Extra" w:cs="BRH Devanagari Extra"/>
+                <w:sz w:val="40"/>
+                <w:szCs w:val="40"/>
+              </w:rPr>
+              <w:t>pÉÏÌiÉþ</w:t>
+            </w:r>
+            <w:proofErr w:type="spellEnd"/>
+            <w:r>
+              <w:rPr>
+                <w:rFonts w:ascii="BRH Devanagari Extra" w:hAnsi="BRH Devanagari Extra" w:cs="BRH Devanagari Extra"/>
+                <w:sz w:val="40"/>
+                <w:szCs w:val="40"/>
+              </w:rPr>
+              <w:t xml:space="preserve"> | </w:t>
+            </w:r>
+            <w:proofErr w:type="spellStart"/>
             <w:r>
               <w:rPr>
                 <w:rFonts w:ascii="BRH Devanagari Extra" w:hAnsi="BRH Devanagari Extra" w:cs="BRH Devanagari Extra"/>
@@ -3430,14 +4011,16 @@
               </w:rPr>
               <w:t>Ñ</w:t>
             </w:r>
-            <w:r>
-              <w:rPr>
-                <w:rFonts w:ascii="BRH Malayalam Extra" w:hAnsi="BRH Malayalam Extra" w:cs="BRH Devanagari Extra"/>
-                <w:sz w:val="34"/>
-                <w:szCs w:val="40"/>
-              </w:rPr>
-              <w:t>–</w:t>
-            </w:r>
+            <w:proofErr w:type="spellEnd"/>
+            <w:r>
+              <w:rPr>
+                <w:rFonts w:ascii="BRH Malayalam Extra" w:hAnsi="BRH Malayalam Extra" w:cs="BRH Devanagari Extra"/>
+                <w:sz w:val="34"/>
+                <w:szCs w:val="40"/>
+              </w:rPr>
+              <w:t>–</w:t>
+            </w:r>
+            <w:proofErr w:type="spellStart"/>
             <w:r>
               <w:rPr>
                 <w:rFonts w:ascii="BRH Devanagari Extra" w:hAnsi="BRH Devanagari Extra" w:cs="BRH Devanagari Extra"/>
@@ -3446,21 +4029,50 @@
               </w:rPr>
               <w:t>rÉÉ</w:t>
             </w:r>
-            <w:r>
-              <w:rPr>
-                <w:rFonts w:ascii="BRH Malayalam Extra" w:hAnsi="BRH Malayalam Extra" w:cs="BRH Devanagari Extra"/>
-                <w:sz w:val="34"/>
-                <w:szCs w:val="40"/>
-              </w:rPr>
-              <w:t>–</w:t>
-            </w:r>
-            <w:r>
-              <w:rPr>
-                <w:rFonts w:ascii="BRH Devanagari Extra" w:hAnsi="BRH Devanagari Extra" w:cs="BRH Devanagari Extra"/>
-                <w:sz w:val="40"/>
-                <w:szCs w:val="40"/>
-              </w:rPr>
-              <w:t>iÉç | rÉiÉç |</w:t>
+            <w:proofErr w:type="spellEnd"/>
+            <w:r>
+              <w:rPr>
+                <w:rFonts w:ascii="BRH Malayalam Extra" w:hAnsi="BRH Malayalam Extra" w:cs="BRH Devanagari Extra"/>
+                <w:sz w:val="34"/>
+                <w:szCs w:val="40"/>
+              </w:rPr>
+              <w:t>–</w:t>
+            </w:r>
+            <w:proofErr w:type="spellStart"/>
+            <w:r>
+              <w:rPr>
+                <w:rFonts w:ascii="BRH Devanagari Extra" w:hAnsi="BRH Devanagari Extra" w:cs="BRH Devanagari Extra"/>
+                <w:sz w:val="40"/>
+                <w:szCs w:val="40"/>
+              </w:rPr>
+              <w:t>iÉç</w:t>
+            </w:r>
+            <w:proofErr w:type="spellEnd"/>
+            <w:r>
+              <w:rPr>
+                <w:rFonts w:ascii="BRH Devanagari Extra" w:hAnsi="BRH Devanagari Extra" w:cs="BRH Devanagari Extra"/>
+                <w:sz w:val="40"/>
+                <w:szCs w:val="40"/>
+              </w:rPr>
+              <w:t xml:space="preserve"> | </w:t>
+            </w:r>
+            <w:proofErr w:type="spellStart"/>
+            <w:r>
+              <w:rPr>
+                <w:rFonts w:ascii="BRH Devanagari Extra" w:hAnsi="BRH Devanagari Extra" w:cs="BRH Devanagari Extra"/>
+                <w:sz w:val="40"/>
+                <w:szCs w:val="40"/>
+              </w:rPr>
+              <w:t>rÉiÉç</w:t>
+            </w:r>
+            <w:proofErr w:type="spellEnd"/>
+            <w:r>
+              <w:rPr>
+                <w:rFonts w:ascii="BRH Devanagari Extra" w:hAnsi="BRH Devanagari Extra" w:cs="BRH Devanagari Extra"/>
+                <w:sz w:val="40"/>
+                <w:szCs w:val="40"/>
+              </w:rPr>
+              <w:t xml:space="preserve"> |</w:t>
             </w:r>
           </w:p>
         </w:tc>
@@ -3493,14 +4105,25 @@
               </w:rPr>
               <w:t>–</w:t>
             </w:r>
-            <w:r>
-              <w:rPr>
-                <w:rFonts w:ascii="BRH Devanagari Extra" w:hAnsi="BRH Devanagari Extra" w:cs="BRH Devanagari Extra"/>
-                <w:sz w:val="40"/>
-                <w:szCs w:val="40"/>
-              </w:rPr>
-              <w:t xml:space="preserve">pÉÏÌiÉþ | </w:t>
-            </w:r>
+            <w:proofErr w:type="spellStart"/>
+            <w:r>
+              <w:rPr>
+                <w:rFonts w:ascii="BRH Devanagari Extra" w:hAnsi="BRH Devanagari Extra" w:cs="BRH Devanagari Extra"/>
+                <w:sz w:val="40"/>
+                <w:szCs w:val="40"/>
+              </w:rPr>
+              <w:t>pÉÏÌiÉþ</w:t>
+            </w:r>
+            <w:proofErr w:type="spellEnd"/>
+            <w:r>
+              <w:rPr>
+                <w:rFonts w:ascii="BRH Devanagari Extra" w:hAnsi="BRH Devanagari Extra" w:cs="BRH Devanagari Extra"/>
+                <w:sz w:val="40"/>
+                <w:szCs w:val="40"/>
+              </w:rPr>
+              <w:t xml:space="preserve"> | </w:t>
+            </w:r>
+            <w:proofErr w:type="spellStart"/>
             <w:r>
               <w:rPr>
                 <w:rFonts w:ascii="BRH Devanagari Extra" w:hAnsi="BRH Devanagari Extra" w:cs="BRH Devanagari Extra"/>
@@ -3510,14 +4133,16 @@
               </w:rPr>
               <w:t>xÉÑ</w:t>
             </w:r>
-            <w:r>
-              <w:rPr>
-                <w:rFonts w:ascii="BRH Malayalam Extra" w:hAnsi="BRH Malayalam Extra" w:cs="BRH Devanagari Extra"/>
-                <w:sz w:val="34"/>
-                <w:szCs w:val="40"/>
-              </w:rPr>
-              <w:t>–</w:t>
-            </w:r>
+            <w:proofErr w:type="spellEnd"/>
+            <w:r>
+              <w:rPr>
+                <w:rFonts w:ascii="BRH Malayalam Extra" w:hAnsi="BRH Malayalam Extra" w:cs="BRH Devanagari Extra"/>
+                <w:sz w:val="34"/>
+                <w:szCs w:val="40"/>
+              </w:rPr>
+              <w:t>–</w:t>
+            </w:r>
+            <w:proofErr w:type="spellStart"/>
             <w:r>
               <w:rPr>
                 <w:rFonts w:ascii="BRH Devanagari Extra" w:hAnsi="BRH Devanagari Extra" w:cs="BRH Devanagari Extra"/>
@@ -3526,14 +4151,16 @@
               </w:rPr>
               <w:t>lÉÑ</w:t>
             </w:r>
-            <w:r>
-              <w:rPr>
-                <w:rFonts w:ascii="BRH Malayalam Extra" w:hAnsi="BRH Malayalam Extra" w:cs="BRH Devanagari Extra"/>
-                <w:sz w:val="34"/>
-                <w:szCs w:val="40"/>
-              </w:rPr>
-              <w:t>–</w:t>
-            </w:r>
+            <w:proofErr w:type="spellEnd"/>
+            <w:r>
+              <w:rPr>
+                <w:rFonts w:ascii="BRH Malayalam Extra" w:hAnsi="BRH Malayalam Extra" w:cs="BRH Devanagari Extra"/>
+                <w:sz w:val="34"/>
+                <w:szCs w:val="40"/>
+              </w:rPr>
+              <w:t>–</w:t>
+            </w:r>
+            <w:proofErr w:type="spellStart"/>
             <w:r>
               <w:rPr>
                 <w:rFonts w:ascii="BRH Devanagari Extra" w:hAnsi="BRH Devanagari Extra" w:cs="BRH Devanagari Extra"/>
@@ -3542,21 +4169,50 @@
               </w:rPr>
               <w:t>rÉÉ</w:t>
             </w:r>
-            <w:r>
-              <w:rPr>
-                <w:rFonts w:ascii="BRH Malayalam Extra" w:hAnsi="BRH Malayalam Extra" w:cs="BRH Devanagari Extra"/>
-                <w:sz w:val="34"/>
-                <w:szCs w:val="40"/>
-              </w:rPr>
-              <w:t>–</w:t>
-            </w:r>
-            <w:r>
-              <w:rPr>
-                <w:rFonts w:ascii="BRH Devanagari Extra" w:hAnsi="BRH Devanagari Extra" w:cs="BRH Devanagari Extra"/>
-                <w:sz w:val="40"/>
-                <w:szCs w:val="40"/>
-              </w:rPr>
-              <w:t>iÉç | rÉiÉç |</w:t>
+            <w:proofErr w:type="spellEnd"/>
+            <w:r>
+              <w:rPr>
+                <w:rFonts w:ascii="BRH Malayalam Extra" w:hAnsi="BRH Malayalam Extra" w:cs="BRH Devanagari Extra"/>
+                <w:sz w:val="34"/>
+                <w:szCs w:val="40"/>
+              </w:rPr>
+              <w:t>–</w:t>
+            </w:r>
+            <w:proofErr w:type="spellStart"/>
+            <w:r>
+              <w:rPr>
+                <w:rFonts w:ascii="BRH Devanagari Extra" w:hAnsi="BRH Devanagari Extra" w:cs="BRH Devanagari Extra"/>
+                <w:sz w:val="40"/>
+                <w:szCs w:val="40"/>
+              </w:rPr>
+              <w:t>iÉç</w:t>
+            </w:r>
+            <w:proofErr w:type="spellEnd"/>
+            <w:r>
+              <w:rPr>
+                <w:rFonts w:ascii="BRH Devanagari Extra" w:hAnsi="BRH Devanagari Extra" w:cs="BRH Devanagari Extra"/>
+                <w:sz w:val="40"/>
+                <w:szCs w:val="40"/>
+              </w:rPr>
+              <w:t xml:space="preserve"> | </w:t>
+            </w:r>
+            <w:proofErr w:type="spellStart"/>
+            <w:r>
+              <w:rPr>
+                <w:rFonts w:ascii="BRH Devanagari Extra" w:hAnsi="BRH Devanagari Extra" w:cs="BRH Devanagari Extra"/>
+                <w:sz w:val="40"/>
+                <w:szCs w:val="40"/>
+              </w:rPr>
+              <w:t>rÉiÉç</w:t>
+            </w:r>
+            <w:proofErr w:type="spellEnd"/>
+            <w:r>
+              <w:rPr>
+                <w:rFonts w:ascii="BRH Devanagari Extra" w:hAnsi="BRH Devanagari Extra" w:cs="BRH Devanagari Extra"/>
+                <w:sz w:val="40"/>
+                <w:szCs w:val="40"/>
+              </w:rPr>
+              <w:t xml:space="preserve"> |</w:t>
             </w:r>
           </w:p>
         </w:tc>
@@ -3564,13 +4220,12 @@
       <w:tr>
         <w:trPr>
           <w:gridBefore w:val="1"/>
-          <w:wBefore w:w="142" w:type="dxa"/>
+          <w:wBefore w:w="9" w:type="dxa"/>
           <w:trHeight w:val="822"/>
         </w:trPr>
         <w:tc>
           <w:tcPr>
             <w:tcW w:w="3310" w:type="dxa"/>
-            <w:gridSpan w:val="2"/>
           </w:tcPr>
           <w:p>
             <w:pPr>
@@ -3583,16 +4238,20 @@
               <w:jc w:val="both"/>
               <w:rPr>
                 <w:rFonts w:eastAsia="Times New Roman" w:cs="Arial"/>
-                <w:sz w:val="32"/>
-                <w:szCs w:val="32"/>
+                <w:b/>
+                <w:bCs/>
+                <w:sz w:val="28"/>
+                <w:szCs w:val="28"/>
                 <w:lang w:eastAsia="en-IN" w:bidi="ml-IN"/>
               </w:rPr>
             </w:pPr>
             <w:r>
               <w:rPr>
                 <w:rFonts w:eastAsia="Times New Roman" w:cs="Arial"/>
-                <w:sz w:val="32"/>
-                <w:szCs w:val="32"/>
+                <w:b/>
+                <w:bCs/>
+                <w:sz w:val="28"/>
+                <w:szCs w:val="28"/>
                 <w:lang w:eastAsia="en-IN" w:bidi="ml-IN"/>
               </w:rPr>
               <w:t>TS 3.2.2.2-Vaakyam</w:t>
@@ -3602,7 +4261,9 @@
             <w:pPr>
               <w:spacing w:before="0" w:line="240" w:lineRule="auto"/>
               <w:rPr>
-                <w:rFonts w:cs="Latha" w:hint="cs"/>
+                <w:rFonts w:cs="Latha"/>
+                <w:b/>
+                <w:bCs/>
                 <w:sz w:val="28"/>
                 <w:szCs w:val="28"/>
                 <w:cs/>
@@ -3612,6 +4273,8 @@
             <w:r>
               <w:rPr>
                 <w:rFonts w:cs="Latha"/>
+                <w:b/>
+                <w:bCs/>
                 <w:sz w:val="28"/>
                 <w:szCs w:val="28"/>
                 <w:lang w:bidi="ta-IN"/>
@@ -3623,7 +4286,7 @@
         <w:tc>
           <w:tcPr>
             <w:tcW w:w="4520" w:type="dxa"/>
-            <w:gridSpan w:val="2"/>
+            <w:gridSpan w:val="3"/>
           </w:tcPr>
           <w:p>
             <w:pPr>
@@ -3634,6 +4297,7 @@
                 <w:szCs w:val="32"/>
               </w:rPr>
             </w:pPr>
+            <w:proofErr w:type="spellStart"/>
             <w:r>
               <w:rPr>
                 <w:rFonts w:ascii="BRH Devanagari Extra" w:hAnsi="BRH Devanagari Extra" w:cs="BRH Devanagari Extra"/>
@@ -3642,6 +4306,7 @@
               </w:rPr>
               <w:t>uÉxiÉ</w:t>
             </w:r>
+            <w:proofErr w:type="spellEnd"/>
             <w:r>
               <w:rPr>
                 <w:rFonts w:ascii="BRH Malayalam Extra" w:hAnsi="BRH Malayalam Extra" w:cs="BRH Devanagari Extra"/>
@@ -3658,6 +4323,7 @@
               </w:rPr>
               <w:t xml:space="preserve"> </w:t>
             </w:r>
+            <w:proofErr w:type="spellStart"/>
             <w:r>
               <w:rPr>
                 <w:rFonts w:ascii="BRH Devanagari Extra" w:hAnsi="BRH Devanagari Extra" w:cs="BRH Devanagari Extra"/>
@@ -3673,7 +4339,25 @@
                 <w:sz w:val="40"/>
                 <w:szCs w:val="40"/>
               </w:rPr>
-              <w:t>MüþÈ M</w:t>
+              <w:t>MüþÈ</w:t>
+            </w:r>
+            <w:proofErr w:type="spellEnd"/>
+            <w:r>
+              <w:rPr>
+                <w:rFonts w:ascii="BRH Devanagari Extra" w:hAnsi="BRH Devanagari Extra" w:cs="BRH Devanagari Extra"/>
+                <w:sz w:val="40"/>
+                <w:szCs w:val="40"/>
+              </w:rPr>
+              <w:t xml:space="preserve"> </w:t>
+            </w:r>
+            <w:proofErr w:type="spellStart"/>
+            <w:r>
+              <w:rPr>
+                <w:rFonts w:ascii="BRH Devanagari Extra" w:hAnsi="BRH Devanagari Extra" w:cs="BRH Devanagari Extra"/>
+                <w:sz w:val="40"/>
+                <w:szCs w:val="40"/>
+              </w:rPr>
+              <w:t>M</w:t>
             </w:r>
             <w:r>
               <w:rPr>
@@ -3691,14 +4375,16 @@
               </w:rPr>
               <w:t>ü</w:t>
             </w:r>
-            <w:r>
-              <w:rPr>
-                <w:rFonts w:ascii="BRH Malayalam Extra" w:hAnsi="BRH Malayalam Extra" w:cs="BRH Devanagari Extra"/>
-                <w:sz w:val="34"/>
-                <w:szCs w:val="40"/>
-              </w:rPr>
-              <w:t>–</w:t>
-            </w:r>
+            <w:proofErr w:type="spellEnd"/>
+            <w:r>
+              <w:rPr>
+                <w:rFonts w:ascii="BRH Malayalam Extra" w:hAnsi="BRH Malayalam Extra" w:cs="BRH Devanagari Extra"/>
+                <w:sz w:val="34"/>
+                <w:szCs w:val="40"/>
+              </w:rPr>
+              <w:t>–</w:t>
+            </w:r>
+            <w:proofErr w:type="spellStart"/>
             <w:r>
               <w:rPr>
                 <w:rFonts w:ascii="BRH Devanagari Extra" w:hAnsi="BRH Devanagari Extra" w:cs="BRH Devanagari Extra"/>
@@ -3707,6 +4393,7 @@
               </w:rPr>
               <w:t>zÉÏ</w:t>
             </w:r>
+            <w:proofErr w:type="spellEnd"/>
           </w:p>
         </w:tc>
         <w:tc>
@@ -3721,6 +4408,7 @@
                 <w:szCs w:val="32"/>
               </w:rPr>
             </w:pPr>
+            <w:proofErr w:type="spellStart"/>
             <w:r>
               <w:rPr>
                 <w:rFonts w:ascii="BRH Devanagari Extra" w:hAnsi="BRH Devanagari Extra" w:cs="BRH Devanagari Extra"/>
@@ -3729,6 +4417,7 @@
               </w:rPr>
               <w:t>uÉxiÉ</w:t>
             </w:r>
+            <w:proofErr w:type="spellEnd"/>
             <w:r>
               <w:rPr>
                 <w:rFonts w:ascii="BRH Malayalam Extra" w:hAnsi="BRH Malayalam Extra" w:cs="BRH Devanagari Extra"/>
@@ -3745,6 +4434,7 @@
               </w:rPr>
               <w:t xml:space="preserve"> </w:t>
             </w:r>
+            <w:proofErr w:type="spellStart"/>
             <w:r>
               <w:rPr>
                 <w:rFonts w:ascii="BRH Devanagari Extra" w:hAnsi="BRH Devanagari Extra" w:cs="BRH Devanagari Extra"/>
@@ -3760,7 +4450,25 @@
                 <w:sz w:val="40"/>
                 <w:szCs w:val="40"/>
               </w:rPr>
-              <w:t>MüþÈ M</w:t>
+              <w:t>MüþÈ</w:t>
+            </w:r>
+            <w:proofErr w:type="spellEnd"/>
+            <w:r>
+              <w:rPr>
+                <w:rFonts w:ascii="BRH Devanagari Extra" w:hAnsi="BRH Devanagari Extra" w:cs="BRH Devanagari Extra"/>
+                <w:sz w:val="40"/>
+                <w:szCs w:val="40"/>
+              </w:rPr>
+              <w:t xml:space="preserve"> </w:t>
+            </w:r>
+            <w:proofErr w:type="spellStart"/>
+            <w:r>
+              <w:rPr>
+                <w:rFonts w:ascii="BRH Devanagari Extra" w:hAnsi="BRH Devanagari Extra" w:cs="BRH Devanagari Extra"/>
+                <w:sz w:val="40"/>
+                <w:szCs w:val="40"/>
+              </w:rPr>
+              <w:t>M</w:t>
             </w:r>
             <w:r>
               <w:rPr>
@@ -3778,14 +4486,16 @@
               </w:rPr>
               <w:t>ü</w:t>
             </w:r>
-            <w:r>
-              <w:rPr>
-                <w:rFonts w:ascii="BRH Malayalam Extra" w:hAnsi="BRH Malayalam Extra" w:cs="BRH Devanagari Extra"/>
-                <w:sz w:val="34"/>
-                <w:szCs w:val="40"/>
-              </w:rPr>
-              <w:t>–</w:t>
-            </w:r>
+            <w:proofErr w:type="spellEnd"/>
+            <w:r>
+              <w:rPr>
+                <w:rFonts w:ascii="BRH Malayalam Extra" w:hAnsi="BRH Malayalam Extra" w:cs="BRH Devanagari Extra"/>
+                <w:sz w:val="34"/>
+                <w:szCs w:val="40"/>
+              </w:rPr>
+              <w:t>–</w:t>
+            </w:r>
+            <w:proofErr w:type="spellStart"/>
             <w:r>
               <w:rPr>
                 <w:rFonts w:ascii="BRH Devanagari Extra" w:hAnsi="BRH Devanagari Extra" w:cs="BRH Devanagari Extra"/>
@@ -3794,19 +4504,19 @@
               </w:rPr>
               <w:t>zÉÏ</w:t>
             </w:r>
+            <w:proofErr w:type="spellEnd"/>
           </w:p>
         </w:tc>
       </w:tr>
       <w:tr>
         <w:trPr>
           <w:gridBefore w:val="1"/>
-          <w:wBefore w:w="142" w:type="dxa"/>
+          <w:wBefore w:w="9" w:type="dxa"/>
           <w:trHeight w:val="975"/>
         </w:trPr>
         <w:tc>
           <w:tcPr>
             <w:tcW w:w="3310" w:type="dxa"/>
-            <w:gridSpan w:val="2"/>
           </w:tcPr>
           <w:p>
             <w:pPr>
@@ -3819,43 +4529,31 @@
               <w:jc w:val="both"/>
               <w:rPr>
                 <w:rFonts w:eastAsia="Times New Roman" w:cs="Arial"/>
-                <w:sz w:val="32"/>
-                <w:szCs w:val="32"/>
+                <w:b/>
+                <w:bCs/>
+                <w:sz w:val="28"/>
+                <w:szCs w:val="28"/>
                 <w:lang w:eastAsia="en-IN" w:bidi="ml-IN"/>
               </w:rPr>
             </w:pPr>
             <w:r>
               <w:rPr>
                 <w:rFonts w:eastAsia="Times New Roman" w:cs="Arial"/>
-                <w:sz w:val="32"/>
-                <w:szCs w:val="32"/>
+                <w:b/>
+                <w:bCs/>
+                <w:sz w:val="28"/>
+                <w:szCs w:val="28"/>
                 <w:lang w:eastAsia="en-IN" w:bidi="ml-IN"/>
               </w:rPr>
-              <w:t>TS 3.2.</w:t>
-            </w:r>
-            <w:r>
-              <w:rPr>
-                <w:rFonts w:eastAsia="Times New Roman" w:cs="Arial"/>
-                <w:sz w:val="32"/>
-                <w:szCs w:val="32"/>
-                <w:lang w:eastAsia="en-IN" w:bidi="ml-IN"/>
-              </w:rPr>
-              <w:t>3.3</w:t>
-            </w:r>
-            <w:r>
-              <w:rPr>
-                <w:rFonts w:eastAsia="Times New Roman" w:cs="Arial"/>
-                <w:sz w:val="32"/>
-                <w:szCs w:val="32"/>
-                <w:lang w:eastAsia="en-IN" w:bidi="ml-IN"/>
-              </w:rPr>
-              <w:t>-Vaakyam</w:t>
+              <w:t>TS 3.2.3.3-Vaakyam</w:t>
             </w:r>
           </w:p>
           <w:p>
             <w:pPr>
               <w:spacing w:before="0" w:line="240" w:lineRule="auto"/>
               <w:rPr>
+                <w:b/>
+                <w:bCs/>
                 <w:sz w:val="28"/>
                 <w:szCs w:val="28"/>
               </w:rPr>
@@ -3863,6 +4561,8 @@
             <w:r>
               <w:rPr>
                 <w:rFonts w:cs="Latha"/>
+                <w:b/>
+                <w:bCs/>
                 <w:sz w:val="28"/>
                 <w:szCs w:val="28"/>
                 <w:lang w:bidi="ta-IN"/>
@@ -3874,17 +4574,17 @@
         <w:tc>
           <w:tcPr>
             <w:tcW w:w="4520" w:type="dxa"/>
-            <w:gridSpan w:val="2"/>
+            <w:gridSpan w:val="3"/>
           </w:tcPr>
           <w:p>
             <w:pPr>
               <w:spacing w:before="0" w:line="240" w:lineRule="auto"/>
               <w:rPr>
-                <w:rFonts w:hint="cs"/>
                 <w:sz w:val="32"/>
                 <w:szCs w:val="32"/>
               </w:rPr>
             </w:pPr>
+            <w:proofErr w:type="spellStart"/>
             <w:r>
               <w:rPr>
                 <w:rFonts w:ascii="BRH Devanagari Extra" w:hAnsi="BRH Devanagari Extra" w:cs="BRH Devanagari Extra"/>
@@ -3893,14 +4593,16 @@
               </w:rPr>
               <w:t>mÉë</w:t>
             </w:r>
-            <w:r>
-              <w:rPr>
-                <w:rFonts w:ascii="BRH Malayalam Extra" w:hAnsi="BRH Malayalam Extra" w:cs="BRH Devanagari Extra"/>
-                <w:sz w:val="34"/>
-                <w:szCs w:val="40"/>
-              </w:rPr>
-              <w:t>–</w:t>
-            </w:r>
+            <w:proofErr w:type="spellEnd"/>
+            <w:r>
+              <w:rPr>
+                <w:rFonts w:ascii="BRH Malayalam Extra" w:hAnsi="BRH Malayalam Extra" w:cs="BRH Devanagari Extra"/>
+                <w:sz w:val="34"/>
+                <w:szCs w:val="40"/>
+              </w:rPr>
+              <w:t>–</w:t>
+            </w:r>
+            <w:proofErr w:type="spellStart"/>
             <w:r>
               <w:rPr>
                 <w:rFonts w:ascii="BRH Devanagari Extra" w:hAnsi="BRH Devanagari Extra" w:cs="BRH Devanagari Extra"/>
@@ -3926,38 +4628,69 @@
               </w:rPr>
               <w:t>xiÉqÉå</w:t>
             </w:r>
-            <w:r>
-              <w:rPr>
-                <w:rFonts w:ascii="BRH Malayalam Extra" w:hAnsi="BRH Malayalam Extra" w:cs="BRH Devanagari Extra"/>
-                <w:sz w:val="34"/>
-                <w:szCs w:val="40"/>
-              </w:rPr>
-              <w:t>–</w:t>
-            </w:r>
-            <w:r>
-              <w:rPr>
-                <w:rFonts w:ascii="BRH Devanagari Extra" w:hAnsi="BRH Devanagari Extra" w:cs="BRH Devanagari Extra"/>
-                <w:sz w:val="40"/>
-                <w:szCs w:val="40"/>
-              </w:rPr>
-              <w:t>uÉ iÉþmÉïrÉÌiÉ</w:t>
-            </w:r>
-            <w:r>
-              <w:rPr>
-                <w:rFonts w:ascii="BRH Malayalam Extra" w:hAnsi="BRH Malayalam Extra" w:cs="BRH Devanagari Extra"/>
-                <w:sz w:val="34"/>
-                <w:szCs w:val="40"/>
-              </w:rPr>
-              <w:t>–</w:t>
-            </w:r>
-            <w:r>
-              <w:rPr>
-                <w:rFonts w:ascii="BRH Devanagari Extra" w:hAnsi="BRH Devanagari Extra" w:cs="BRH Devanagari Extra"/>
-                <w:sz w:val="40"/>
-                <w:szCs w:val="40"/>
-              </w:rPr>
-              <w:t xml:space="preserve"> xÉ</w:t>
-            </w:r>
+            <w:proofErr w:type="spellEnd"/>
+            <w:r>
+              <w:rPr>
+                <w:rFonts w:ascii="BRH Malayalam Extra" w:hAnsi="BRH Malayalam Extra" w:cs="BRH Devanagari Extra"/>
+                <w:sz w:val="34"/>
+                <w:szCs w:val="40"/>
+              </w:rPr>
+              <w:t>–</w:t>
+            </w:r>
+            <w:proofErr w:type="spellStart"/>
+            <w:r>
+              <w:rPr>
+                <w:rFonts w:ascii="BRH Devanagari Extra" w:hAnsi="BRH Devanagari Extra" w:cs="BRH Devanagari Extra"/>
+                <w:sz w:val="40"/>
+                <w:szCs w:val="40"/>
+              </w:rPr>
+              <w:t>uÉ</w:t>
+            </w:r>
+            <w:proofErr w:type="spellEnd"/>
+            <w:r>
+              <w:rPr>
+                <w:rFonts w:ascii="BRH Devanagari Extra" w:hAnsi="BRH Devanagari Extra" w:cs="BRH Devanagari Extra"/>
+                <w:sz w:val="40"/>
+                <w:szCs w:val="40"/>
+              </w:rPr>
+              <w:t xml:space="preserve"> </w:t>
+            </w:r>
+            <w:proofErr w:type="spellStart"/>
+            <w:r>
+              <w:rPr>
+                <w:rFonts w:ascii="BRH Devanagari Extra" w:hAnsi="BRH Devanagari Extra" w:cs="BRH Devanagari Extra"/>
+                <w:sz w:val="40"/>
+                <w:szCs w:val="40"/>
+              </w:rPr>
+              <w:t>iÉþmÉïrÉÌiÉ</w:t>
+            </w:r>
+            <w:proofErr w:type="spellEnd"/>
+            <w:r>
+              <w:rPr>
+                <w:rFonts w:ascii="BRH Malayalam Extra" w:hAnsi="BRH Malayalam Extra" w:cs="BRH Devanagari Extra"/>
+                <w:sz w:val="34"/>
+                <w:szCs w:val="40"/>
+              </w:rPr>
+              <w:t>–</w:t>
+            </w:r>
+            <w:r>
+              <w:rPr>
+                <w:rFonts w:ascii="BRH Devanagari Extra" w:hAnsi="BRH Devanagari Extra" w:cs="BRH Devanagari Extra"/>
+                <w:sz w:val="40"/>
+                <w:szCs w:val="40"/>
+              </w:rPr>
+              <w:t xml:space="preserve"> </w:t>
+            </w:r>
+            <w:proofErr w:type="spellStart"/>
+            <w:r>
+              <w:rPr>
+                <w:rFonts w:ascii="BRH Devanagari Extra" w:hAnsi="BRH Devanagari Extra" w:cs="BRH Devanagari Extra"/>
+                <w:sz w:val="40"/>
+                <w:szCs w:val="40"/>
+              </w:rPr>
+              <w:t>xÉ</w:t>
+            </w:r>
+            <w:proofErr w:type="spellEnd"/>
           </w:p>
         </w:tc>
         <w:tc>
@@ -3972,6 +4705,7 @@
                 <w:szCs w:val="32"/>
               </w:rPr>
             </w:pPr>
+            <w:proofErr w:type="spellStart"/>
             <w:r>
               <w:rPr>
                 <w:rFonts w:ascii="BRH Devanagari Extra" w:hAnsi="BRH Devanagari Extra" w:cs="BRH Devanagari Extra"/>
@@ -3980,14 +4714,16 @@
               </w:rPr>
               <w:t>mÉë</w:t>
             </w:r>
-            <w:r>
-              <w:rPr>
-                <w:rFonts w:ascii="BRH Malayalam Extra" w:hAnsi="BRH Malayalam Extra" w:cs="BRH Devanagari Extra"/>
-                <w:sz w:val="34"/>
-                <w:szCs w:val="40"/>
-              </w:rPr>
-              <w:t>–</w:t>
-            </w:r>
+            <w:proofErr w:type="spellEnd"/>
+            <w:r>
+              <w:rPr>
+                <w:rFonts w:ascii="BRH Malayalam Extra" w:hAnsi="BRH Malayalam Extra" w:cs="BRH Devanagari Extra"/>
+                <w:sz w:val="34"/>
+                <w:szCs w:val="40"/>
+              </w:rPr>
+              <w:t>–</w:t>
+            </w:r>
+            <w:proofErr w:type="spellStart"/>
             <w:r>
               <w:rPr>
                 <w:rFonts w:ascii="BRH Devanagari Extra" w:hAnsi="BRH Devanagari Extra" w:cs="BRH Devanagari Extra"/>
@@ -4005,6 +4741,7 @@
               </w:rPr>
               <w:t>þÌiÉ</w:t>
             </w:r>
+            <w:proofErr w:type="spellEnd"/>
             <w:r>
               <w:rPr>
                 <w:rFonts w:ascii="BRH Malayalam Extra" w:hAnsi="BRH Malayalam Extra" w:cs="BRH Devanagari Extra"/>
@@ -4014,6 +4751,7 @@
               </w:rPr>
               <w:t>–</w:t>
             </w:r>
+            <w:proofErr w:type="spellStart"/>
             <w:r>
               <w:rPr>
                 <w:rFonts w:ascii="BRH Devanagari Extra" w:hAnsi="BRH Devanagari Extra" w:cs="BRH Devanagari Extra"/>
@@ -4022,51 +4760,81 @@
               </w:rPr>
               <w:t>xiÉqÉå</w:t>
             </w:r>
-            <w:r>
-              <w:rPr>
-                <w:rFonts w:ascii="BRH Malayalam Extra" w:hAnsi="BRH Malayalam Extra" w:cs="BRH Devanagari Extra"/>
-                <w:sz w:val="34"/>
-                <w:szCs w:val="40"/>
-              </w:rPr>
-              <w:t>–</w:t>
-            </w:r>
-            <w:r>
-              <w:rPr>
-                <w:rFonts w:ascii="BRH Devanagari Extra" w:hAnsi="BRH Devanagari Extra" w:cs="BRH Devanagari Extra"/>
-                <w:sz w:val="40"/>
-                <w:szCs w:val="40"/>
-              </w:rPr>
-              <w:t>uÉ iÉþmÉïrÉÌiÉ</w:t>
-            </w:r>
-            <w:r>
-              <w:rPr>
-                <w:rFonts w:ascii="BRH Malayalam Extra" w:hAnsi="BRH Malayalam Extra" w:cs="BRH Devanagari Extra"/>
-                <w:sz w:val="34"/>
-                <w:szCs w:val="40"/>
-              </w:rPr>
-              <w:t>–</w:t>
-            </w:r>
-            <w:r>
-              <w:rPr>
-                <w:rFonts w:ascii="BRH Devanagari Extra" w:hAnsi="BRH Devanagari Extra" w:cs="BRH Devanagari Extra"/>
-                <w:sz w:val="40"/>
-                <w:szCs w:val="40"/>
-              </w:rPr>
-              <w:t xml:space="preserve"> xÉ</w:t>
-            </w:r>
+            <w:proofErr w:type="spellEnd"/>
+            <w:r>
+              <w:rPr>
+                <w:rFonts w:ascii="BRH Malayalam Extra" w:hAnsi="BRH Malayalam Extra" w:cs="BRH Devanagari Extra"/>
+                <w:sz w:val="34"/>
+                <w:szCs w:val="40"/>
+              </w:rPr>
+              <w:t>–</w:t>
+            </w:r>
+            <w:proofErr w:type="spellStart"/>
+            <w:r>
+              <w:rPr>
+                <w:rFonts w:ascii="BRH Devanagari Extra" w:hAnsi="BRH Devanagari Extra" w:cs="BRH Devanagari Extra"/>
+                <w:sz w:val="40"/>
+                <w:szCs w:val="40"/>
+              </w:rPr>
+              <w:t>uÉ</w:t>
+            </w:r>
+            <w:proofErr w:type="spellEnd"/>
+            <w:r>
+              <w:rPr>
+                <w:rFonts w:ascii="BRH Devanagari Extra" w:hAnsi="BRH Devanagari Extra" w:cs="BRH Devanagari Extra"/>
+                <w:sz w:val="40"/>
+                <w:szCs w:val="40"/>
+              </w:rPr>
+              <w:t xml:space="preserve"> </w:t>
+            </w:r>
+            <w:proofErr w:type="spellStart"/>
+            <w:r>
+              <w:rPr>
+                <w:rFonts w:ascii="BRH Devanagari Extra" w:hAnsi="BRH Devanagari Extra" w:cs="BRH Devanagari Extra"/>
+                <w:sz w:val="40"/>
+                <w:szCs w:val="40"/>
+              </w:rPr>
+              <w:t>iÉþmÉïrÉÌiÉ</w:t>
+            </w:r>
+            <w:proofErr w:type="spellEnd"/>
+            <w:r>
+              <w:rPr>
+                <w:rFonts w:ascii="BRH Malayalam Extra" w:hAnsi="BRH Malayalam Extra" w:cs="BRH Devanagari Extra"/>
+                <w:sz w:val="34"/>
+                <w:szCs w:val="40"/>
+              </w:rPr>
+              <w:t>–</w:t>
+            </w:r>
+            <w:r>
+              <w:rPr>
+                <w:rFonts w:ascii="BRH Devanagari Extra" w:hAnsi="BRH Devanagari Extra" w:cs="BRH Devanagari Extra"/>
+                <w:sz w:val="40"/>
+                <w:szCs w:val="40"/>
+              </w:rPr>
+              <w:t xml:space="preserve"> </w:t>
+            </w:r>
+            <w:proofErr w:type="spellStart"/>
+            <w:r>
+              <w:rPr>
+                <w:rFonts w:ascii="BRH Devanagari Extra" w:hAnsi="BRH Devanagari Extra" w:cs="BRH Devanagari Extra"/>
+                <w:sz w:val="40"/>
+                <w:szCs w:val="40"/>
+              </w:rPr>
+              <w:t>xÉ</w:t>
+            </w:r>
+            <w:proofErr w:type="spellEnd"/>
           </w:p>
         </w:tc>
       </w:tr>
       <w:tr>
         <w:trPr>
           <w:gridBefore w:val="1"/>
-          <w:wBefore w:w="142" w:type="dxa"/>
+          <w:wBefore w:w="9" w:type="dxa"/>
           <w:trHeight w:val="848"/>
         </w:trPr>
         <w:tc>
           <w:tcPr>
             <w:tcW w:w="3310" w:type="dxa"/>
-            <w:gridSpan w:val="2"/>
           </w:tcPr>
           <w:p>
             <w:pPr>
@@ -4079,37 +4847,23 @@
               <w:jc w:val="both"/>
               <w:rPr>
                 <w:rFonts w:eastAsia="Times New Roman" w:cs="Arial"/>
-                <w:sz w:val="32"/>
-                <w:szCs w:val="32"/>
+                <w:b/>
+                <w:bCs/>
+                <w:sz w:val="28"/>
+                <w:szCs w:val="28"/>
                 <w:lang w:eastAsia="en-IN" w:bidi="ml-IN"/>
               </w:rPr>
             </w:pPr>
             <w:r>
               <w:rPr>
                 <w:rFonts w:eastAsia="Times New Roman" w:cs="Arial"/>
-                <w:sz w:val="32"/>
-                <w:szCs w:val="32"/>
+                <w:b/>
+                <w:bCs/>
+                <w:sz w:val="28"/>
+                <w:szCs w:val="28"/>
                 <w:lang w:eastAsia="en-IN" w:bidi="ml-IN"/>
               </w:rPr>
-              <w:t xml:space="preserve">TS 3.2.4.4 </w:t>
-            </w:r>
-            <w:r>
-              <w:rPr>
-                <w:rFonts w:eastAsia="Times New Roman" w:cs="Arial"/>
-                <w:sz w:val="32"/>
-                <w:szCs w:val="32"/>
-                <w:lang w:eastAsia="en-IN" w:bidi="ml-IN"/>
-              </w:rPr>
-              <w:t>-</w:t>
-            </w:r>
-            <w:r>
-              <w:rPr>
-                <w:rFonts w:eastAsia="Times New Roman" w:cs="Arial"/>
-                <w:sz w:val="32"/>
-                <w:szCs w:val="32"/>
-                <w:lang w:eastAsia="en-IN" w:bidi="ml-IN"/>
-              </w:rPr>
-              <w:t>Padam</w:t>
+              <w:t>TS 3.2.4.4 -Padam</w:t>
             </w:r>
           </w:p>
           <w:p>
@@ -4123,14 +4877,18 @@
               <w:jc w:val="both"/>
               <w:rPr>
                 <w:rFonts w:eastAsia="Times New Roman" w:cs="Arial"/>
-                <w:sz w:val="32"/>
-                <w:szCs w:val="32"/>
+                <w:b/>
+                <w:bCs/>
+                <w:sz w:val="28"/>
+                <w:szCs w:val="28"/>
                 <w:lang w:eastAsia="en-IN" w:bidi="ml-IN"/>
               </w:rPr>
             </w:pPr>
             <w:r>
               <w:rPr>
                 <w:rFonts w:cs="Latha"/>
+                <w:b/>
+                <w:bCs/>
                 <w:sz w:val="28"/>
                 <w:szCs w:val="28"/>
                 <w:lang w:bidi="ta-IN"/>
@@ -4142,7 +4900,7 @@
         <w:tc>
           <w:tcPr>
             <w:tcW w:w="4520" w:type="dxa"/>
-            <w:gridSpan w:val="2"/>
+            <w:gridSpan w:val="3"/>
           </w:tcPr>
           <w:p>
             <w:pPr>
@@ -4181,6 +4939,7 @@
               </w:rPr>
               <w:t xml:space="preserve">± | </w:t>
             </w:r>
+            <w:proofErr w:type="spellStart"/>
             <w:r>
               <w:rPr>
                 <w:rFonts w:ascii="BRH Devanagari Extra" w:hAnsi="BRH Devanagari Extra" w:cs="BRH Devanagari Extra"/>
@@ -4196,7 +4955,52 @@
                 <w:sz w:val="40"/>
                 <w:szCs w:val="40"/>
               </w:rPr>
-              <w:t>»ûþÈ | xÉSþÈ | uÉæ |</w:t>
+              <w:t>»ûþÈ</w:t>
+            </w:r>
+            <w:proofErr w:type="spellEnd"/>
+            <w:r>
+              <w:rPr>
+                <w:rFonts w:ascii="BRH Devanagari Extra" w:hAnsi="BRH Devanagari Extra" w:cs="BRH Devanagari Extra"/>
+                <w:sz w:val="40"/>
+                <w:szCs w:val="40"/>
+              </w:rPr>
+              <w:t xml:space="preserve"> | </w:t>
+            </w:r>
+            <w:proofErr w:type="spellStart"/>
+            <w:r>
+              <w:rPr>
+                <w:rFonts w:ascii="BRH Devanagari Extra" w:hAnsi="BRH Devanagari Extra" w:cs="BRH Devanagari Extra"/>
+                <w:sz w:val="40"/>
+                <w:szCs w:val="40"/>
+              </w:rPr>
+              <w:t>xÉSþÈ</w:t>
+            </w:r>
+            <w:proofErr w:type="spellEnd"/>
+            <w:r>
+              <w:rPr>
+                <w:rFonts w:ascii="BRH Devanagari Extra" w:hAnsi="BRH Devanagari Extra" w:cs="BRH Devanagari Extra"/>
+                <w:sz w:val="40"/>
+                <w:szCs w:val="40"/>
+              </w:rPr>
+              <w:t xml:space="preserve"> | </w:t>
+            </w:r>
+            <w:proofErr w:type="spellStart"/>
+            <w:r>
+              <w:rPr>
+                <w:rFonts w:ascii="BRH Devanagari Extra" w:hAnsi="BRH Devanagari Extra" w:cs="BRH Devanagari Extra"/>
+                <w:sz w:val="40"/>
+                <w:szCs w:val="40"/>
+              </w:rPr>
+              <w:t>uÉæ</w:t>
+            </w:r>
+            <w:proofErr w:type="spellEnd"/>
+            <w:r>
+              <w:rPr>
+                <w:rFonts w:ascii="BRH Devanagari Extra" w:hAnsi="BRH Devanagari Extra" w:cs="BRH Devanagari Extra"/>
+                <w:sz w:val="40"/>
+                <w:szCs w:val="40"/>
+              </w:rPr>
+              <w:t xml:space="preserve"> |</w:t>
             </w:r>
           </w:p>
         </w:tc>
@@ -4237,6 +5041,7 @@
               </w:rPr>
               <w:t xml:space="preserve">± | </w:t>
             </w:r>
+            <w:proofErr w:type="spellStart"/>
             <w:r>
               <w:rPr>
                 <w:rFonts w:ascii="BRH Devanagari Extra" w:hAnsi="BRH Devanagari Extra" w:cs="BRH Devanagari Extra"/>
@@ -4252,7 +5057,52 @@
                 <w:sz w:val="40"/>
                 <w:szCs w:val="40"/>
               </w:rPr>
-              <w:t>»ûþÈ | xÉSþÈ | uÉæ |</w:t>
+              <w:t>»ûþÈ</w:t>
+            </w:r>
+            <w:proofErr w:type="spellEnd"/>
+            <w:r>
+              <w:rPr>
+                <w:rFonts w:ascii="BRH Devanagari Extra" w:hAnsi="BRH Devanagari Extra" w:cs="BRH Devanagari Extra"/>
+                <w:sz w:val="40"/>
+                <w:szCs w:val="40"/>
+              </w:rPr>
+              <w:t xml:space="preserve"> | </w:t>
+            </w:r>
+            <w:proofErr w:type="spellStart"/>
+            <w:r>
+              <w:rPr>
+                <w:rFonts w:ascii="BRH Devanagari Extra" w:hAnsi="BRH Devanagari Extra" w:cs="BRH Devanagari Extra"/>
+                <w:sz w:val="40"/>
+                <w:szCs w:val="40"/>
+              </w:rPr>
+              <w:t>xÉSþÈ</w:t>
+            </w:r>
+            <w:proofErr w:type="spellEnd"/>
+            <w:r>
+              <w:rPr>
+                <w:rFonts w:ascii="BRH Devanagari Extra" w:hAnsi="BRH Devanagari Extra" w:cs="BRH Devanagari Extra"/>
+                <w:sz w:val="40"/>
+                <w:szCs w:val="40"/>
+              </w:rPr>
+              <w:t xml:space="preserve"> | </w:t>
+            </w:r>
+            <w:proofErr w:type="spellStart"/>
+            <w:r>
+              <w:rPr>
+                <w:rFonts w:ascii="BRH Devanagari Extra" w:hAnsi="BRH Devanagari Extra" w:cs="BRH Devanagari Extra"/>
+                <w:sz w:val="40"/>
+                <w:szCs w:val="40"/>
+              </w:rPr>
+              <w:t>uÉæ</w:t>
+            </w:r>
+            <w:proofErr w:type="spellEnd"/>
+            <w:r>
+              <w:rPr>
+                <w:rFonts w:ascii="BRH Devanagari Extra" w:hAnsi="BRH Devanagari Extra" w:cs="BRH Devanagari Extra"/>
+                <w:sz w:val="40"/>
+                <w:szCs w:val="40"/>
+              </w:rPr>
+              <w:t xml:space="preserve"> |</w:t>
             </w:r>
           </w:p>
         </w:tc>
@@ -4260,13 +5110,12 @@
       <w:tr>
         <w:trPr>
           <w:gridBefore w:val="1"/>
-          <w:wBefore w:w="142" w:type="dxa"/>
+          <w:wBefore w:w="9" w:type="dxa"/>
           <w:trHeight w:val="848"/>
         </w:trPr>
         <w:tc>
           <w:tcPr>
             <w:tcW w:w="3310" w:type="dxa"/>
-            <w:gridSpan w:val="2"/>
           </w:tcPr>
           <w:p>
             <w:pPr>
@@ -4279,43 +5128,31 @@
               <w:jc w:val="both"/>
               <w:rPr>
                 <w:rFonts w:eastAsia="Times New Roman" w:cs="Arial"/>
-                <w:sz w:val="32"/>
-                <w:szCs w:val="32"/>
+                <w:b/>
+                <w:bCs/>
+                <w:sz w:val="28"/>
+                <w:szCs w:val="28"/>
                 <w:lang w:eastAsia="en-IN" w:bidi="ml-IN"/>
               </w:rPr>
             </w:pPr>
             <w:r>
               <w:rPr>
                 <w:rFonts w:eastAsia="Times New Roman" w:cs="Arial"/>
-                <w:sz w:val="32"/>
-                <w:szCs w:val="32"/>
+                <w:b/>
+                <w:bCs/>
+                <w:sz w:val="28"/>
+                <w:szCs w:val="28"/>
                 <w:lang w:eastAsia="en-IN" w:bidi="ml-IN"/>
               </w:rPr>
-              <w:t>TS 3.2.</w:t>
-            </w:r>
-            <w:r>
-              <w:rPr>
-                <w:rFonts w:eastAsia="Times New Roman" w:cs="Arial"/>
-                <w:sz w:val="32"/>
-                <w:szCs w:val="32"/>
-                <w:lang w:eastAsia="en-IN" w:bidi="ml-IN"/>
-              </w:rPr>
-              <w:t>5.4</w:t>
-            </w:r>
-            <w:r>
-              <w:rPr>
-                <w:rFonts w:eastAsia="Times New Roman" w:cs="Arial"/>
-                <w:sz w:val="32"/>
-                <w:szCs w:val="32"/>
-                <w:lang w:eastAsia="en-IN" w:bidi="ml-IN"/>
-              </w:rPr>
-              <w:t>-Vaakyam</w:t>
+              <w:t>TS 3.2.5.4-Vaakyam</w:t>
             </w:r>
           </w:p>
           <w:p>
             <w:pPr>
               <w:spacing w:before="0" w:line="240" w:lineRule="auto"/>
               <w:rPr>
+                <w:b/>
+                <w:bCs/>
                 <w:sz w:val="28"/>
                 <w:szCs w:val="28"/>
               </w:rPr>
@@ -4323,6 +5160,8 @@
             <w:r>
               <w:rPr>
                 <w:rFonts w:cs="Latha"/>
+                <w:b/>
+                <w:bCs/>
                 <w:sz w:val="28"/>
                 <w:szCs w:val="28"/>
                 <w:lang w:bidi="ta-IN"/>
@@ -4334,7 +5173,7 @@
         <w:tc>
           <w:tcPr>
             <w:tcW w:w="4520" w:type="dxa"/>
-            <w:gridSpan w:val="2"/>
+            <w:gridSpan w:val="3"/>
           </w:tcPr>
           <w:p>
             <w:pPr>
@@ -4344,6 +5183,7 @@
                 <w:szCs w:val="32"/>
               </w:rPr>
             </w:pPr>
+            <w:proofErr w:type="spellStart"/>
             <w:r>
               <w:rPr>
                 <w:rFonts w:ascii="BRH Devanagari Extra" w:hAnsi="BRH Devanagari Extra" w:cs="BRH Devanagari Extra"/>
@@ -4352,14 +5192,16 @@
               </w:rPr>
               <w:t>mÉÑlÉ</w:t>
             </w:r>
-            <w:r>
-              <w:rPr>
-                <w:rFonts w:ascii="BRH Malayalam Extra" w:hAnsi="BRH Malayalam Extra" w:cs="BRH Devanagari Extra"/>
-                <w:sz w:val="34"/>
-                <w:szCs w:val="40"/>
-              </w:rPr>
-              <w:t>–</w:t>
-            </w:r>
+            <w:proofErr w:type="spellEnd"/>
+            <w:r>
+              <w:rPr>
+                <w:rFonts w:ascii="BRH Malayalam Extra" w:hAnsi="BRH Malayalam Extra" w:cs="BRH Devanagari Extra"/>
+                <w:sz w:val="34"/>
+                <w:szCs w:val="40"/>
+              </w:rPr>
+              <w:t>–</w:t>
+            </w:r>
+            <w:proofErr w:type="spellStart"/>
             <w:r>
               <w:rPr>
                 <w:rFonts w:ascii="BRH Devanagari Extra" w:hAnsi="BRH Devanagari Extra" w:cs="BRH Devanagari Extra"/>
@@ -4368,6 +5210,7 @@
               </w:rPr>
               <w:t>ËUlSìÉå</w:t>
             </w:r>
+            <w:proofErr w:type="spellEnd"/>
             <w:r>
               <w:rPr>
                 <w:rFonts w:ascii="BRH Malayalam Extra" w:hAnsi="BRH Malayalam Extra" w:cs="BRH Devanagari Extra"/>
@@ -4384,6 +5227,7 @@
               </w:rPr>
               <w:t xml:space="preserve"> </w:t>
             </w:r>
+            <w:proofErr w:type="spellStart"/>
             <w:r>
               <w:rPr>
                 <w:rFonts w:ascii="BRH Devanagari Extra" w:hAnsi="BRH Devanagari Extra" w:cs="BRH Devanagari Extra"/>
@@ -4391,24 +5235,35 @@
                 <w:szCs w:val="40"/>
                 <w:highlight w:val="yellow"/>
               </w:rPr>
-              <w:t>oÉ×</w:t>
-            </w:r>
-            <w:r>
-              <w:rPr>
-                <w:rFonts w:ascii="BRH Malayalam Extra" w:hAnsi="BRH Malayalam Extra" w:cs="BRH Devanagari Extra"/>
-                <w:sz w:val="34"/>
+              <w:t>oÉ</w:t>
+            </w:r>
+            <w:proofErr w:type="spellEnd"/>
+            <w:r>
+              <w:rPr>
+                <w:rFonts w:ascii="BRH Devanagari Extra" w:hAnsi="BRH Devanagari Extra" w:cs="BRH Devanagari Extra"/>
+                <w:sz w:val="40"/>
                 <w:szCs w:val="40"/>
                 <w:highlight w:val="yellow"/>
               </w:rPr>
-              <w:t>–</w:t>
-            </w:r>
-            <w:r>
-              <w:rPr>
-                <w:rFonts w:ascii="BRH Devanagari Extra" w:hAnsi="BRH Devanagari Extra" w:cs="BRH Devanagari Extra"/>
-                <w:sz w:val="40"/>
+              <w:t>×</w:t>
+            </w:r>
+            <w:r>
+              <w:rPr>
+                <w:rFonts w:ascii="BRH Malayalam Extra" w:hAnsi="BRH Malayalam Extra" w:cs="BRH Devanagari Extra"/>
+                <w:sz w:val="34"/>
                 <w:szCs w:val="40"/>
                 <w:highlight w:val="yellow"/>
               </w:rPr>
+              <w:t>–</w:t>
+            </w:r>
+            <w:proofErr w:type="spellStart"/>
+            <w:r>
+              <w:rPr>
+                <w:rFonts w:ascii="BRH Devanagari Extra" w:hAnsi="BRH Devanagari Extra" w:cs="BRH Devanagari Extra"/>
+                <w:sz w:val="40"/>
+                <w:szCs w:val="40"/>
+                <w:highlight w:val="yellow"/>
+              </w:rPr>
               <w:t>Wû</w:t>
             </w:r>
             <w:r>
@@ -4419,6 +5274,7 @@
               </w:rPr>
               <w:t>xmÉÌiÉþÈ</w:t>
             </w:r>
+            <w:proofErr w:type="spellEnd"/>
             <w:r>
               <w:rPr>
                 <w:rFonts w:ascii="BRH Devanagari Extra" w:hAnsi="BRH Devanagari Extra" w:cs="BRH Devanagari Extra"/>
@@ -4441,6 +5297,7 @@
                 <w:szCs w:val="32"/>
               </w:rPr>
             </w:pPr>
+            <w:proofErr w:type="spellStart"/>
             <w:r>
               <w:rPr>
                 <w:rFonts w:ascii="BRH Devanagari Extra" w:hAnsi="BRH Devanagari Extra" w:cs="BRH Devanagari Extra"/>
@@ -4449,14 +5306,16 @@
               </w:rPr>
               <w:t>mÉÑlÉ</w:t>
             </w:r>
-            <w:r>
-              <w:rPr>
-                <w:rFonts w:ascii="BRH Malayalam Extra" w:hAnsi="BRH Malayalam Extra" w:cs="BRH Devanagari Extra"/>
-                <w:sz w:val="34"/>
-                <w:szCs w:val="40"/>
-              </w:rPr>
-              <w:t>–</w:t>
-            </w:r>
+            <w:proofErr w:type="spellEnd"/>
+            <w:r>
+              <w:rPr>
+                <w:rFonts w:ascii="BRH Malayalam Extra" w:hAnsi="BRH Malayalam Extra" w:cs="BRH Devanagari Extra"/>
+                <w:sz w:val="34"/>
+                <w:szCs w:val="40"/>
+              </w:rPr>
+              <w:t>–</w:t>
+            </w:r>
+            <w:proofErr w:type="spellStart"/>
             <w:r>
               <w:rPr>
                 <w:rFonts w:ascii="BRH Devanagari Extra" w:hAnsi="BRH Devanagari Extra" w:cs="BRH Devanagari Extra"/>
@@ -4465,21 +5324,31 @@
               </w:rPr>
               <w:t>ËUlSìÉå</w:t>
             </w:r>
-            <w:r>
-              <w:rPr>
-                <w:rFonts w:ascii="BRH Malayalam Extra" w:hAnsi="BRH Malayalam Extra" w:cs="BRH Devanagari Extra"/>
-                <w:sz w:val="34"/>
-                <w:szCs w:val="40"/>
-              </w:rPr>
-              <w:t>–</w:t>
-            </w:r>
-            <w:r>
-              <w:rPr>
-                <w:rFonts w:ascii="BRH Devanagari Extra" w:hAnsi="BRH Devanagari Extra" w:cs="BRH Devanagari Extra"/>
-                <w:sz w:val="40"/>
-                <w:szCs w:val="40"/>
-              </w:rPr>
-              <w:t xml:space="preserve"> oÉ×</w:t>
+            <w:proofErr w:type="spellEnd"/>
+            <w:r>
+              <w:rPr>
+                <w:rFonts w:ascii="BRH Malayalam Extra" w:hAnsi="BRH Malayalam Extra" w:cs="BRH Devanagari Extra"/>
+                <w:sz w:val="34"/>
+                <w:szCs w:val="40"/>
+              </w:rPr>
+              <w:t>–</w:t>
+            </w:r>
+            <w:r>
+              <w:rPr>
+                <w:rFonts w:ascii="BRH Devanagari Extra" w:hAnsi="BRH Devanagari Extra" w:cs="BRH Devanagari Extra"/>
+                <w:sz w:val="40"/>
+                <w:szCs w:val="40"/>
+              </w:rPr>
+              <w:t xml:space="preserve"> </w:t>
+            </w:r>
+            <w:proofErr w:type="spellStart"/>
+            <w:r>
+              <w:rPr>
+                <w:rFonts w:ascii="BRH Devanagari Extra" w:hAnsi="BRH Devanagari Extra" w:cs="BRH Devanagari Extra"/>
+                <w:sz w:val="40"/>
+                <w:szCs w:val="40"/>
+              </w:rPr>
+              <w:t>oÉ×</w:t>
             </w:r>
             <w:r>
               <w:rPr>
@@ -4490,6 +5359,7 @@
               </w:rPr>
               <w:t>W</w:t>
             </w:r>
+            <w:proofErr w:type="spellEnd"/>
             <w:r>
               <w:rPr>
                 <w:rFonts w:ascii="BRH Malayalam Extra" w:hAnsi="BRH Malayalam Extra" w:cs="BRH Devanagari Extra"/>
@@ -4499,6 +5369,7 @@
               </w:rPr>
               <w:t>–</w:t>
             </w:r>
+            <w:proofErr w:type="spellStart"/>
             <w:r>
               <w:rPr>
                 <w:rFonts w:ascii="BRH Devanagari Extra" w:hAnsi="BRH Devanagari Extra" w:cs="BRH Devanagari Extra"/>
@@ -4514,7 +5385,16 @@
                 <w:sz w:val="40"/>
                 <w:szCs w:val="40"/>
               </w:rPr>
-              <w:t>xmÉÌiÉþÈ |</w:t>
+              <w:t>xmÉÌiÉþÈ</w:t>
+            </w:r>
+            <w:proofErr w:type="spellEnd"/>
+            <w:r>
+              <w:rPr>
+                <w:rFonts w:ascii="BRH Devanagari Extra" w:hAnsi="BRH Devanagari Extra" w:cs="BRH Devanagari Extra"/>
+                <w:sz w:val="40"/>
+                <w:szCs w:val="40"/>
+              </w:rPr>
+              <w:t xml:space="preserve"> |</w:t>
             </w:r>
           </w:p>
         </w:tc>
@@ -4522,13 +5402,12 @@
       <w:tr>
         <w:trPr>
           <w:gridBefore w:val="1"/>
-          <w:wBefore w:w="142" w:type="dxa"/>
+          <w:wBefore w:w="9" w:type="dxa"/>
           <w:trHeight w:val="846"/>
         </w:trPr>
         <w:tc>
           <w:tcPr>
             <w:tcW w:w="3310" w:type="dxa"/>
-            <w:gridSpan w:val="2"/>
           </w:tcPr>
           <w:p>
             <w:pPr>
@@ -4541,37 +5420,23 @@
               <w:jc w:val="both"/>
               <w:rPr>
                 <w:rFonts w:eastAsia="Times New Roman" w:cs="Arial"/>
-                <w:sz w:val="32"/>
-                <w:szCs w:val="32"/>
+                <w:b/>
+                <w:bCs/>
+                <w:sz w:val="28"/>
+                <w:szCs w:val="28"/>
                 <w:lang w:eastAsia="en-IN" w:bidi="ml-IN"/>
               </w:rPr>
             </w:pPr>
             <w:r>
               <w:rPr>
                 <w:rFonts w:eastAsia="Times New Roman" w:cs="Arial"/>
-                <w:sz w:val="32"/>
-                <w:szCs w:val="32"/>
+                <w:b/>
+                <w:bCs/>
+                <w:sz w:val="28"/>
+                <w:szCs w:val="28"/>
                 <w:lang w:eastAsia="en-IN" w:bidi="ml-IN"/>
               </w:rPr>
-              <w:t>TS 3.2.9.2</w:t>
-            </w:r>
-            <w:r>
-              <w:rPr>
-                <w:rFonts w:eastAsia="Times New Roman" w:cs="Arial"/>
-                <w:sz w:val="32"/>
-                <w:szCs w:val="32"/>
-                <w:lang w:eastAsia="en-IN" w:bidi="ml-IN"/>
-              </w:rPr>
-              <w:t>-</w:t>
-            </w:r>
-            <w:r>
-              <w:rPr>
-                <w:rFonts w:eastAsia="Times New Roman" w:cs="Arial"/>
-                <w:sz w:val="32"/>
-                <w:szCs w:val="32"/>
-                <w:lang w:eastAsia="en-IN" w:bidi="ml-IN"/>
-              </w:rPr>
-              <w:t>Padam</w:t>
+              <w:t>TS 3.2.9.2-Padam</w:t>
             </w:r>
           </w:p>
           <w:p>
@@ -4585,14 +5450,18 @@
               <w:jc w:val="both"/>
               <w:rPr>
                 <w:rFonts w:eastAsia="Times New Roman" w:cs="Arial"/>
-                <w:sz w:val="32"/>
-                <w:szCs w:val="32"/>
+                <w:b/>
+                <w:bCs/>
+                <w:sz w:val="28"/>
+                <w:szCs w:val="28"/>
                 <w:lang w:eastAsia="en-IN" w:bidi="ml-IN"/>
               </w:rPr>
             </w:pPr>
             <w:r>
               <w:rPr>
                 <w:rFonts w:cs="Latha"/>
+                <w:b/>
+                <w:bCs/>
                 <w:sz w:val="28"/>
                 <w:szCs w:val="28"/>
                 <w:lang w:bidi="ta-IN"/>
@@ -4604,7 +5473,7 @@
         <w:tc>
           <w:tcPr>
             <w:tcW w:w="4520" w:type="dxa"/>
-            <w:gridSpan w:val="2"/>
+            <w:gridSpan w:val="3"/>
           </w:tcPr>
           <w:p>
             <w:pPr>
@@ -4622,7 +5491,16 @@
                 <w:sz w:val="36"/>
                 <w:szCs w:val="36"/>
               </w:rPr>
-              <w:t>§ÉÏ</w:t>
+              <w:t>§</w:t>
+            </w:r>
+            <w:proofErr w:type="spellStart"/>
+            <w:r>
+              <w:rPr>
+                <w:rFonts w:ascii="BRH Devanagari Extra" w:hAnsi="BRH Devanagari Extra" w:cs="BRH Devanagari Extra"/>
+                <w:sz w:val="36"/>
+                <w:szCs w:val="36"/>
+              </w:rPr>
+              <w:t>ÉÏ</w:t>
             </w:r>
             <w:r>
               <w:rPr>
@@ -4639,7 +5517,16 @@
                 <w:sz w:val="36"/>
                 <w:szCs w:val="36"/>
               </w:rPr>
-              <w:t>þ | L</w:t>
+              <w:t>þ</w:t>
+            </w:r>
+            <w:proofErr w:type="spellEnd"/>
+            <w:r>
+              <w:rPr>
+                <w:rFonts w:ascii="BRH Devanagari Extra" w:hAnsi="BRH Devanagari Extra" w:cs="BRH Devanagari Extra"/>
+                <w:sz w:val="36"/>
+                <w:szCs w:val="36"/>
+              </w:rPr>
+              <w:t xml:space="preserve"> | L</w:t>
             </w:r>
             <w:r>
               <w:rPr>
@@ -4649,13 +5536,23 @@
               </w:rPr>
               <w:t>–</w:t>
             </w:r>
+            <w:proofErr w:type="spellStart"/>
             <w:r>
               <w:rPr>
                 <w:rFonts w:ascii="BRH Devanagari Extra" w:hAnsi="BRH Devanagari Extra" w:cs="BRH Devanagari Extra"/>
                 <w:sz w:val="36"/>
                 <w:szCs w:val="36"/>
               </w:rPr>
-              <w:t>iÉÉÌlÉþ | A</w:t>
+              <w:t>iÉÉÌlÉþ</w:t>
+            </w:r>
+            <w:proofErr w:type="spellEnd"/>
+            <w:r>
+              <w:rPr>
+                <w:rFonts w:ascii="BRH Devanagari Extra" w:hAnsi="BRH Devanagari Extra" w:cs="BRH Devanagari Extra"/>
+                <w:sz w:val="36"/>
+                <w:szCs w:val="36"/>
+              </w:rPr>
+              <w:t xml:space="preserve"> | A</w:t>
             </w:r>
             <w:r>
               <w:rPr>
@@ -4671,7 +5568,25 @@
                 <w:sz w:val="36"/>
                 <w:szCs w:val="36"/>
               </w:rPr>
-              <w:t xml:space="preserve">¤ÉUÉþÍhÉ | </w:t>
+              <w:t>¤</w:t>
+            </w:r>
+            <w:proofErr w:type="spellStart"/>
+            <w:r>
+              <w:rPr>
+                <w:rFonts w:ascii="BRH Devanagari Extra" w:hAnsi="BRH Devanagari Extra" w:cs="BRH Devanagari Extra"/>
+                <w:sz w:val="36"/>
+                <w:szCs w:val="36"/>
+              </w:rPr>
+              <w:t>ÉUÉþÍhÉ</w:t>
+            </w:r>
+            <w:proofErr w:type="spellEnd"/>
+            <w:r>
+              <w:rPr>
+                <w:rFonts w:ascii="BRH Devanagari Extra" w:hAnsi="BRH Devanagari Extra" w:cs="BRH Devanagari Extra"/>
+                <w:sz w:val="36"/>
+                <w:szCs w:val="36"/>
+              </w:rPr>
+              <w:t xml:space="preserve"> | </w:t>
             </w:r>
             <w:r>
               <w:rPr>
@@ -4705,7 +5620,16 @@
                 <w:sz w:val="36"/>
                 <w:szCs w:val="36"/>
               </w:rPr>
-              <w:t>§ÉÏ</w:t>
+              <w:t>§</w:t>
+            </w:r>
+            <w:proofErr w:type="spellStart"/>
+            <w:r>
+              <w:rPr>
+                <w:rFonts w:ascii="BRH Devanagari Extra" w:hAnsi="BRH Devanagari Extra" w:cs="BRH Devanagari Extra"/>
+                <w:sz w:val="36"/>
+                <w:szCs w:val="36"/>
+              </w:rPr>
+              <w:t>ÉÏ</w:t>
             </w:r>
             <w:r>
               <w:rPr>
@@ -4716,6 +5640,7 @@
               </w:rPr>
               <w:t>ÌhÉþ</w:t>
             </w:r>
+            <w:proofErr w:type="spellEnd"/>
             <w:r>
               <w:rPr>
                 <w:rFonts w:ascii="BRH Devanagari Extra" w:hAnsi="BRH Devanagari Extra" w:cs="BRH Devanagari Extra"/>
@@ -4732,13 +5657,23 @@
               </w:rPr>
               <w:t>–</w:t>
             </w:r>
+            <w:proofErr w:type="spellStart"/>
             <w:r>
               <w:rPr>
                 <w:rFonts w:ascii="BRH Devanagari Extra" w:hAnsi="BRH Devanagari Extra" w:cs="BRH Devanagari Extra"/>
                 <w:sz w:val="36"/>
                 <w:szCs w:val="36"/>
               </w:rPr>
-              <w:t>iÉÉÌlÉþ | A</w:t>
+              <w:t>iÉÉÌlÉþ</w:t>
+            </w:r>
+            <w:proofErr w:type="spellEnd"/>
+            <w:r>
+              <w:rPr>
+                <w:rFonts w:ascii="BRH Devanagari Extra" w:hAnsi="BRH Devanagari Extra" w:cs="BRH Devanagari Extra"/>
+                <w:sz w:val="36"/>
+                <w:szCs w:val="36"/>
+              </w:rPr>
+              <w:t xml:space="preserve"> | A</w:t>
             </w:r>
             <w:r>
               <w:rPr>
@@ -4754,7 +5689,25 @@
                 <w:sz w:val="36"/>
                 <w:szCs w:val="36"/>
               </w:rPr>
-              <w:t xml:space="preserve">¤ÉUÉþÍhÉ | </w:t>
+              <w:t>¤</w:t>
+            </w:r>
+            <w:proofErr w:type="spellStart"/>
+            <w:r>
+              <w:rPr>
+                <w:rFonts w:ascii="BRH Devanagari Extra" w:hAnsi="BRH Devanagari Extra" w:cs="BRH Devanagari Extra"/>
+                <w:sz w:val="36"/>
+                <w:szCs w:val="36"/>
+              </w:rPr>
+              <w:t>ÉUÉþÍhÉ</w:t>
+            </w:r>
+            <w:proofErr w:type="spellEnd"/>
+            <w:r>
+              <w:rPr>
+                <w:rFonts w:ascii="BRH Devanagari Extra" w:hAnsi="BRH Devanagari Extra" w:cs="BRH Devanagari Extra"/>
+                <w:sz w:val="36"/>
+                <w:szCs w:val="36"/>
+              </w:rPr>
+              <w:t xml:space="preserve"> | </w:t>
             </w:r>
             <w:r>
               <w:rPr>
@@ -4775,8 +5728,8 @@
         </w:trPr>
         <w:tc>
           <w:tcPr>
-            <w:tcW w:w="3310" w:type="dxa"/>
-            <w:gridSpan w:val="2"/>
+            <w:tcW w:w="3330" w:type="dxa"/>
+            <w:gridSpan w:val="3"/>
           </w:tcPr>
           <w:p>
             <w:pPr>
@@ -4789,28 +5742,23 @@
               <w:jc w:val="both"/>
               <w:rPr>
                 <w:rFonts w:eastAsia="Times New Roman" w:cs="Arial"/>
-                <w:sz w:val="32"/>
-                <w:szCs w:val="32"/>
+                <w:b/>
+                <w:bCs/>
+                <w:sz w:val="28"/>
+                <w:szCs w:val="28"/>
                 <w:lang w:eastAsia="en-IN" w:bidi="ml-IN"/>
               </w:rPr>
             </w:pPr>
             <w:r>
               <w:rPr>
                 <w:rFonts w:eastAsia="Times New Roman" w:cs="Arial"/>
-                <w:sz w:val="32"/>
-                <w:szCs w:val="32"/>
+                <w:b/>
+                <w:bCs/>
+                <w:sz w:val="28"/>
+                <w:szCs w:val="28"/>
                 <w:lang w:eastAsia="en-IN" w:bidi="ml-IN"/>
               </w:rPr>
-              <w:t>TS 3.2.11.1</w:t>
-            </w:r>
-            <w:r>
-              <w:rPr>
-                <w:rFonts w:eastAsia="Times New Roman" w:cs="Arial"/>
-                <w:sz w:val="32"/>
-                <w:szCs w:val="32"/>
-                <w:lang w:eastAsia="en-IN" w:bidi="ml-IN"/>
-              </w:rPr>
-              <w:t>-Vaakyam</w:t>
+              <w:t>TS 3.2.11.1-Vaakyam</w:t>
             </w:r>
           </w:p>
           <w:p>
@@ -4824,6 +5772,8 @@
             <w:r>
               <w:rPr>
                 <w:rFonts w:cs="Latha"/>
+                <w:b/>
+                <w:bCs/>
                 <w:sz w:val="28"/>
                 <w:szCs w:val="28"/>
                 <w:lang w:bidi="ta-IN"/>
@@ -4833,6 +5783,8 @@
             <w:r>
               <w:rPr>
                 <w:rFonts w:cs="Latha"/>
+                <w:b/>
+                <w:bCs/>
                 <w:sz w:val="28"/>
                 <w:szCs w:val="28"/>
                 <w:lang w:bidi="ta-IN"/>
@@ -4843,8 +5795,7 @@
         </w:tc>
         <w:tc>
           <w:tcPr>
-            <w:tcW w:w="4520" w:type="dxa"/>
-            <w:gridSpan w:val="2"/>
+            <w:tcW w:w="4367" w:type="dxa"/>
           </w:tcPr>
           <w:p>
             <w:pPr>
@@ -4858,6 +5809,7 @@
                 <w:lang w:bidi="ta-IN"/>
               </w:rPr>
             </w:pPr>
+            <w:proofErr w:type="spellStart"/>
             <w:r>
               <w:rPr>
                 <w:rFonts w:ascii="BRH Devanagari Extra" w:hAnsi="BRH Devanagari Extra" w:cs="BRH Devanagari Extra"/>
@@ -4867,46 +5819,68 @@
               </w:rPr>
               <w:t>ÆuÉÉ</w:t>
             </w:r>
-            <w:r>
-              <w:rPr>
-                <w:rFonts w:ascii="BRH Malayalam Extra" w:hAnsi="BRH Malayalam Extra" w:cs="BRH Devanagari Extra"/>
-                <w:sz w:val="34"/>
-                <w:szCs w:val="40"/>
-              </w:rPr>
-              <w:t>–</w:t>
-            </w:r>
-            <w:r>
-              <w:rPr>
-                <w:rFonts w:ascii="BRH Devanagari Extra" w:hAnsi="BRH Devanagari Extra" w:cs="BRH Devanagari Extra"/>
-                <w:sz w:val="40"/>
-                <w:szCs w:val="40"/>
-              </w:rPr>
-              <w:t xml:space="preserve"> MüqÉïþhÉÉ</w:t>
-            </w:r>
-            <w:r>
-              <w:rPr>
-                <w:rFonts w:ascii="BRH Malayalam Extra" w:hAnsi="BRH Malayalam Extra" w:cs="BRH Devanagari Extra"/>
-                <w:sz w:val="34"/>
-                <w:szCs w:val="40"/>
-              </w:rPr>
-              <w:t>–</w:t>
-            </w:r>
-            <w:r>
-              <w:rPr>
-                <w:rFonts w:ascii="BRH Devanagari Extra" w:hAnsi="BRH Devanagari Extra" w:cs="BRH Devanagari Extra"/>
-                <w:sz w:val="40"/>
-                <w:szCs w:val="40"/>
-              </w:rPr>
-              <w:t xml:space="preserve"> xÉÍqÉ</w:t>
-            </w:r>
-            <w:r>
-              <w:rPr>
-                <w:rFonts w:ascii="BRH Malayalam Extra" w:hAnsi="BRH Malayalam Extra" w:cs="BRH Devanagari Extra"/>
-                <w:sz w:val="34"/>
-                <w:szCs w:val="40"/>
-              </w:rPr>
-              <w:t>–</w:t>
-            </w:r>
+            <w:proofErr w:type="spellEnd"/>
+            <w:r>
+              <w:rPr>
+                <w:rFonts w:ascii="BRH Malayalam Extra" w:hAnsi="BRH Malayalam Extra" w:cs="BRH Devanagari Extra"/>
+                <w:sz w:val="34"/>
+                <w:szCs w:val="40"/>
+              </w:rPr>
+              <w:t>–</w:t>
+            </w:r>
+            <w:r>
+              <w:rPr>
+                <w:rFonts w:ascii="BRH Devanagari Extra" w:hAnsi="BRH Devanagari Extra" w:cs="BRH Devanagari Extra"/>
+                <w:sz w:val="40"/>
+                <w:szCs w:val="40"/>
+              </w:rPr>
+              <w:t xml:space="preserve"> </w:t>
+            </w:r>
+            <w:proofErr w:type="spellStart"/>
+            <w:r>
+              <w:rPr>
+                <w:rFonts w:ascii="BRH Devanagari Extra" w:hAnsi="BRH Devanagari Extra" w:cs="BRH Devanagari Extra"/>
+                <w:sz w:val="40"/>
+                <w:szCs w:val="40"/>
+              </w:rPr>
+              <w:t>MüqÉïþhÉÉ</w:t>
+            </w:r>
+            <w:proofErr w:type="spellEnd"/>
+            <w:r>
+              <w:rPr>
+                <w:rFonts w:ascii="BRH Malayalam Extra" w:hAnsi="BRH Malayalam Extra" w:cs="BRH Devanagari Extra"/>
+                <w:sz w:val="34"/>
+                <w:szCs w:val="40"/>
+              </w:rPr>
+              <w:t>–</w:t>
+            </w:r>
+            <w:r>
+              <w:rPr>
+                <w:rFonts w:ascii="BRH Devanagari Extra" w:hAnsi="BRH Devanagari Extra" w:cs="BRH Devanagari Extra"/>
+                <w:sz w:val="40"/>
+                <w:szCs w:val="40"/>
+              </w:rPr>
+              <w:t xml:space="preserve"> </w:t>
+            </w:r>
+            <w:proofErr w:type="spellStart"/>
+            <w:r>
+              <w:rPr>
+                <w:rFonts w:ascii="BRH Devanagari Extra" w:hAnsi="BRH Devanagari Extra" w:cs="BRH Devanagari Extra"/>
+                <w:sz w:val="40"/>
+                <w:szCs w:val="40"/>
+              </w:rPr>
+              <w:t>xÉÍqÉ</w:t>
+            </w:r>
+            <w:proofErr w:type="spellEnd"/>
+            <w:r>
+              <w:rPr>
+                <w:rFonts w:ascii="BRH Malayalam Extra" w:hAnsi="BRH Malayalam Extra" w:cs="BRH Devanagari Extra"/>
+                <w:sz w:val="34"/>
+                <w:szCs w:val="40"/>
+              </w:rPr>
+              <w:t>–</w:t>
+            </w:r>
+            <w:proofErr w:type="spellStart"/>
             <w:r>
               <w:rPr>
                 <w:rFonts w:ascii="BRH Devanagari Extra" w:hAnsi="BRH Devanagari Extra" w:cs="BRH Devanagari Extra"/>
@@ -4915,6 +5889,7 @@
               </w:rPr>
               <w:t>wÉÉ</w:t>
             </w:r>
+            <w:proofErr w:type="spellEnd"/>
           </w:p>
         </w:tc>
         <w:tc>
@@ -4934,6 +5909,7 @@
                 <w:lang w:bidi="ta-IN"/>
               </w:rPr>
             </w:pPr>
+            <w:proofErr w:type="spellStart"/>
             <w:r>
               <w:rPr>
                 <w:rFonts w:ascii="BRH Devanagari Extra" w:hAnsi="BRH Devanagari Extra" w:cs="BRH Devanagari Extra"/>
@@ -4943,6 +5919,7 @@
               </w:rPr>
               <w:t>ÆuÉÉ</w:t>
             </w:r>
+            <w:proofErr w:type="spellEnd"/>
             <w:r>
               <w:rPr>
                 <w:rFonts w:ascii="BRH Malayalam Extra" w:hAnsi="BRH Malayalam Extra" w:cs="BRH Devanagari Extra"/>
@@ -4952,6 +5929,7 @@
               </w:rPr>
               <w:t>–</w:t>
             </w:r>
+            <w:proofErr w:type="spellStart"/>
             <w:r>
               <w:rPr>
                 <w:rFonts w:ascii="BRH Devanagari Extra" w:hAnsi="BRH Devanagari Extra" w:cs="BRH Devanagari Extra"/>
@@ -4961,38 +5939,60 @@
               </w:rPr>
               <w:t>qÉç</w:t>
             </w:r>
-            <w:r>
-              <w:rPr>
-                <w:rFonts w:ascii="BRH Devanagari Extra" w:hAnsi="BRH Devanagari Extra" w:cs="BRH Devanagari Extra"/>
-                <w:sz w:val="40"/>
-                <w:szCs w:val="40"/>
-              </w:rPr>
-              <w:t xml:space="preserve"> MüqÉïþhÉÉ</w:t>
-            </w:r>
-            <w:r>
-              <w:rPr>
-                <w:rFonts w:ascii="BRH Malayalam Extra" w:hAnsi="BRH Malayalam Extra" w:cs="BRH Devanagari Extra"/>
-                <w:sz w:val="34"/>
-                <w:szCs w:val="40"/>
-              </w:rPr>
-              <w:t>–</w:t>
-            </w:r>
-            <w:r>
-              <w:rPr>
-                <w:rFonts w:ascii="BRH Devanagari Extra" w:hAnsi="BRH Devanagari Extra" w:cs="BRH Devanagari Extra"/>
-                <w:sz w:val="40"/>
-                <w:szCs w:val="40"/>
-              </w:rPr>
-              <w:t xml:space="preserve"> xÉÍqÉ</w:t>
-            </w:r>
-            <w:r>
-              <w:rPr>
-                <w:rFonts w:ascii="BRH Malayalam Extra" w:hAnsi="BRH Malayalam Extra" w:cs="BRH Devanagari Extra"/>
-                <w:sz w:val="34"/>
-                <w:szCs w:val="40"/>
-              </w:rPr>
-              <w:t>–</w:t>
-            </w:r>
+            <w:proofErr w:type="spellEnd"/>
+            <w:r>
+              <w:rPr>
+                <w:rFonts w:ascii="BRH Devanagari Extra" w:hAnsi="BRH Devanagari Extra" w:cs="BRH Devanagari Extra"/>
+                <w:sz w:val="40"/>
+                <w:szCs w:val="40"/>
+              </w:rPr>
+              <w:t xml:space="preserve"> </w:t>
+            </w:r>
+            <w:proofErr w:type="spellStart"/>
+            <w:r>
+              <w:rPr>
+                <w:rFonts w:ascii="BRH Devanagari Extra" w:hAnsi="BRH Devanagari Extra" w:cs="BRH Devanagari Extra"/>
+                <w:sz w:val="40"/>
+                <w:szCs w:val="40"/>
+              </w:rPr>
+              <w:t>MüqÉïþhÉÉ</w:t>
+            </w:r>
+            <w:proofErr w:type="spellEnd"/>
+            <w:r>
+              <w:rPr>
+                <w:rFonts w:ascii="BRH Malayalam Extra" w:hAnsi="BRH Malayalam Extra" w:cs="BRH Devanagari Extra"/>
+                <w:sz w:val="34"/>
+                <w:szCs w:val="40"/>
+              </w:rPr>
+              <w:t>–</w:t>
+            </w:r>
+            <w:r>
+              <w:rPr>
+                <w:rFonts w:ascii="BRH Devanagari Extra" w:hAnsi="BRH Devanagari Extra" w:cs="BRH Devanagari Extra"/>
+                <w:sz w:val="40"/>
+                <w:szCs w:val="40"/>
+              </w:rPr>
+              <w:t xml:space="preserve"> </w:t>
+            </w:r>
+            <w:proofErr w:type="spellStart"/>
+            <w:r>
+              <w:rPr>
+                <w:rFonts w:ascii="BRH Devanagari Extra" w:hAnsi="BRH Devanagari Extra" w:cs="BRH Devanagari Extra"/>
+                <w:sz w:val="40"/>
+                <w:szCs w:val="40"/>
+              </w:rPr>
+              <w:t>xÉÍqÉ</w:t>
+            </w:r>
+            <w:proofErr w:type="spellEnd"/>
+            <w:r>
+              <w:rPr>
+                <w:rFonts w:ascii="BRH Malayalam Extra" w:hAnsi="BRH Malayalam Extra" w:cs="BRH Devanagari Extra"/>
+                <w:sz w:val="34"/>
+                <w:szCs w:val="40"/>
+              </w:rPr>
+              <w:t>–</w:t>
+            </w:r>
+            <w:proofErr w:type="spellStart"/>
             <w:r>
               <w:rPr>
                 <w:rFonts w:ascii="BRH Devanagari Extra" w:hAnsi="BRH Devanagari Extra" w:cs="BRH Devanagari Extra"/>
@@ -5001,6 +6001,7 @@
               </w:rPr>
               <w:t>wÉÉ</w:t>
             </w:r>
+            <w:proofErr w:type="spellEnd"/>
           </w:p>
         </w:tc>
       </w:tr>
@@ -5008,7 +6009,8 @@
     <w:p/>
     <w:sectPr>
       <w:headerReference w:type="default" r:id="rId7"/>
-      <w:footerReference w:type="default" r:id="rId8"/>
+      <w:footerReference w:type="even" r:id="rId8"/>
+      <w:footerReference w:type="default" r:id="rId9"/>
       <w:pgSz w:w="15840" w:h="12240" w:orient="landscape"/>
       <w:pgMar w:top="1440" w:right="1440" w:bottom="1440" w:left="1440" w:header="720" w:footer="720" w:gutter="0"/>
       <w:cols w:space="720"/>
@@ -5019,7 +6021,7 @@
 </file>
 
 <file path=word/endnotes.xml><?xml version="1.0" encoding="utf-8"?>
-<w:endnotes xmlns:wpc="http://schemas.microsoft.com/office/word/2010/wordprocessingCanvas" xmlns:cx="http://schemas.microsoft.com/office/drawing/2014/chartex" xmlns:cx1="http://schemas.microsoft.com/office/drawing/2015/9/8/chartex" xmlns:cx2="http://schemas.microsoft.com/office/drawing/2015/10/21/chartex" xmlns:cx3="http://schemas.microsoft.com/office/drawing/2016/5/9/chartex" xmlns:cx4="http://schemas.microsoft.com/office/drawing/2016/5/10/chartex" xmlns:cx5="http://schemas.microsoft.com/office/drawing/2016/5/11/chartex" xmlns:cx6="http://schemas.microsoft.com/office/drawing/2016/5/12/chartex" xmlns:cx7="http://schemas.microsoft.com/office/drawing/2016/5/13/chartex" xmlns:cx8="http://schemas.microsoft.com/office/drawing/2016/5/14/chartex" xmlns:mc="http://schemas.openxmlformats.org/markup-compatibility/2006" xmlns:aink="http://schemas.microsoft.com/office/drawing/2016/ink" xmlns:am3d="http://schemas.microsoft.com/office/drawing/2017/model3d" xmlns:o="urn:schemas-microsoft-com:office:office" xmlns:r="http://schemas.openxmlformats.org/officeDocument/2006/relationships" xmlns:m="http://schemas.openxmlformats.org/officeDocument/2006/math" xmlns:v="urn:schemas-microsoft-com:vml" xmlns:wp14="http://schemas.microsoft.com/office/word/2010/wordprocessingDrawing" xmlns:wp="http://schemas.openxmlformats.org/drawingml/2006/wordprocessingDrawing" xmlns:w10="urn:schemas-microsoft-com:office:word" xmlns:w="http://schemas.openxmlformats.org/wordprocessingml/2006/main" xmlns:w14="http://schemas.microsoft.com/office/word/2010/wordml" xmlns:w15="http://schemas.microsoft.com/office/word/2012/wordml" xmlns:w16cex="http://schemas.microsoft.com/office/word/2018/wordml/cex" xmlns:w16cid="http://schemas.microsoft.com/office/word/2016/wordml/cid" xmlns:w16="http://schemas.microsoft.com/office/word/2018/wordml" xmlns:w16se="http://schemas.microsoft.com/office/word/2015/wordml/symex" xmlns:wpg="http://schemas.microsoft.com/office/word/2010/wordprocessingGroup" xmlns:wpi="http://schemas.microsoft.com/office/word/2010/wordprocessingInk" xmlns:wne="http://schemas.microsoft.com/office/word/2006/wordml" xmlns:wps="http://schemas.microsoft.com/office/word/2010/wordprocessingShape" mc:Ignorable="w14 w15 w16se w16cid w16 w16cex wp14">
+<w:endnotes xmlns:wpc="http://schemas.microsoft.com/office/word/2010/wordprocessingCanvas" xmlns:cx="http://schemas.microsoft.com/office/drawing/2014/chartex" xmlns:cx1="http://schemas.microsoft.com/office/drawing/2015/9/8/chartex" xmlns:cx2="http://schemas.microsoft.com/office/drawing/2015/10/21/chartex" xmlns:cx3="http://schemas.microsoft.com/office/drawing/2016/5/9/chartex" xmlns:cx4="http://schemas.microsoft.com/office/drawing/2016/5/10/chartex" xmlns:cx5="http://schemas.microsoft.com/office/drawing/2016/5/11/chartex" xmlns:cx6="http://schemas.microsoft.com/office/drawing/2016/5/12/chartex" xmlns:cx7="http://schemas.microsoft.com/office/drawing/2016/5/13/chartex" xmlns:cx8="http://schemas.microsoft.com/office/drawing/2016/5/14/chartex" xmlns:mc="http://schemas.openxmlformats.org/markup-compatibility/2006" xmlns:aink="http://schemas.microsoft.com/office/drawing/2016/ink" xmlns:am3d="http://schemas.microsoft.com/office/drawing/2017/model3d" xmlns:o="urn:schemas-microsoft-com:office:office" xmlns:oel="http://schemas.microsoft.com/office/2019/extlst" xmlns:r="http://schemas.openxmlformats.org/officeDocument/2006/relationships" xmlns:m="http://schemas.openxmlformats.org/officeDocument/2006/math" xmlns:v="urn:schemas-microsoft-com:vml" xmlns:wp14="http://schemas.microsoft.com/office/word/2010/wordprocessingDrawing" xmlns:wp="http://schemas.openxmlformats.org/drawingml/2006/wordprocessingDrawing" xmlns:w10="urn:schemas-microsoft-com:office:word" xmlns:w="http://schemas.openxmlformats.org/wordprocessingml/2006/main" xmlns:w14="http://schemas.microsoft.com/office/word/2010/wordml" xmlns:w15="http://schemas.microsoft.com/office/word/2012/wordml" xmlns:w16cex="http://schemas.microsoft.com/office/word/2018/wordml/cex" xmlns:w16cid="http://schemas.microsoft.com/office/word/2016/wordml/cid" xmlns:w16="http://schemas.microsoft.com/office/word/2018/wordml" xmlns:w16sdtdh="http://schemas.microsoft.com/office/word/2020/wordml/sdtdatahash" xmlns:w16se="http://schemas.microsoft.com/office/word/2015/wordml/symex" xmlns:wpg="http://schemas.microsoft.com/office/word/2010/wordprocessingGroup" xmlns:wpi="http://schemas.microsoft.com/office/word/2010/wordprocessingInk" xmlns:wne="http://schemas.microsoft.com/office/word/2006/wordml" xmlns:wps="http://schemas.microsoft.com/office/word/2010/wordprocessingShape" mc:Ignorable="w14 w15 w16se w16cid w16 w16cex w16sdtdh wp14">
   <w:endnote w:type="separator" w:id="-1">
     <w:p>
       <w:pPr>
@@ -5044,12 +6046,177 @@
 </file>
 
 <file path=word/footer1.xml><?xml version="1.0" encoding="utf-8"?>
-<w:ftr xmlns:wpc="http://schemas.microsoft.com/office/word/2010/wordprocessingCanvas" xmlns:cx="http://schemas.microsoft.com/office/drawing/2014/chartex" xmlns:cx1="http://schemas.microsoft.com/office/drawing/2015/9/8/chartex" xmlns:cx2="http://schemas.microsoft.com/office/drawing/2015/10/21/chartex" xmlns:cx3="http://schemas.microsoft.com/office/drawing/2016/5/9/chartex" xmlns:cx4="http://schemas.microsoft.com/office/drawing/2016/5/10/chartex" xmlns:cx5="http://schemas.microsoft.com/office/drawing/2016/5/11/chartex" xmlns:cx6="http://schemas.microsoft.com/office/drawing/2016/5/12/chartex" xmlns:cx7="http://schemas.microsoft.com/office/drawing/2016/5/13/chartex" xmlns:cx8="http://schemas.microsoft.com/office/drawing/2016/5/14/chartex" xmlns:mc="http://schemas.openxmlformats.org/markup-compatibility/2006" xmlns:aink="http://schemas.microsoft.com/office/drawing/2016/ink" xmlns:am3d="http://schemas.microsoft.com/office/drawing/2017/model3d" xmlns:o="urn:schemas-microsoft-com:office:office" xmlns:r="http://schemas.openxmlformats.org/officeDocument/2006/relationships" xmlns:m="http://schemas.openxmlformats.org/officeDocument/2006/math" xmlns:v="urn:schemas-microsoft-com:vml" xmlns:wp14="http://schemas.microsoft.com/office/word/2010/wordprocessingDrawing" xmlns:wp="http://schemas.openxmlformats.org/drawingml/2006/wordprocessingDrawing" xmlns:w10="urn:schemas-microsoft-com:office:word" xmlns:w="http://schemas.openxmlformats.org/wordprocessingml/2006/main" xmlns:w14="http://schemas.microsoft.com/office/word/2010/wordml" xmlns:w15="http://schemas.microsoft.com/office/word/2012/wordml" xmlns:w16cex="http://schemas.microsoft.com/office/word/2018/wordml/cex" xmlns:w16cid="http://schemas.microsoft.com/office/word/2016/wordml/cid" xmlns:w16="http://schemas.microsoft.com/office/word/2018/wordml" xmlns:w16se="http://schemas.microsoft.com/office/word/2015/wordml/symex" xmlns:wpg="http://schemas.microsoft.com/office/word/2010/wordprocessingGroup" xmlns:wpi="http://schemas.microsoft.com/office/word/2010/wordprocessingInk" xmlns:wne="http://schemas.microsoft.com/office/word/2006/wordml" xmlns:wps="http://schemas.microsoft.com/office/word/2010/wordprocessingShape" mc:Ignorable="w14 w15 w16se w16cid w16 w16cex wp14">
+<w:ftr xmlns:wpc="http://schemas.microsoft.com/office/word/2010/wordprocessingCanvas" xmlns:cx="http://schemas.microsoft.com/office/drawing/2014/chartex" xmlns:cx1="http://schemas.microsoft.com/office/drawing/2015/9/8/chartex" xmlns:cx2="http://schemas.microsoft.com/office/drawing/2015/10/21/chartex" xmlns:cx3="http://schemas.microsoft.com/office/drawing/2016/5/9/chartex" xmlns:cx4="http://schemas.microsoft.com/office/drawing/2016/5/10/chartex" xmlns:cx5="http://schemas.microsoft.com/office/drawing/2016/5/11/chartex" xmlns:cx6="http://schemas.microsoft.com/office/drawing/2016/5/12/chartex" xmlns:cx7="http://schemas.microsoft.com/office/drawing/2016/5/13/chartex" xmlns:cx8="http://schemas.microsoft.com/office/drawing/2016/5/14/chartex" xmlns:mc="http://schemas.openxmlformats.org/markup-compatibility/2006" xmlns:aink="http://schemas.microsoft.com/office/drawing/2016/ink" xmlns:am3d="http://schemas.microsoft.com/office/drawing/2017/model3d" xmlns:o="urn:schemas-microsoft-com:office:office" xmlns:oel="http://schemas.microsoft.com/office/2019/extlst" xmlns:r="http://schemas.openxmlformats.org/officeDocument/2006/relationships" xmlns:m="http://schemas.openxmlformats.org/officeDocument/2006/math" xmlns:v="urn:schemas-microsoft-com:vml" xmlns:wp14="http://schemas.microsoft.com/office/word/2010/wordprocessingDrawing" xmlns:wp="http://schemas.openxmlformats.org/drawingml/2006/wordprocessingDrawing" xmlns:w10="urn:schemas-microsoft-com:office:word" xmlns:w="http://schemas.openxmlformats.org/wordprocessingml/2006/main" xmlns:w14="http://schemas.microsoft.com/office/word/2010/wordml" xmlns:w15="http://schemas.microsoft.com/office/word/2012/wordml" xmlns:w16cex="http://schemas.microsoft.com/office/word/2018/wordml/cex" xmlns:w16cid="http://schemas.microsoft.com/office/word/2016/wordml/cid" xmlns:w16="http://schemas.microsoft.com/office/word/2018/wordml" xmlns:w16sdtdh="http://schemas.microsoft.com/office/word/2020/wordml/sdtdatahash" xmlns:w16se="http://schemas.microsoft.com/office/word/2015/wordml/symex" xmlns:wpg="http://schemas.microsoft.com/office/word/2010/wordprocessingGroup" xmlns:wpi="http://schemas.microsoft.com/office/word/2010/wordprocessingInk" xmlns:wne="http://schemas.microsoft.com/office/word/2006/wordml" xmlns:wps="http://schemas.microsoft.com/office/word/2010/wordprocessingShape" mc:Ignorable="w14 w15 w16se w16cid w16 w16cex w16sdtdh wp14">
   <w:p>
     <w:pPr>
       <w:pBdr>
         <w:top w:val="single" w:sz="4" w:space="1" w:color="auto"/>
       </w:pBdr>
+      <w:jc w:val="right"/>
+      <w:rPr>
+        <w:b/>
+        <w:bCs/>
+      </w:rPr>
+    </w:pPr>
+    <w:r>
+      <w:rPr>
+        <w:b/>
+        <w:bCs/>
+      </w:rPr>
+      <w:t>www.</w:t>
+    </w:r>
+    <w:r>
+      <w:rPr>
+        <w:b/>
+        <w:bCs/>
+      </w:rPr>
+      <w:t>v</w:t>
+    </w:r>
+    <w:r>
+      <w:rPr>
+        <w:b/>
+        <w:bCs/>
+      </w:rPr>
+      <w:t>edavms</w:t>
+    </w:r>
+    <w:r>
+      <w:rPr>
+        <w:b/>
+        <w:bCs/>
+      </w:rPr>
+      <w:t>.in</w:t>
+    </w:r>
+    <w:r>
+      <w:rPr>
+        <w:b/>
+        <w:bCs/>
+      </w:rPr>
+      <w:tab/>
+    </w:r>
+    <w:r>
+      <w:rPr>
+        <w:b/>
+        <w:bCs/>
+      </w:rPr>
+      <w:tab/>
+      <w:t xml:space="preserve"> </w:t>
+    </w:r>
+    <w:r>
+      <w:tab/>
+    </w:r>
+    <w:r>
+      <w:tab/>
+    </w:r>
+    <w:r>
+      <w:t xml:space="preserve">               </w:t>
+    </w:r>
+    <w:r>
+      <w:tab/>
+    </w:r>
+    <w:r>
+      <w:rPr>
+        <w:b/>
+        <w:bCs/>
+      </w:rPr>
+      <w:t xml:space="preserve">Page </w:t>
+    </w:r>
+    <w:r>
+      <w:rPr>
+        <w:b/>
+        <w:bCs/>
+      </w:rPr>
+      <w:fldChar w:fldCharType="begin"/>
+    </w:r>
+    <w:r>
+      <w:rPr>
+        <w:b/>
+        <w:bCs/>
+      </w:rPr>
+      <w:instrText xml:space="preserve"> PAGE </w:instrText>
+    </w:r>
+    <w:r>
+      <w:rPr>
+        <w:b/>
+        <w:bCs/>
+      </w:rPr>
+      <w:fldChar w:fldCharType="separate"/>
+    </w:r>
+    <w:r>
+      <w:rPr>
+        <w:b/>
+        <w:bCs/>
+      </w:rPr>
+      <w:t>1</w:t>
+    </w:r>
+    <w:r>
+      <w:rPr>
+        <w:b/>
+        <w:bCs/>
+      </w:rPr>
+      <w:fldChar w:fldCharType="end"/>
+    </w:r>
+    <w:r>
+      <w:rPr>
+        <w:b/>
+        <w:bCs/>
+      </w:rPr>
+      <w:t xml:space="preserve"> of </w:t>
+    </w:r>
+    <w:r>
+      <w:rPr>
+        <w:b/>
+        <w:bCs/>
+      </w:rPr>
+      <w:fldChar w:fldCharType="begin"/>
+    </w:r>
+    <w:r>
+      <w:rPr>
+        <w:b/>
+        <w:bCs/>
+      </w:rPr>
+      <w:instrText xml:space="preserve"> NUMPAGES  </w:instrText>
+    </w:r>
+    <w:r>
+      <w:rPr>
+        <w:b/>
+        <w:bCs/>
+      </w:rPr>
+      <w:fldChar w:fldCharType="separate"/>
+    </w:r>
+    <w:r>
+      <w:rPr>
+        <w:b/>
+        <w:bCs/>
+      </w:rPr>
+      <w:t>3</w:t>
+    </w:r>
+    <w:r>
+      <w:rPr>
+        <w:b/>
+        <w:bCs/>
+      </w:rPr>
+      <w:fldChar w:fldCharType="end"/>
+    </w:r>
+  </w:p>
+  <w:p>
+    <w:pPr>
+      <w:pStyle w:val="Footer"/>
+      <w:pBdr>
+        <w:top w:val="single" w:sz="4" w:space="1" w:color="auto"/>
+      </w:pBdr>
+    </w:pPr>
+  </w:p>
+</w:ftr>
+</file>
+
+<file path=word/footer2.xml><?xml version="1.0" encoding="utf-8"?>
+<w:ftr xmlns:wpc="http://schemas.microsoft.com/office/word/2010/wordprocessingCanvas" xmlns:cx="http://schemas.microsoft.com/office/drawing/2014/chartex" xmlns:cx1="http://schemas.microsoft.com/office/drawing/2015/9/8/chartex" xmlns:cx2="http://schemas.microsoft.com/office/drawing/2015/10/21/chartex" xmlns:cx3="http://schemas.microsoft.com/office/drawing/2016/5/9/chartex" xmlns:cx4="http://schemas.microsoft.com/office/drawing/2016/5/10/chartex" xmlns:cx5="http://schemas.microsoft.com/office/drawing/2016/5/11/chartex" xmlns:cx6="http://schemas.microsoft.com/office/drawing/2016/5/12/chartex" xmlns:cx7="http://schemas.microsoft.com/office/drawing/2016/5/13/chartex" xmlns:cx8="http://schemas.microsoft.com/office/drawing/2016/5/14/chartex" xmlns:mc="http://schemas.openxmlformats.org/markup-compatibility/2006" xmlns:aink="http://schemas.microsoft.com/office/drawing/2016/ink" xmlns:am3d="http://schemas.microsoft.com/office/drawing/2017/model3d" xmlns:o="urn:schemas-microsoft-com:office:office" xmlns:oel="http://schemas.microsoft.com/office/2019/extlst" xmlns:r="http://schemas.openxmlformats.org/officeDocument/2006/relationships" xmlns:m="http://schemas.openxmlformats.org/officeDocument/2006/math" xmlns:v="urn:schemas-microsoft-com:vml" xmlns:wp14="http://schemas.microsoft.com/office/word/2010/wordprocessingDrawing" xmlns:wp="http://schemas.openxmlformats.org/drawingml/2006/wordprocessingDrawing" xmlns:w10="urn:schemas-microsoft-com:office:word" xmlns:w="http://schemas.openxmlformats.org/wordprocessingml/2006/main" xmlns:w14="http://schemas.microsoft.com/office/word/2010/wordml" xmlns:w15="http://schemas.microsoft.com/office/word/2012/wordml" xmlns:w16cex="http://schemas.microsoft.com/office/word/2018/wordml/cex" xmlns:w16cid="http://schemas.microsoft.com/office/word/2016/wordml/cid" xmlns:w16="http://schemas.microsoft.com/office/word/2018/wordml" xmlns:w16sdtdh="http://schemas.microsoft.com/office/word/2020/wordml/sdtdatahash" xmlns:w16se="http://schemas.microsoft.com/office/word/2015/wordml/symex" xmlns:wpg="http://schemas.microsoft.com/office/word/2010/wordprocessingGroup" xmlns:wpi="http://schemas.microsoft.com/office/word/2010/wordprocessingInk" xmlns:wne="http://schemas.microsoft.com/office/word/2006/wordml" xmlns:wps="http://schemas.microsoft.com/office/word/2010/wordprocessingShape" mc:Ignorable="w14 w15 w16se w16cid w16 w16cex w16sdtdh wp14">
+  <w:p>
+    <w:pPr>
+      <w:pBdr>
+        <w:top w:val="single" w:sz="4" w:space="1" w:color="auto"/>
+      </w:pBdr>
+      <w:jc w:val="right"/>
       <w:rPr>
         <w:b/>
         <w:bCs/>
@@ -5095,14 +6262,14 @@
         <w:b/>
         <w:bCs/>
       </w:rPr>
-      <w:tab/>
+      <w:t>v</w:t>
     </w:r>
     <w:r>
       <w:rPr>
         <w:b/>
         <w:bCs/>
       </w:rPr>
-      <w:t>Vedavms@gmail.com</w:t>
+      <w:t>edavms@gmail.com</w:t>
     </w:r>
     <w:r>
       <w:rPr>
@@ -5232,7 +6399,7 @@
 </file>
 
 <file path=word/footnotes.xml><?xml version="1.0" encoding="utf-8"?>
-<w:footnotes xmlns:wpc="http://schemas.microsoft.com/office/word/2010/wordprocessingCanvas" xmlns:cx="http://schemas.microsoft.com/office/drawing/2014/chartex" xmlns:cx1="http://schemas.microsoft.com/office/drawing/2015/9/8/chartex" xmlns:cx2="http://schemas.microsoft.com/office/drawing/2015/10/21/chartex" xmlns:cx3="http://schemas.microsoft.com/office/drawing/2016/5/9/chartex" xmlns:cx4="http://schemas.microsoft.com/office/drawing/2016/5/10/chartex" xmlns:cx5="http://schemas.microsoft.com/office/drawing/2016/5/11/chartex" xmlns:cx6="http://schemas.microsoft.com/office/drawing/2016/5/12/chartex" xmlns:cx7="http://schemas.microsoft.com/office/drawing/2016/5/13/chartex" xmlns:cx8="http://schemas.microsoft.com/office/drawing/2016/5/14/chartex" xmlns:mc="http://schemas.openxmlformats.org/markup-compatibility/2006" xmlns:aink="http://schemas.microsoft.com/office/drawing/2016/ink" xmlns:am3d="http://schemas.microsoft.com/office/drawing/2017/model3d" xmlns:o="urn:schemas-microsoft-com:office:office" xmlns:r="http://schemas.openxmlformats.org/officeDocument/2006/relationships" xmlns:m="http://schemas.openxmlformats.org/officeDocument/2006/math" xmlns:v="urn:schemas-microsoft-com:vml" xmlns:wp14="http://schemas.microsoft.com/office/word/2010/wordprocessingDrawing" xmlns:wp="http://schemas.openxmlformats.org/drawingml/2006/wordprocessingDrawing" xmlns:w10="urn:schemas-microsoft-com:office:word" xmlns:w="http://schemas.openxmlformats.org/wordprocessingml/2006/main" xmlns:w14="http://schemas.microsoft.com/office/word/2010/wordml" xmlns:w15="http://schemas.microsoft.com/office/word/2012/wordml" xmlns:w16cex="http://schemas.microsoft.com/office/word/2018/wordml/cex" xmlns:w16cid="http://schemas.microsoft.com/office/word/2016/wordml/cid" xmlns:w16="http://schemas.microsoft.com/office/word/2018/wordml" xmlns:w16se="http://schemas.microsoft.com/office/word/2015/wordml/symex" xmlns:wpg="http://schemas.microsoft.com/office/word/2010/wordprocessingGroup" xmlns:wpi="http://schemas.microsoft.com/office/word/2010/wordprocessingInk" xmlns:wne="http://schemas.microsoft.com/office/word/2006/wordml" xmlns:wps="http://schemas.microsoft.com/office/word/2010/wordprocessingShape" mc:Ignorable="w14 w15 w16se w16cid w16 w16cex wp14">
+<w:footnotes xmlns:wpc="http://schemas.microsoft.com/office/word/2010/wordprocessingCanvas" xmlns:cx="http://schemas.microsoft.com/office/drawing/2014/chartex" xmlns:cx1="http://schemas.microsoft.com/office/drawing/2015/9/8/chartex" xmlns:cx2="http://schemas.microsoft.com/office/drawing/2015/10/21/chartex" xmlns:cx3="http://schemas.microsoft.com/office/drawing/2016/5/9/chartex" xmlns:cx4="http://schemas.microsoft.com/office/drawing/2016/5/10/chartex" xmlns:cx5="http://schemas.microsoft.com/office/drawing/2016/5/11/chartex" xmlns:cx6="http://schemas.microsoft.com/office/drawing/2016/5/12/chartex" xmlns:cx7="http://schemas.microsoft.com/office/drawing/2016/5/13/chartex" xmlns:cx8="http://schemas.microsoft.com/office/drawing/2016/5/14/chartex" xmlns:mc="http://schemas.openxmlformats.org/markup-compatibility/2006" xmlns:aink="http://schemas.microsoft.com/office/drawing/2016/ink" xmlns:am3d="http://schemas.microsoft.com/office/drawing/2017/model3d" xmlns:o="urn:schemas-microsoft-com:office:office" xmlns:oel="http://schemas.microsoft.com/office/2019/extlst" xmlns:r="http://schemas.openxmlformats.org/officeDocument/2006/relationships" xmlns:m="http://schemas.openxmlformats.org/officeDocument/2006/math" xmlns:v="urn:schemas-microsoft-com:vml" xmlns:wp14="http://schemas.microsoft.com/office/word/2010/wordprocessingDrawing" xmlns:wp="http://schemas.openxmlformats.org/drawingml/2006/wordprocessingDrawing" xmlns:w10="urn:schemas-microsoft-com:office:word" xmlns:w="http://schemas.openxmlformats.org/wordprocessingml/2006/main" xmlns:w14="http://schemas.microsoft.com/office/word/2010/wordml" xmlns:w15="http://schemas.microsoft.com/office/word/2012/wordml" xmlns:w16cex="http://schemas.microsoft.com/office/word/2018/wordml/cex" xmlns:w16cid="http://schemas.microsoft.com/office/word/2016/wordml/cid" xmlns:w16="http://schemas.microsoft.com/office/word/2018/wordml" xmlns:w16sdtdh="http://schemas.microsoft.com/office/word/2020/wordml/sdtdatahash" xmlns:w16se="http://schemas.microsoft.com/office/word/2015/wordml/symex" xmlns:wpg="http://schemas.microsoft.com/office/word/2010/wordprocessingGroup" xmlns:wpi="http://schemas.microsoft.com/office/word/2010/wordprocessingInk" xmlns:wne="http://schemas.microsoft.com/office/word/2006/wordml" xmlns:wps="http://schemas.microsoft.com/office/word/2010/wordprocessingShape" mc:Ignorable="w14 w15 w16se w16cid w16 w16cex w16sdtdh wp14">
   <w:footnote w:type="separator" w:id="-1">
     <w:p>
       <w:pPr>
@@ -5257,7 +6424,7 @@
 </file>
 
 <file path=word/header1.xml><?xml version="1.0" encoding="utf-8"?>
-<w:hdr xmlns:wpc="http://schemas.microsoft.com/office/word/2010/wordprocessingCanvas" xmlns:cx="http://schemas.microsoft.com/office/drawing/2014/chartex" xmlns:cx1="http://schemas.microsoft.com/office/drawing/2015/9/8/chartex" xmlns:cx2="http://schemas.microsoft.com/office/drawing/2015/10/21/chartex" xmlns:cx3="http://schemas.microsoft.com/office/drawing/2016/5/9/chartex" xmlns:cx4="http://schemas.microsoft.com/office/drawing/2016/5/10/chartex" xmlns:cx5="http://schemas.microsoft.com/office/drawing/2016/5/11/chartex" xmlns:cx6="http://schemas.microsoft.com/office/drawing/2016/5/12/chartex" xmlns:cx7="http://schemas.microsoft.com/office/drawing/2016/5/13/chartex" xmlns:cx8="http://schemas.microsoft.com/office/drawing/2016/5/14/chartex" xmlns:mc="http://schemas.openxmlformats.org/markup-compatibility/2006" xmlns:aink="http://schemas.microsoft.com/office/drawing/2016/ink" xmlns:am3d="http://schemas.microsoft.com/office/drawing/2017/model3d" xmlns:o="urn:schemas-microsoft-com:office:office" xmlns:r="http://schemas.openxmlformats.org/officeDocument/2006/relationships" xmlns:m="http://schemas.openxmlformats.org/officeDocument/2006/math" xmlns:v="urn:schemas-microsoft-com:vml" xmlns:wp14="http://schemas.microsoft.com/office/word/2010/wordprocessingDrawing" xmlns:wp="http://schemas.openxmlformats.org/drawingml/2006/wordprocessingDrawing" xmlns:w10="urn:schemas-microsoft-com:office:word" xmlns:w="http://schemas.openxmlformats.org/wordprocessingml/2006/main" xmlns:w14="http://schemas.microsoft.com/office/word/2010/wordml" xmlns:w15="http://schemas.microsoft.com/office/word/2012/wordml" xmlns:w16cex="http://schemas.microsoft.com/office/word/2018/wordml/cex" xmlns:w16cid="http://schemas.microsoft.com/office/word/2016/wordml/cid" xmlns:w16="http://schemas.microsoft.com/office/word/2018/wordml" xmlns:w16se="http://schemas.microsoft.com/office/word/2015/wordml/symex" xmlns:wpg="http://schemas.microsoft.com/office/word/2010/wordprocessingGroup" xmlns:wpi="http://schemas.microsoft.com/office/word/2010/wordprocessingInk" xmlns:wne="http://schemas.microsoft.com/office/word/2006/wordml" xmlns:wps="http://schemas.microsoft.com/office/word/2010/wordprocessingShape" mc:Ignorable="w14 w15 w16se w16cid w16 w16cex wp14">
+<w:hdr xmlns:wpc="http://schemas.microsoft.com/office/word/2010/wordprocessingCanvas" xmlns:cx="http://schemas.microsoft.com/office/drawing/2014/chartex" xmlns:cx1="http://schemas.microsoft.com/office/drawing/2015/9/8/chartex" xmlns:cx2="http://schemas.microsoft.com/office/drawing/2015/10/21/chartex" xmlns:cx3="http://schemas.microsoft.com/office/drawing/2016/5/9/chartex" xmlns:cx4="http://schemas.microsoft.com/office/drawing/2016/5/10/chartex" xmlns:cx5="http://schemas.microsoft.com/office/drawing/2016/5/11/chartex" xmlns:cx6="http://schemas.microsoft.com/office/drawing/2016/5/12/chartex" xmlns:cx7="http://schemas.microsoft.com/office/drawing/2016/5/13/chartex" xmlns:cx8="http://schemas.microsoft.com/office/drawing/2016/5/14/chartex" xmlns:mc="http://schemas.openxmlformats.org/markup-compatibility/2006" xmlns:aink="http://schemas.microsoft.com/office/drawing/2016/ink" xmlns:am3d="http://schemas.microsoft.com/office/drawing/2017/model3d" xmlns:o="urn:schemas-microsoft-com:office:office" xmlns:oel="http://schemas.microsoft.com/office/2019/extlst" xmlns:r="http://schemas.openxmlformats.org/officeDocument/2006/relationships" xmlns:m="http://schemas.openxmlformats.org/officeDocument/2006/math" xmlns:v="urn:schemas-microsoft-com:vml" xmlns:wp14="http://schemas.microsoft.com/office/word/2010/wordprocessingDrawing" xmlns:wp="http://schemas.openxmlformats.org/drawingml/2006/wordprocessingDrawing" xmlns:w10="urn:schemas-microsoft-com:office:word" xmlns:w="http://schemas.openxmlformats.org/wordprocessingml/2006/main" xmlns:w14="http://schemas.microsoft.com/office/word/2010/wordml" xmlns:w15="http://schemas.microsoft.com/office/word/2012/wordml" xmlns:w16cex="http://schemas.microsoft.com/office/word/2018/wordml/cex" xmlns:w16cid="http://schemas.microsoft.com/office/word/2016/wordml/cid" xmlns:w16="http://schemas.microsoft.com/office/word/2018/wordml" xmlns:w16sdtdh="http://schemas.microsoft.com/office/word/2020/wordml/sdtdatahash" xmlns:w16se="http://schemas.microsoft.com/office/word/2015/wordml/symex" xmlns:wpg="http://schemas.microsoft.com/office/word/2010/wordprocessingGroup" xmlns:wpi="http://schemas.microsoft.com/office/word/2010/wordprocessingInk" xmlns:wne="http://schemas.microsoft.com/office/word/2006/wordml" xmlns:wps="http://schemas.microsoft.com/office/word/2010/wordprocessingShape" mc:Ignorable="w14 w15 w16se w16cid w16 w16cex w16sdtdh wp14">
   <w:p>
     <w:pPr>
       <w:pStyle w:val="Header"/>
@@ -5278,7 +6445,7 @@
 </file>
 
 <file path=word/styles.xml><?xml version="1.0" encoding="utf-8"?>
-<w:styles xmlns:mc="http://schemas.openxmlformats.org/markup-compatibility/2006" xmlns:r="http://schemas.openxmlformats.org/officeDocument/2006/relationships" xmlns:w="http://schemas.openxmlformats.org/wordprocessingml/2006/main" xmlns:w14="http://schemas.microsoft.com/office/word/2010/wordml" xmlns:w15="http://schemas.microsoft.com/office/word/2012/wordml" xmlns:w16cex="http://schemas.microsoft.com/office/word/2018/wordml/cex" xmlns:w16cid="http://schemas.microsoft.com/office/word/2016/wordml/cid" xmlns:w16="http://schemas.microsoft.com/office/word/2018/wordml" xmlns:w16se="http://schemas.microsoft.com/office/word/2015/wordml/symex" mc:Ignorable="w14 w15 w16se w16cid w16 w16cex">
+<w:styles xmlns:mc="http://schemas.openxmlformats.org/markup-compatibility/2006" xmlns:r="http://schemas.openxmlformats.org/officeDocument/2006/relationships" xmlns:w="http://schemas.openxmlformats.org/wordprocessingml/2006/main" xmlns:w14="http://schemas.microsoft.com/office/word/2010/wordml" xmlns:w15="http://schemas.microsoft.com/office/word/2012/wordml" xmlns:w16cex="http://schemas.microsoft.com/office/word/2018/wordml/cex" xmlns:w16cid="http://schemas.microsoft.com/office/word/2016/wordml/cid" xmlns:w16="http://schemas.microsoft.com/office/word/2018/wordml" xmlns:w16sdtdh="http://schemas.microsoft.com/office/word/2020/wordml/sdtdatahash" xmlns:w16se="http://schemas.microsoft.com/office/word/2015/wordml/symex" mc:Ignorable="w14 w15 w16se w16cid w16 w16cex w16sdtdh">
   <w:docDefaults>
     <w:rPrDefault>
       <w:rPr>
@@ -5691,7 +6858,6 @@
     <w:uiPriority w:val="99"/>
     <w:semiHidden/>
     <w:unhideWhenUsed/>
-    <w:qFormat/>
     <w:tblPr>
       <w:tblInd w:w="0" w:type="dxa"/>
       <w:tblCellMar>

</xml_diff>